<commit_message>
bug fixes na het testen + gesprekverslag en acceptatietest
</commit_message>
<xml_diff>
--- a/Documentatie KT2/2.7Acceptatietest opstellen.docx
+++ b/Documentatie KT2/2.7Acceptatietest opstellen.docx
@@ -443,7 +443,25 @@
           <w:sz w:val="32"/>
           <w:szCs w:val="40"/>
         </w:rPr>
-        <w:t>Klas: Med 3A</w:t>
+        <w:t xml:space="preserve">Klas: </w:t>
+      </w:r>
+      <w:proofErr w:type="spellStart"/>
+      <w:r>
+        <w:rPr>
+          <w:rFonts w:ascii="Arial" w:hAnsi="Arial" w:cs="Arial"/>
+          <w:sz w:val="32"/>
+          <w:szCs w:val="40"/>
+        </w:rPr>
+        <w:t>Med</w:t>
+      </w:r>
+      <w:proofErr w:type="spellEnd"/>
+      <w:r>
+        <w:rPr>
+          <w:rFonts w:ascii="Arial" w:hAnsi="Arial" w:cs="Arial"/>
+          <w:sz w:val="32"/>
+          <w:szCs w:val="40"/>
+        </w:rPr>
+        <w:t xml:space="preserve"> 3A</w:t>
       </w:r>
     </w:p>
     <w:p>
@@ -494,11 +512,17 @@
         <w:ind w:left="10620"/>
       </w:pPr>
       <w:r>
-        <w:t xml:space="preserve">Hierbij gaat u akkoord met de </w:t>
+        <w:t>Hie</w:t>
+      </w:r>
+      <w:r>
+        <w:t xml:space="preserve">rbij gaat u akkoord met de </w:t>
       </w:r>
       <w:r>
         <w:br/>
-        <w:t>Accaptatie</w:t>
+        <w:t>Acce</w:t>
+      </w:r>
+      <w:r>
+        <w:t>ptatie</w:t>
       </w:r>
       <w:r>
         <w:t>test opstellen (wat en hoe!)</w:t>
@@ -521,6 +545,8 @@
       <w:r>
         <w:br w:type="page"/>
       </w:r>
+      <w:bookmarkStart w:id="0" w:name="_GoBack"/>
+      <w:bookmarkEnd w:id="0"/>
     </w:p>
     <w:p>
       <w:pPr>
@@ -555,8 +581,18 @@
           <w:p>
             <w:pPr>
               <w:spacing w:after="200" w:line="276" w:lineRule="auto"/>
-            </w:pPr>
-            <w:r>
+              <w:rPr>
+                <w:rFonts w:ascii="Arial" w:hAnsi="Arial" w:cs="Arial"/>
+                <w:sz w:val="22"/>
+                <w:szCs w:val="22"/>
+              </w:rPr>
+            </w:pPr>
+            <w:r>
+              <w:rPr>
+                <w:rFonts w:ascii="Arial" w:hAnsi="Arial" w:cs="Arial"/>
+                <w:sz w:val="22"/>
+                <w:szCs w:val="22"/>
+              </w:rPr>
               <w:t xml:space="preserve">Beginsituatie </w:t>
             </w:r>
           </w:p>
@@ -572,8 +608,18 @@
             <w:pPr>
               <w:spacing w:after="200" w:line="276" w:lineRule="auto"/>
               <w:cnfStyle w:val="100000000000" w:firstRow="1" w:lastRow="0" w:firstColumn="0" w:lastColumn="0" w:oddVBand="0" w:evenVBand="0" w:oddHBand="0" w:evenHBand="0" w:firstRowFirstColumn="0" w:firstRowLastColumn="0" w:lastRowFirstColumn="0" w:lastRowLastColumn="0"/>
-            </w:pPr>
-            <w:r>
+              <w:rPr>
+                <w:rFonts w:ascii="Arial" w:hAnsi="Arial" w:cs="Arial"/>
+                <w:sz w:val="22"/>
+                <w:szCs w:val="22"/>
+              </w:rPr>
+            </w:pPr>
+            <w:r>
+              <w:rPr>
+                <w:rFonts w:ascii="Arial" w:hAnsi="Arial" w:cs="Arial"/>
+                <w:sz w:val="22"/>
+                <w:szCs w:val="22"/>
+              </w:rPr>
               <w:t>Verwachte resultaat</w:t>
             </w:r>
           </w:p>
@@ -589,8 +635,18 @@
             <w:pPr>
               <w:spacing w:after="200" w:line="276" w:lineRule="auto"/>
               <w:cnfStyle w:val="100000000000" w:firstRow="1" w:lastRow="0" w:firstColumn="0" w:lastColumn="0" w:oddVBand="0" w:evenVBand="0" w:oddHBand="0" w:evenHBand="0" w:firstRowFirstColumn="0" w:firstRowLastColumn="0" w:lastRowFirstColumn="0" w:lastRowLastColumn="0"/>
-            </w:pPr>
-            <w:r>
+              <w:rPr>
+                <w:rFonts w:ascii="Arial" w:hAnsi="Arial" w:cs="Arial"/>
+                <w:sz w:val="22"/>
+                <w:szCs w:val="22"/>
+              </w:rPr>
+            </w:pPr>
+            <w:r>
+              <w:rPr>
+                <w:rFonts w:ascii="Arial" w:hAnsi="Arial" w:cs="Arial"/>
+                <w:sz w:val="22"/>
+                <w:szCs w:val="22"/>
+              </w:rPr>
               <w:t>Actie en resultaat</w:t>
             </w:r>
           </w:p>
@@ -606,8 +662,18 @@
             <w:pPr>
               <w:spacing w:after="200" w:line="276" w:lineRule="auto"/>
               <w:cnfStyle w:val="100000000000" w:firstRow="1" w:lastRow="0" w:firstColumn="0" w:lastColumn="0" w:oddVBand="0" w:evenVBand="0" w:oddHBand="0" w:evenHBand="0" w:firstRowFirstColumn="0" w:firstRowLastColumn="0" w:lastRowFirstColumn="0" w:lastRowLastColumn="0"/>
-            </w:pPr>
-            <w:r>
+              <w:rPr>
+                <w:rFonts w:ascii="Arial" w:hAnsi="Arial" w:cs="Arial"/>
+                <w:sz w:val="22"/>
+                <w:szCs w:val="22"/>
+              </w:rPr>
+            </w:pPr>
+            <w:r>
+              <w:rPr>
+                <w:rFonts w:ascii="Arial" w:hAnsi="Arial" w:cs="Arial"/>
+                <w:sz w:val="22"/>
+                <w:szCs w:val="22"/>
+              </w:rPr>
               <w:t>Vraag</w:t>
             </w:r>
           </w:p>
@@ -623,8 +689,18 @@
             <w:pPr>
               <w:spacing w:after="200" w:line="276" w:lineRule="auto"/>
               <w:cnfStyle w:val="100000000000" w:firstRow="1" w:lastRow="0" w:firstColumn="0" w:lastColumn="0" w:oddVBand="0" w:evenVBand="0" w:oddHBand="0" w:evenHBand="0" w:firstRowFirstColumn="0" w:firstRowLastColumn="0" w:lastRowFirstColumn="0" w:lastRowLastColumn="0"/>
-            </w:pPr>
-            <w:r>
+              <w:rPr>
+                <w:rFonts w:ascii="Arial" w:hAnsi="Arial" w:cs="Arial"/>
+                <w:sz w:val="22"/>
+                <w:szCs w:val="22"/>
+              </w:rPr>
+            </w:pPr>
+            <w:r>
+              <w:rPr>
+                <w:rFonts w:ascii="Arial" w:hAnsi="Arial" w:cs="Arial"/>
+                <w:sz w:val="22"/>
+                <w:szCs w:val="22"/>
+              </w:rPr>
               <w:t>Antwoord of opmerking</w:t>
             </w:r>
           </w:p>
@@ -649,15 +725,13 @@
               <w:spacing w:after="200" w:line="276" w:lineRule="auto"/>
               <w:rPr>
                 <w:rFonts w:ascii="Arial" w:hAnsi="Arial" w:cs="Arial"/>
-                <w:b w:val="0"/>
-                <w:sz w:val="22"/>
-                <w:szCs w:val="22"/>
-              </w:rPr>
-            </w:pPr>
-            <w:r>
-              <w:rPr>
-                <w:rFonts w:ascii="Arial" w:hAnsi="Arial" w:cs="Arial"/>
-                <w:b w:val="0"/>
+                <w:sz w:val="22"/>
+                <w:szCs w:val="22"/>
+              </w:rPr>
+            </w:pPr>
+            <w:r>
+              <w:rPr>
+                <w:rFonts w:ascii="Arial" w:hAnsi="Arial" w:cs="Arial"/>
                 <w:sz w:val="22"/>
                 <w:szCs w:val="22"/>
               </w:rPr>
@@ -677,6 +751,11 @@
             <w:pPr>
               <w:spacing w:after="200" w:line="276" w:lineRule="auto"/>
               <w:cnfStyle w:val="000000100000" w:firstRow="0" w:lastRow="0" w:firstColumn="0" w:lastColumn="0" w:oddVBand="0" w:evenVBand="0" w:oddHBand="1" w:evenHBand="0" w:firstRowFirstColumn="0" w:firstRowLastColumn="0" w:lastRowFirstColumn="0" w:lastRowLastColumn="0"/>
+              <w:rPr>
+                <w:rFonts w:ascii="Arial" w:hAnsi="Arial" w:cs="Arial"/>
+                <w:sz w:val="22"/>
+                <w:szCs w:val="22"/>
+              </w:rPr>
             </w:pPr>
           </w:p>
         </w:tc>
@@ -692,8 +771,18 @@
             <w:pPr>
               <w:spacing w:after="200" w:line="276" w:lineRule="auto"/>
               <w:cnfStyle w:val="000000100000" w:firstRow="0" w:lastRow="0" w:firstColumn="0" w:lastColumn="0" w:oddVBand="0" w:evenVBand="0" w:oddHBand="1" w:evenHBand="0" w:firstRowFirstColumn="0" w:firstRowLastColumn="0" w:lastRowFirstColumn="0" w:lastRowLastColumn="0"/>
-            </w:pPr>
-            <w:r>
+              <w:rPr>
+                <w:rFonts w:ascii="Arial" w:hAnsi="Arial" w:cs="Arial"/>
+                <w:sz w:val="22"/>
+                <w:szCs w:val="22"/>
+              </w:rPr>
+            </w:pPr>
+            <w:r>
+              <w:rPr>
+                <w:rFonts w:ascii="Arial" w:hAnsi="Arial" w:cs="Arial"/>
+                <w:sz w:val="22"/>
+                <w:szCs w:val="22"/>
+              </w:rPr>
               <w:t>U komt op de homepage van de voetbal app</w:t>
             </w:r>
           </w:p>
@@ -709,8 +798,18 @@
             <w:pPr>
               <w:spacing w:after="200" w:line="276" w:lineRule="auto"/>
               <w:cnfStyle w:val="000000100000" w:firstRow="0" w:lastRow="0" w:firstColumn="0" w:lastColumn="0" w:oddVBand="0" w:evenVBand="0" w:oddHBand="1" w:evenHBand="0" w:firstRowFirstColumn="0" w:firstRowLastColumn="0" w:lastRowFirstColumn="0" w:lastRowLastColumn="0"/>
-            </w:pPr>
-            <w:r>
+              <w:rPr>
+                <w:rFonts w:ascii="Arial" w:hAnsi="Arial" w:cs="Arial"/>
+                <w:sz w:val="22"/>
+                <w:szCs w:val="22"/>
+              </w:rPr>
+            </w:pPr>
+            <w:r>
+              <w:rPr>
+                <w:rFonts w:ascii="Arial" w:hAnsi="Arial" w:cs="Arial"/>
+                <w:sz w:val="22"/>
+                <w:szCs w:val="22"/>
+              </w:rPr>
               <w:t>Is het design op de homepage goed?</w:t>
             </w:r>
           </w:p>
@@ -726,12 +825,11 @@
             <w:pPr>
               <w:spacing w:after="200" w:line="276" w:lineRule="auto"/>
               <w:cnfStyle w:val="000000100000" w:firstRow="0" w:lastRow="0" w:firstColumn="0" w:lastColumn="0" w:oddVBand="0" w:evenVBand="0" w:oddHBand="1" w:evenHBand="0" w:firstRowFirstColumn="0" w:firstRowLastColumn="0" w:lastRowFirstColumn="0" w:lastRowLastColumn="0"/>
-            </w:pPr>
-          </w:p>
-          <w:p>
-            <w:pPr>
-              <w:spacing w:after="200" w:line="276" w:lineRule="auto"/>
-              <w:cnfStyle w:val="000000100000" w:firstRow="0" w:lastRow="0" w:firstColumn="0" w:lastColumn="0" w:oddVBand="0" w:evenVBand="0" w:oddHBand="1" w:evenHBand="0" w:firstRowFirstColumn="0" w:firstRowLastColumn="0" w:lastRowFirstColumn="0" w:lastRowLastColumn="0"/>
+              <w:rPr>
+                <w:rFonts w:ascii="Arial" w:hAnsi="Arial" w:cs="Arial"/>
+                <w:sz w:val="22"/>
+                <w:szCs w:val="22"/>
+              </w:rPr>
             </w:pPr>
           </w:p>
         </w:tc>
@@ -768,6 +866,11 @@
             <w:pPr>
               <w:spacing w:after="200" w:line="276" w:lineRule="auto"/>
               <w:cnfStyle w:val="000000010000" w:firstRow="0" w:lastRow="0" w:firstColumn="0" w:lastColumn="0" w:oddVBand="0" w:evenVBand="0" w:oddHBand="0" w:evenHBand="1" w:firstRowFirstColumn="0" w:firstRowLastColumn="0" w:lastRowFirstColumn="0" w:lastRowLastColumn="0"/>
+              <w:rPr>
+                <w:rFonts w:ascii="Arial" w:hAnsi="Arial" w:cs="Arial"/>
+                <w:sz w:val="22"/>
+                <w:szCs w:val="22"/>
+              </w:rPr>
             </w:pPr>
           </w:p>
         </w:tc>
@@ -780,6 +883,11 @@
             <w:pPr>
               <w:spacing w:after="200" w:line="276" w:lineRule="auto"/>
               <w:cnfStyle w:val="000000010000" w:firstRow="0" w:lastRow="0" w:firstColumn="0" w:lastColumn="0" w:oddVBand="0" w:evenVBand="0" w:oddHBand="0" w:evenHBand="1" w:firstRowFirstColumn="0" w:firstRowLastColumn="0" w:lastRowFirstColumn="0" w:lastRowLastColumn="0"/>
+              <w:rPr>
+                <w:rFonts w:ascii="Arial" w:hAnsi="Arial" w:cs="Arial"/>
+                <w:sz w:val="22"/>
+                <w:szCs w:val="22"/>
+              </w:rPr>
             </w:pPr>
           </w:p>
         </w:tc>
@@ -795,8 +903,18 @@
             <w:pPr>
               <w:spacing w:after="200" w:line="276" w:lineRule="auto"/>
               <w:cnfStyle w:val="000000010000" w:firstRow="0" w:lastRow="0" w:firstColumn="0" w:lastColumn="0" w:oddVBand="0" w:evenVBand="0" w:oddHBand="0" w:evenHBand="1" w:firstRowFirstColumn="0" w:firstRowLastColumn="0" w:lastRowFirstColumn="0" w:lastRowLastColumn="0"/>
-            </w:pPr>
-            <w:r>
+              <w:rPr>
+                <w:rFonts w:ascii="Arial" w:hAnsi="Arial" w:cs="Arial"/>
+                <w:sz w:val="22"/>
+                <w:szCs w:val="22"/>
+              </w:rPr>
+            </w:pPr>
+            <w:r>
+              <w:rPr>
+                <w:rFonts w:ascii="Arial" w:hAnsi="Arial" w:cs="Arial"/>
+                <w:sz w:val="22"/>
+                <w:szCs w:val="22"/>
+              </w:rPr>
               <w:t>Is de slider goed?</w:t>
             </w:r>
           </w:p>
@@ -813,6 +931,11 @@
             <w:pPr>
               <w:spacing w:after="200" w:line="276" w:lineRule="auto"/>
               <w:cnfStyle w:val="000000010000" w:firstRow="0" w:lastRow="0" w:firstColumn="0" w:lastColumn="0" w:oddVBand="0" w:evenVBand="0" w:oddHBand="0" w:evenHBand="1" w:firstRowFirstColumn="0" w:firstRowLastColumn="0" w:lastRowFirstColumn="0" w:lastRowLastColumn="0"/>
+              <w:rPr>
+                <w:rFonts w:ascii="Arial" w:hAnsi="Arial" w:cs="Arial"/>
+                <w:sz w:val="22"/>
+                <w:szCs w:val="22"/>
+              </w:rPr>
             </w:pPr>
           </w:p>
         </w:tc>
@@ -832,15 +955,13 @@
             <w:pPr>
               <w:rPr>
                 <w:rFonts w:ascii="Arial" w:hAnsi="Arial" w:cs="Arial"/>
-                <w:b w:val="0"/>
-                <w:sz w:val="22"/>
-                <w:szCs w:val="22"/>
-              </w:rPr>
-            </w:pPr>
-            <w:r>
-              <w:rPr>
-                <w:rFonts w:ascii="Arial" w:hAnsi="Arial" w:cs="Arial"/>
-                <w:b w:val="0"/>
+                <w:sz w:val="22"/>
+                <w:szCs w:val="22"/>
+              </w:rPr>
+            </w:pPr>
+            <w:r>
+              <w:rPr>
+                <w:rFonts w:ascii="Arial" w:hAnsi="Arial" w:cs="Arial"/>
                 <w:sz w:val="22"/>
                 <w:szCs w:val="22"/>
               </w:rPr>
@@ -947,6 +1068,11 @@
             <w:pPr>
               <w:spacing w:after="200" w:line="276" w:lineRule="auto"/>
               <w:cnfStyle w:val="000000100000" w:firstRow="0" w:lastRow="0" w:firstColumn="0" w:lastColumn="0" w:oddVBand="0" w:evenVBand="0" w:oddHBand="1" w:evenHBand="0" w:firstRowFirstColumn="0" w:firstRowLastColumn="0" w:lastRowFirstColumn="0" w:lastRowLastColumn="0"/>
+              <w:rPr>
+                <w:rFonts w:ascii="Arial" w:hAnsi="Arial" w:cs="Arial"/>
+                <w:sz w:val="22"/>
+                <w:szCs w:val="22"/>
+              </w:rPr>
             </w:pPr>
           </w:p>
         </w:tc>
@@ -966,7 +1092,6 @@
             <w:pPr>
               <w:rPr>
                 <w:rFonts w:ascii="Arial" w:hAnsi="Arial" w:cs="Arial"/>
-                <w:b w:val="0"/>
                 <w:sz w:val="22"/>
                 <w:szCs w:val="22"/>
               </w:rPr>
@@ -1047,6 +1172,11 @@
             <w:pPr>
               <w:spacing w:after="200" w:line="276" w:lineRule="auto"/>
               <w:cnfStyle w:val="000000010000" w:firstRow="0" w:lastRow="0" w:firstColumn="0" w:lastColumn="0" w:oddVBand="0" w:evenVBand="0" w:oddHBand="0" w:evenHBand="1" w:firstRowFirstColumn="0" w:firstRowLastColumn="0" w:lastRowFirstColumn="0" w:lastRowLastColumn="0"/>
+              <w:rPr>
+                <w:rFonts w:ascii="Arial" w:hAnsi="Arial" w:cs="Arial"/>
+                <w:sz w:val="22"/>
+                <w:szCs w:val="22"/>
+              </w:rPr>
             </w:pPr>
           </w:p>
         </w:tc>
@@ -1067,15 +1197,13 @@
               <w:spacing w:after="200" w:line="276" w:lineRule="auto"/>
               <w:rPr>
                 <w:rFonts w:ascii="Arial" w:hAnsi="Arial" w:cs="Arial"/>
-                <w:b w:val="0"/>
-                <w:sz w:val="22"/>
-                <w:szCs w:val="22"/>
-              </w:rPr>
-            </w:pPr>
-            <w:r>
-              <w:rPr>
-                <w:rFonts w:ascii="Arial" w:hAnsi="Arial" w:cs="Arial"/>
-                <w:b w:val="0"/>
+                <w:sz w:val="22"/>
+                <w:szCs w:val="22"/>
+              </w:rPr>
+            </w:pPr>
+            <w:r>
+              <w:rPr>
+                <w:rFonts w:ascii="Arial" w:hAnsi="Arial" w:cs="Arial"/>
                 <w:sz w:val="22"/>
                 <w:szCs w:val="22"/>
               </w:rPr>
@@ -1182,6 +1310,11 @@
             <w:pPr>
               <w:spacing w:after="200" w:line="276" w:lineRule="auto"/>
               <w:cnfStyle w:val="000000100000" w:firstRow="0" w:lastRow="0" w:firstColumn="0" w:lastColumn="0" w:oddVBand="0" w:evenVBand="0" w:oddHBand="1" w:evenHBand="0" w:firstRowFirstColumn="0" w:firstRowLastColumn="0" w:lastRowFirstColumn="0" w:lastRowLastColumn="0"/>
+              <w:rPr>
+                <w:rFonts w:ascii="Arial" w:hAnsi="Arial" w:cs="Arial"/>
+                <w:sz w:val="22"/>
+                <w:szCs w:val="22"/>
+              </w:rPr>
             </w:pPr>
           </w:p>
         </w:tc>
@@ -1293,6 +1426,11 @@
             <w:pPr>
               <w:spacing w:after="200" w:line="276" w:lineRule="auto"/>
               <w:cnfStyle w:val="000000010000" w:firstRow="0" w:lastRow="0" w:firstColumn="0" w:lastColumn="0" w:oddVBand="0" w:evenVBand="0" w:oddHBand="0" w:evenHBand="1" w:firstRowFirstColumn="0" w:firstRowLastColumn="0" w:lastRowFirstColumn="0" w:lastRowLastColumn="0"/>
+              <w:rPr>
+                <w:rFonts w:ascii="Arial" w:hAnsi="Arial" w:cs="Arial"/>
+                <w:sz w:val="22"/>
+                <w:szCs w:val="22"/>
+              </w:rPr>
             </w:pPr>
           </w:p>
         </w:tc>
@@ -1313,15 +1451,13 @@
               <w:spacing w:after="200" w:line="276" w:lineRule="auto"/>
               <w:rPr>
                 <w:rFonts w:ascii="Arial" w:hAnsi="Arial" w:cs="Arial"/>
-                <w:b w:val="0"/>
-                <w:sz w:val="22"/>
-                <w:szCs w:val="22"/>
-              </w:rPr>
-            </w:pPr>
-            <w:r>
-              <w:rPr>
-                <w:rFonts w:ascii="Arial" w:hAnsi="Arial" w:cs="Arial"/>
-                <w:b w:val="0"/>
+                <w:sz w:val="22"/>
+                <w:szCs w:val="22"/>
+              </w:rPr>
+            </w:pPr>
+            <w:r>
+              <w:rPr>
+                <w:rFonts w:ascii="Arial" w:hAnsi="Arial" w:cs="Arial"/>
                 <w:sz w:val="22"/>
                 <w:szCs w:val="22"/>
               </w:rPr>
@@ -1338,6 +1474,11 @@
             <w:pPr>
               <w:spacing w:after="200" w:line="276" w:lineRule="auto"/>
               <w:cnfStyle w:val="000000100000" w:firstRow="0" w:lastRow="0" w:firstColumn="0" w:lastColumn="0" w:oddVBand="0" w:evenVBand="0" w:oddHBand="1" w:evenHBand="0" w:firstRowFirstColumn="0" w:firstRowLastColumn="0" w:lastRowFirstColumn="0" w:lastRowLastColumn="0"/>
+              <w:rPr>
+                <w:rFonts w:ascii="Arial" w:hAnsi="Arial" w:cs="Arial"/>
+                <w:sz w:val="22"/>
+                <w:szCs w:val="22"/>
+              </w:rPr>
             </w:pPr>
           </w:p>
         </w:tc>
@@ -1350,8 +1491,18 @@
             <w:pPr>
               <w:spacing w:after="200" w:line="276" w:lineRule="auto"/>
               <w:cnfStyle w:val="000000100000" w:firstRow="0" w:lastRow="0" w:firstColumn="0" w:lastColumn="0" w:oddVBand="0" w:evenVBand="0" w:oddHBand="1" w:evenHBand="0" w:firstRowFirstColumn="0" w:firstRowLastColumn="0" w:lastRowFirstColumn="0" w:lastRowLastColumn="0"/>
-            </w:pPr>
-            <w:r>
+              <w:rPr>
+                <w:rFonts w:ascii="Arial" w:hAnsi="Arial" w:cs="Arial"/>
+                <w:sz w:val="22"/>
+                <w:szCs w:val="22"/>
+              </w:rPr>
+            </w:pPr>
+            <w:r>
+              <w:rPr>
+                <w:rFonts w:ascii="Arial" w:hAnsi="Arial" w:cs="Arial"/>
+                <w:sz w:val="22"/>
+                <w:szCs w:val="22"/>
+              </w:rPr>
               <w:t xml:space="preserve">-Klikt op een random competitie </w:t>
             </w:r>
           </w:p>
@@ -1359,8 +1510,18 @@
             <w:pPr>
               <w:spacing w:after="200" w:line="276" w:lineRule="auto"/>
               <w:cnfStyle w:val="000000100000" w:firstRow="0" w:lastRow="0" w:firstColumn="0" w:lastColumn="0" w:oddVBand="0" w:evenVBand="0" w:oddHBand="1" w:evenHBand="0" w:firstRowFirstColumn="0" w:firstRowLastColumn="0" w:lastRowFirstColumn="0" w:lastRowLastColumn="0"/>
-            </w:pPr>
-            <w:r>
+              <w:rPr>
+                <w:rFonts w:ascii="Arial" w:hAnsi="Arial" w:cs="Arial"/>
+                <w:sz w:val="22"/>
+                <w:szCs w:val="22"/>
+              </w:rPr>
+            </w:pPr>
+            <w:r>
+              <w:rPr>
+                <w:rFonts w:ascii="Arial" w:hAnsi="Arial" w:cs="Arial"/>
+                <w:sz w:val="22"/>
+                <w:szCs w:val="22"/>
+              </w:rPr>
               <w:t>Krijgt de opties te zien voor deze competitie</w:t>
             </w:r>
           </w:p>
@@ -1376,8 +1537,18 @@
             <w:pPr>
               <w:spacing w:after="200" w:line="276" w:lineRule="auto"/>
               <w:cnfStyle w:val="000000100000" w:firstRow="0" w:lastRow="0" w:firstColumn="0" w:lastColumn="0" w:oddVBand="0" w:evenVBand="0" w:oddHBand="1" w:evenHBand="0" w:firstRowFirstColumn="0" w:firstRowLastColumn="0" w:lastRowFirstColumn="0" w:lastRowLastColumn="0"/>
-            </w:pPr>
-            <w:r>
+              <w:rPr>
+                <w:rFonts w:ascii="Arial" w:hAnsi="Arial" w:cs="Arial"/>
+                <w:sz w:val="22"/>
+                <w:szCs w:val="22"/>
+              </w:rPr>
+            </w:pPr>
+            <w:r>
+              <w:rPr>
+                <w:rFonts w:ascii="Arial" w:hAnsi="Arial" w:cs="Arial"/>
+                <w:sz w:val="22"/>
+                <w:szCs w:val="22"/>
+              </w:rPr>
               <w:t>Zijn de opties goed?</w:t>
             </w:r>
           </w:p>
@@ -1393,6 +1564,11 @@
             <w:pPr>
               <w:spacing w:after="200" w:line="276" w:lineRule="auto"/>
               <w:cnfStyle w:val="000000100000" w:firstRow="0" w:lastRow="0" w:firstColumn="0" w:lastColumn="0" w:oddVBand="0" w:evenVBand="0" w:oddHBand="1" w:evenHBand="0" w:firstRowFirstColumn="0" w:firstRowLastColumn="0" w:lastRowFirstColumn="0" w:lastRowLastColumn="0"/>
+              <w:rPr>
+                <w:rFonts w:ascii="Arial" w:hAnsi="Arial" w:cs="Arial"/>
+                <w:sz w:val="22"/>
+                <w:szCs w:val="22"/>
+              </w:rPr>
             </w:pPr>
           </w:p>
         </w:tc>
@@ -1413,7 +1589,6 @@
               <w:spacing w:after="200" w:line="276" w:lineRule="auto"/>
               <w:rPr>
                 <w:rFonts w:ascii="Arial" w:hAnsi="Arial" w:cs="Arial"/>
-                <w:b w:val="0"/>
                 <w:sz w:val="22"/>
                 <w:szCs w:val="22"/>
               </w:rPr>
@@ -1429,6 +1604,11 @@
             <w:pPr>
               <w:spacing w:after="200" w:line="276" w:lineRule="auto"/>
               <w:cnfStyle w:val="000000010000" w:firstRow="0" w:lastRow="0" w:firstColumn="0" w:lastColumn="0" w:oddVBand="0" w:evenVBand="0" w:oddHBand="0" w:evenHBand="1" w:firstRowFirstColumn="0" w:firstRowLastColumn="0" w:lastRowFirstColumn="0" w:lastRowLastColumn="0"/>
+              <w:rPr>
+                <w:rFonts w:ascii="Arial" w:hAnsi="Arial" w:cs="Arial"/>
+                <w:sz w:val="22"/>
+                <w:szCs w:val="22"/>
+              </w:rPr>
             </w:pPr>
           </w:p>
         </w:tc>
@@ -1441,6 +1621,11 @@
             <w:pPr>
               <w:spacing w:after="200" w:line="276" w:lineRule="auto"/>
               <w:cnfStyle w:val="000000010000" w:firstRow="0" w:lastRow="0" w:firstColumn="0" w:lastColumn="0" w:oddVBand="0" w:evenVBand="0" w:oddHBand="0" w:evenHBand="1" w:firstRowFirstColumn="0" w:firstRowLastColumn="0" w:lastRowFirstColumn="0" w:lastRowLastColumn="0"/>
+              <w:rPr>
+                <w:rFonts w:ascii="Arial" w:hAnsi="Arial" w:cs="Arial"/>
+                <w:sz w:val="22"/>
+                <w:szCs w:val="22"/>
+              </w:rPr>
             </w:pPr>
           </w:p>
         </w:tc>
@@ -1456,8 +1641,18 @@
             <w:pPr>
               <w:spacing w:after="200" w:line="276" w:lineRule="auto"/>
               <w:cnfStyle w:val="000000010000" w:firstRow="0" w:lastRow="0" w:firstColumn="0" w:lastColumn="0" w:oddVBand="0" w:evenVBand="0" w:oddHBand="0" w:evenHBand="1" w:firstRowFirstColumn="0" w:firstRowLastColumn="0" w:lastRowFirstColumn="0" w:lastRowLastColumn="0"/>
-            </w:pPr>
-            <w:r>
+              <w:rPr>
+                <w:rFonts w:ascii="Arial" w:hAnsi="Arial" w:cs="Arial"/>
+                <w:sz w:val="22"/>
+                <w:szCs w:val="22"/>
+              </w:rPr>
+            </w:pPr>
+            <w:r>
+              <w:rPr>
+                <w:rFonts w:ascii="Arial" w:hAnsi="Arial" w:cs="Arial"/>
+                <w:sz w:val="22"/>
+                <w:szCs w:val="22"/>
+              </w:rPr>
               <w:t>Is het design voor deze pagina goed?</w:t>
             </w:r>
           </w:p>
@@ -1474,6 +1669,11 @@
             <w:pPr>
               <w:spacing w:after="200" w:line="276" w:lineRule="auto"/>
               <w:cnfStyle w:val="000000010000" w:firstRow="0" w:lastRow="0" w:firstColumn="0" w:lastColumn="0" w:oddVBand="0" w:evenVBand="0" w:oddHBand="0" w:evenHBand="1" w:firstRowFirstColumn="0" w:firstRowLastColumn="0" w:lastRowFirstColumn="0" w:lastRowLastColumn="0"/>
+              <w:rPr>
+                <w:rFonts w:ascii="Arial" w:hAnsi="Arial" w:cs="Arial"/>
+                <w:sz w:val="22"/>
+                <w:szCs w:val="22"/>
+              </w:rPr>
             </w:pPr>
           </w:p>
         </w:tc>
@@ -1492,35 +1692,39 @@
           <w:p>
             <w:pPr>
               <w:spacing w:after="200" w:line="276" w:lineRule="auto"/>
-            </w:pPr>
-          </w:p>
-          <w:p>
-            <w:pPr>
-              <w:spacing w:after="200" w:line="276" w:lineRule="auto"/>
-              <w:rPr>
-                <w:rFonts w:ascii="Arial" w:hAnsi="Arial" w:cs="Arial"/>
-                <w:b w:val="0"/>
-                <w:sz w:val="22"/>
-                <w:szCs w:val="22"/>
-              </w:rPr>
-            </w:pPr>
-            <w:r>
-              <w:rPr>
-                <w:rFonts w:ascii="Arial" w:hAnsi="Arial" w:cs="Arial"/>
-                <w:b w:val="0"/>
+              <w:rPr>
+                <w:rFonts w:ascii="Arial" w:hAnsi="Arial" w:cs="Arial"/>
+                <w:sz w:val="22"/>
+                <w:szCs w:val="22"/>
+              </w:rPr>
+            </w:pPr>
+          </w:p>
+          <w:p>
+            <w:pPr>
+              <w:spacing w:after="200" w:line="276" w:lineRule="auto"/>
+              <w:rPr>
+                <w:rFonts w:ascii="Arial" w:hAnsi="Arial" w:cs="Arial"/>
+                <w:sz w:val="22"/>
+                <w:szCs w:val="22"/>
+              </w:rPr>
+            </w:pPr>
+          </w:p>
+          <w:p>
+            <w:pPr>
+              <w:spacing w:after="200" w:line="276" w:lineRule="auto"/>
+              <w:rPr>
+                <w:rFonts w:ascii="Arial" w:hAnsi="Arial" w:cs="Arial"/>
+                <w:sz w:val="22"/>
+                <w:szCs w:val="22"/>
+              </w:rPr>
+            </w:pPr>
+            <w:r>
+              <w:rPr>
+                <w:rFonts w:ascii="Arial" w:hAnsi="Arial" w:cs="Arial"/>
                 <w:sz w:val="22"/>
                 <w:szCs w:val="22"/>
               </w:rPr>
               <w:lastRenderedPageBreak/>
-              <w:br/>
-            </w:r>
-            <w:r>
-              <w:rPr>
-                <w:rFonts w:ascii="Arial" w:hAnsi="Arial" w:cs="Arial"/>
-                <w:b w:val="0"/>
-                <w:sz w:val="22"/>
-                <w:szCs w:val="22"/>
-              </w:rPr>
               <w:t>U wilt de eerste optie in het menu bekijken (ranglijst)</w:t>
             </w:r>
           </w:p>
@@ -1534,12 +1738,22 @@
             <w:pPr>
               <w:spacing w:after="200" w:line="276" w:lineRule="auto"/>
               <w:cnfStyle w:val="000000100000" w:firstRow="0" w:lastRow="0" w:firstColumn="0" w:lastColumn="0" w:oddVBand="0" w:evenVBand="0" w:oddHBand="1" w:evenHBand="0" w:firstRowFirstColumn="0" w:firstRowLastColumn="0" w:lastRowFirstColumn="0" w:lastRowLastColumn="0"/>
-            </w:pPr>
-          </w:p>
-          <w:p>
-            <w:pPr>
-              <w:spacing w:after="200" w:line="276" w:lineRule="auto"/>
-              <w:cnfStyle w:val="000000100000" w:firstRow="0" w:lastRow="0" w:firstColumn="0" w:lastColumn="0" w:oddVBand="0" w:evenVBand="0" w:oddHBand="1" w:evenHBand="0" w:firstRowFirstColumn="0" w:firstRowLastColumn="0" w:lastRowFirstColumn="0" w:lastRowLastColumn="0"/>
+              <w:rPr>
+                <w:rFonts w:ascii="Arial" w:hAnsi="Arial" w:cs="Arial"/>
+                <w:sz w:val="22"/>
+                <w:szCs w:val="22"/>
+              </w:rPr>
+            </w:pPr>
+          </w:p>
+          <w:p>
+            <w:pPr>
+              <w:spacing w:after="200" w:line="276" w:lineRule="auto"/>
+              <w:cnfStyle w:val="000000100000" w:firstRow="0" w:lastRow="0" w:firstColumn="0" w:lastColumn="0" w:oddVBand="0" w:evenVBand="0" w:oddHBand="1" w:evenHBand="0" w:firstRowFirstColumn="0" w:firstRowLastColumn="0" w:lastRowFirstColumn="0" w:lastRowLastColumn="0"/>
+              <w:rPr>
+                <w:rFonts w:ascii="Arial" w:hAnsi="Arial" w:cs="Arial"/>
+                <w:sz w:val="22"/>
+                <w:szCs w:val="22"/>
+              </w:rPr>
             </w:pPr>
           </w:p>
         </w:tc>
@@ -1552,14 +1766,40 @@
             <w:pPr>
               <w:spacing w:after="200" w:line="276" w:lineRule="auto"/>
               <w:cnfStyle w:val="000000100000" w:firstRow="0" w:lastRow="0" w:firstColumn="0" w:lastColumn="0" w:oddVBand="0" w:evenVBand="0" w:oddHBand="1" w:evenHBand="0" w:firstRowFirstColumn="0" w:firstRowLastColumn="0" w:lastRowFirstColumn="0" w:lastRowLastColumn="0"/>
-            </w:pPr>
-          </w:p>
-          <w:p>
-            <w:pPr>
-              <w:spacing w:after="200" w:line="276" w:lineRule="auto"/>
-              <w:cnfStyle w:val="000000100000" w:firstRow="0" w:lastRow="0" w:firstColumn="0" w:lastColumn="0" w:oddVBand="0" w:evenVBand="0" w:oddHBand="1" w:evenHBand="0" w:firstRowFirstColumn="0" w:firstRowLastColumn="0" w:lastRowFirstColumn="0" w:lastRowLastColumn="0"/>
-            </w:pPr>
-            <w:r>
+              <w:rPr>
+                <w:rFonts w:ascii="Arial" w:hAnsi="Arial" w:cs="Arial"/>
+                <w:sz w:val="22"/>
+                <w:szCs w:val="22"/>
+              </w:rPr>
+            </w:pPr>
+          </w:p>
+          <w:p>
+            <w:pPr>
+              <w:spacing w:after="200" w:line="276" w:lineRule="auto"/>
+              <w:cnfStyle w:val="000000100000" w:firstRow="0" w:lastRow="0" w:firstColumn="0" w:lastColumn="0" w:oddVBand="0" w:evenVBand="0" w:oddHBand="1" w:evenHBand="0" w:firstRowFirstColumn="0" w:firstRowLastColumn="0" w:lastRowFirstColumn="0" w:lastRowLastColumn="0"/>
+              <w:rPr>
+                <w:rFonts w:ascii="Arial" w:hAnsi="Arial" w:cs="Arial"/>
+                <w:sz w:val="22"/>
+                <w:szCs w:val="22"/>
+              </w:rPr>
+            </w:pPr>
+          </w:p>
+          <w:p>
+            <w:pPr>
+              <w:spacing w:after="200" w:line="276" w:lineRule="auto"/>
+              <w:cnfStyle w:val="000000100000" w:firstRow="0" w:lastRow="0" w:firstColumn="0" w:lastColumn="0" w:oddVBand="0" w:evenVBand="0" w:oddHBand="1" w:evenHBand="0" w:firstRowFirstColumn="0" w:firstRowLastColumn="0" w:lastRowFirstColumn="0" w:lastRowLastColumn="0"/>
+              <w:rPr>
+                <w:rFonts w:ascii="Arial" w:hAnsi="Arial" w:cs="Arial"/>
+                <w:sz w:val="22"/>
+                <w:szCs w:val="22"/>
+              </w:rPr>
+            </w:pPr>
+            <w:r>
+              <w:rPr>
+                <w:rFonts w:ascii="Arial" w:hAnsi="Arial" w:cs="Arial"/>
+                <w:sz w:val="22"/>
+                <w:szCs w:val="22"/>
+              </w:rPr>
               <w:lastRenderedPageBreak/>
               <w:t>-Klikt op Ranglijst</w:t>
             </w:r>
@@ -1568,8 +1808,18 @@
             <w:pPr>
               <w:spacing w:after="200" w:line="276" w:lineRule="auto"/>
               <w:cnfStyle w:val="000000100000" w:firstRow="0" w:lastRow="0" w:firstColumn="0" w:lastColumn="0" w:oddVBand="0" w:evenVBand="0" w:oddHBand="1" w:evenHBand="0" w:firstRowFirstColumn="0" w:firstRowLastColumn="0" w:lastRowFirstColumn="0" w:lastRowLastColumn="0"/>
-            </w:pPr>
-            <w:r>
+              <w:rPr>
+                <w:rFonts w:ascii="Arial" w:hAnsi="Arial" w:cs="Arial"/>
+                <w:sz w:val="22"/>
+                <w:szCs w:val="22"/>
+              </w:rPr>
+            </w:pPr>
+            <w:r>
+              <w:rPr>
+                <w:rFonts w:ascii="Arial" w:hAnsi="Arial" w:cs="Arial"/>
+                <w:sz w:val="22"/>
+                <w:szCs w:val="22"/>
+              </w:rPr>
               <w:t>Krijgt de ranglijst van de betreffende competitie te zien</w:t>
             </w:r>
           </w:p>
@@ -1585,14 +1835,40 @@
             <w:pPr>
               <w:spacing w:after="200" w:line="276" w:lineRule="auto"/>
               <w:cnfStyle w:val="000000100000" w:firstRow="0" w:lastRow="0" w:firstColumn="0" w:lastColumn="0" w:oddVBand="0" w:evenVBand="0" w:oddHBand="1" w:evenHBand="0" w:firstRowFirstColumn="0" w:firstRowLastColumn="0" w:lastRowFirstColumn="0" w:lastRowLastColumn="0"/>
-            </w:pPr>
-          </w:p>
-          <w:p>
-            <w:pPr>
-              <w:spacing w:after="200" w:line="276" w:lineRule="auto"/>
-              <w:cnfStyle w:val="000000100000" w:firstRow="0" w:lastRow="0" w:firstColumn="0" w:lastColumn="0" w:oddVBand="0" w:evenVBand="0" w:oddHBand="1" w:evenHBand="0" w:firstRowFirstColumn="0" w:firstRowLastColumn="0" w:lastRowFirstColumn="0" w:lastRowLastColumn="0"/>
-            </w:pPr>
-            <w:r>
+              <w:rPr>
+                <w:rFonts w:ascii="Arial" w:hAnsi="Arial" w:cs="Arial"/>
+                <w:sz w:val="22"/>
+                <w:szCs w:val="22"/>
+              </w:rPr>
+            </w:pPr>
+          </w:p>
+          <w:p>
+            <w:pPr>
+              <w:spacing w:after="200" w:line="276" w:lineRule="auto"/>
+              <w:cnfStyle w:val="000000100000" w:firstRow="0" w:lastRow="0" w:firstColumn="0" w:lastColumn="0" w:oddVBand="0" w:evenVBand="0" w:oddHBand="1" w:evenHBand="0" w:firstRowFirstColumn="0" w:firstRowLastColumn="0" w:lastRowFirstColumn="0" w:lastRowLastColumn="0"/>
+              <w:rPr>
+                <w:rFonts w:ascii="Arial" w:hAnsi="Arial" w:cs="Arial"/>
+                <w:sz w:val="22"/>
+                <w:szCs w:val="22"/>
+              </w:rPr>
+            </w:pPr>
+          </w:p>
+          <w:p>
+            <w:pPr>
+              <w:spacing w:after="200" w:line="276" w:lineRule="auto"/>
+              <w:cnfStyle w:val="000000100000" w:firstRow="0" w:lastRow="0" w:firstColumn="0" w:lastColumn="0" w:oddVBand="0" w:evenVBand="0" w:oddHBand="1" w:evenHBand="0" w:firstRowFirstColumn="0" w:firstRowLastColumn="0" w:lastRowFirstColumn="0" w:lastRowLastColumn="0"/>
+              <w:rPr>
+                <w:rFonts w:ascii="Arial" w:hAnsi="Arial" w:cs="Arial"/>
+                <w:sz w:val="22"/>
+                <w:szCs w:val="22"/>
+              </w:rPr>
+            </w:pPr>
+            <w:r>
+              <w:rPr>
+                <w:rFonts w:ascii="Arial" w:hAnsi="Arial" w:cs="Arial"/>
+                <w:sz w:val="22"/>
+                <w:szCs w:val="22"/>
+              </w:rPr>
               <w:lastRenderedPageBreak/>
               <w:t>Is het design goed voor deze pagina?</w:t>
             </w:r>
@@ -1609,6 +1885,11 @@
             <w:pPr>
               <w:spacing w:after="200" w:line="276" w:lineRule="auto"/>
               <w:cnfStyle w:val="000000100000" w:firstRow="0" w:lastRow="0" w:firstColumn="0" w:lastColumn="0" w:oddVBand="0" w:evenVBand="0" w:oddHBand="1" w:evenHBand="0" w:firstRowFirstColumn="0" w:firstRowLastColumn="0" w:lastRowFirstColumn="0" w:lastRowLastColumn="0"/>
+              <w:rPr>
+                <w:rFonts w:ascii="Arial" w:hAnsi="Arial" w:cs="Arial"/>
+                <w:sz w:val="22"/>
+                <w:szCs w:val="22"/>
+              </w:rPr>
             </w:pPr>
           </w:p>
         </w:tc>
@@ -1627,6 +1908,11 @@
           <w:p>
             <w:pPr>
               <w:spacing w:after="200" w:line="276" w:lineRule="auto"/>
+              <w:rPr>
+                <w:rFonts w:ascii="Arial" w:hAnsi="Arial" w:cs="Arial"/>
+                <w:sz w:val="22"/>
+                <w:szCs w:val="22"/>
+              </w:rPr>
             </w:pPr>
           </w:p>
         </w:tc>
@@ -1639,6 +1925,11 @@
             <w:pPr>
               <w:spacing w:after="200" w:line="276" w:lineRule="auto"/>
               <w:cnfStyle w:val="000000010000" w:firstRow="0" w:lastRow="0" w:firstColumn="0" w:lastColumn="0" w:oddVBand="0" w:evenVBand="0" w:oddHBand="0" w:evenHBand="1" w:firstRowFirstColumn="0" w:firstRowLastColumn="0" w:lastRowFirstColumn="0" w:lastRowLastColumn="0"/>
+              <w:rPr>
+                <w:rFonts w:ascii="Arial" w:hAnsi="Arial" w:cs="Arial"/>
+                <w:sz w:val="22"/>
+                <w:szCs w:val="22"/>
+              </w:rPr>
             </w:pPr>
           </w:p>
         </w:tc>
@@ -1651,6 +1942,11 @@
             <w:pPr>
               <w:spacing w:after="200" w:line="276" w:lineRule="auto"/>
               <w:cnfStyle w:val="000000010000" w:firstRow="0" w:lastRow="0" w:firstColumn="0" w:lastColumn="0" w:oddVBand="0" w:evenVBand="0" w:oddHBand="0" w:evenHBand="1" w:firstRowFirstColumn="0" w:firstRowLastColumn="0" w:lastRowFirstColumn="0" w:lastRowLastColumn="0"/>
+              <w:rPr>
+                <w:rFonts w:ascii="Arial" w:hAnsi="Arial" w:cs="Arial"/>
+                <w:sz w:val="22"/>
+                <w:szCs w:val="22"/>
+              </w:rPr>
             </w:pPr>
           </w:p>
         </w:tc>
@@ -1666,8 +1962,18 @@
             <w:pPr>
               <w:spacing w:after="200" w:line="276" w:lineRule="auto"/>
               <w:cnfStyle w:val="000000010000" w:firstRow="0" w:lastRow="0" w:firstColumn="0" w:lastColumn="0" w:oddVBand="0" w:evenVBand="0" w:oddHBand="0" w:evenHBand="1" w:firstRowFirstColumn="0" w:firstRowLastColumn="0" w:lastRowFirstColumn="0" w:lastRowLastColumn="0"/>
-            </w:pPr>
-            <w:r>
+              <w:rPr>
+                <w:rFonts w:ascii="Arial" w:hAnsi="Arial" w:cs="Arial"/>
+                <w:sz w:val="22"/>
+                <w:szCs w:val="22"/>
+              </w:rPr>
+            </w:pPr>
+            <w:r>
+              <w:rPr>
+                <w:rFonts w:ascii="Arial" w:hAnsi="Arial" w:cs="Arial"/>
+                <w:sz w:val="22"/>
+                <w:szCs w:val="22"/>
+              </w:rPr>
               <w:t>Vindt u het gebruiksvriendelijk, duidelijk voor de gebruiker?</w:t>
             </w:r>
           </w:p>
@@ -1684,6 +1990,11 @@
             <w:pPr>
               <w:spacing w:after="200" w:line="276" w:lineRule="auto"/>
               <w:cnfStyle w:val="000000010000" w:firstRow="0" w:lastRow="0" w:firstColumn="0" w:lastColumn="0" w:oddVBand="0" w:evenVBand="0" w:oddHBand="0" w:evenHBand="1" w:firstRowFirstColumn="0" w:firstRowLastColumn="0" w:lastRowFirstColumn="0" w:lastRowLastColumn="0"/>
+              <w:rPr>
+                <w:rFonts w:ascii="Arial" w:hAnsi="Arial" w:cs="Arial"/>
+                <w:sz w:val="22"/>
+                <w:szCs w:val="22"/>
+              </w:rPr>
             </w:pPr>
           </w:p>
         </w:tc>
@@ -1704,55 +2015,17 @@
               <w:spacing w:after="200" w:line="276" w:lineRule="auto"/>
               <w:rPr>
                 <w:rFonts w:ascii="Arial" w:hAnsi="Arial" w:cs="Arial"/>
-                <w:b w:val="0"/>
-                <w:sz w:val="22"/>
-                <w:szCs w:val="22"/>
-              </w:rPr>
-            </w:pPr>
-            <w:r>
-              <w:rPr>
-                <w:rFonts w:ascii="Arial" w:hAnsi="Arial" w:cs="Arial"/>
-                <w:b w:val="0"/>
-                <w:sz w:val="22"/>
-                <w:szCs w:val="22"/>
-              </w:rPr>
-              <w:t>U bent terug op de opties pagina en</w:t>
-            </w:r>
-            <w:r>
-              <w:rPr>
-                <w:rFonts w:ascii="Arial" w:hAnsi="Arial" w:cs="Arial"/>
-                <w:b w:val="0"/>
-                <w:sz w:val="22"/>
-                <w:szCs w:val="22"/>
-              </w:rPr>
-              <w:t xml:space="preserve"> u</w:t>
-            </w:r>
-            <w:r>
-              <w:rPr>
-                <w:rFonts w:ascii="Arial" w:hAnsi="Arial" w:cs="Arial"/>
-                <w:b w:val="0"/>
-                <w:sz w:val="22"/>
-                <w:szCs w:val="22"/>
-              </w:rPr>
-              <w:t xml:space="preserve"> wilt </w:t>
-            </w:r>
-            <w:r>
-              <w:rPr>
-                <w:rFonts w:ascii="Arial" w:hAnsi="Arial" w:cs="Arial"/>
-                <w:b w:val="0"/>
-                <w:sz w:val="22"/>
-                <w:szCs w:val="22"/>
-              </w:rPr>
-              <w:t>het</w:t>
-            </w:r>
-            <w:r>
-              <w:rPr>
-                <w:rFonts w:ascii="Arial" w:hAnsi="Arial" w:cs="Arial"/>
-                <w:b w:val="0"/>
-                <w:sz w:val="22"/>
-                <w:szCs w:val="22"/>
-              </w:rPr>
-              <w:t xml:space="preserve"> competitie programma bekijken</w:t>
+                <w:sz w:val="22"/>
+                <w:szCs w:val="22"/>
+              </w:rPr>
+            </w:pPr>
+            <w:r>
+              <w:rPr>
+                <w:rFonts w:ascii="Arial" w:hAnsi="Arial" w:cs="Arial"/>
+                <w:sz w:val="22"/>
+                <w:szCs w:val="22"/>
+              </w:rPr>
+              <w:t>U bent terug op de opties pagina en u wilt het competitie programma bekijken</w:t>
             </w:r>
           </w:p>
         </w:tc>
@@ -1765,6 +2038,11 @@
             <w:pPr>
               <w:spacing w:after="200" w:line="276" w:lineRule="auto"/>
               <w:cnfStyle w:val="000000100000" w:firstRow="0" w:lastRow="0" w:firstColumn="0" w:lastColumn="0" w:oddVBand="0" w:evenVBand="0" w:oddHBand="1" w:evenHBand="0" w:firstRowFirstColumn="0" w:firstRowLastColumn="0" w:lastRowFirstColumn="0" w:lastRowLastColumn="0"/>
+              <w:rPr>
+                <w:rFonts w:ascii="Arial" w:hAnsi="Arial" w:cs="Arial"/>
+                <w:sz w:val="22"/>
+                <w:szCs w:val="22"/>
+              </w:rPr>
             </w:pPr>
           </w:p>
         </w:tc>
@@ -1777,8 +2055,18 @@
             <w:pPr>
               <w:spacing w:after="200" w:line="276" w:lineRule="auto"/>
               <w:cnfStyle w:val="000000100000" w:firstRow="0" w:lastRow="0" w:firstColumn="0" w:lastColumn="0" w:oddVBand="0" w:evenVBand="0" w:oddHBand="1" w:evenHBand="0" w:firstRowFirstColumn="0" w:firstRowLastColumn="0" w:lastRowFirstColumn="0" w:lastRowLastColumn="0"/>
-            </w:pPr>
-            <w:r>
+              <w:rPr>
+                <w:rFonts w:ascii="Arial" w:hAnsi="Arial" w:cs="Arial"/>
+                <w:sz w:val="22"/>
+                <w:szCs w:val="22"/>
+              </w:rPr>
+            </w:pPr>
+            <w:r>
+              <w:rPr>
+                <w:rFonts w:ascii="Arial" w:hAnsi="Arial" w:cs="Arial"/>
+                <w:sz w:val="22"/>
+                <w:szCs w:val="22"/>
+              </w:rPr>
               <w:t>-Klikt op Competitie programma</w:t>
             </w:r>
           </w:p>
@@ -1786,9 +2074,35 @@
             <w:pPr>
               <w:spacing w:after="200" w:line="276" w:lineRule="auto"/>
               <w:cnfStyle w:val="000000100000" w:firstRow="0" w:lastRow="0" w:firstColumn="0" w:lastColumn="0" w:oddVBand="0" w:evenVBand="0" w:oddHBand="1" w:evenHBand="0" w:firstRowFirstColumn="0" w:firstRowLastColumn="0" w:lastRowFirstColumn="0" w:lastRowLastColumn="0"/>
-            </w:pPr>
-            <w:r>
-              <w:t>Als er een competitiepagina beschikbaar is toont het deze. Als er geen competitie programma beschikbaar is krijg je een afbeelding met tekst dat er geen competitie programma beschikbaar is</w:t>
+              <w:rPr>
+                <w:rFonts w:ascii="Arial" w:hAnsi="Arial" w:cs="Arial"/>
+                <w:sz w:val="22"/>
+                <w:szCs w:val="22"/>
+              </w:rPr>
+            </w:pPr>
+            <w:r>
+              <w:rPr>
+                <w:rFonts w:ascii="Arial" w:hAnsi="Arial" w:cs="Arial"/>
+                <w:sz w:val="22"/>
+                <w:szCs w:val="22"/>
+              </w:rPr>
+              <w:t>Als er een competitiepagina beschikbaar is toont het deze. Als er geen competitie</w:t>
+            </w:r>
+            <w:r>
+              <w:rPr>
+                <w:rFonts w:ascii="Arial" w:hAnsi="Arial" w:cs="Arial"/>
+                <w:sz w:val="22"/>
+                <w:szCs w:val="22"/>
+              </w:rPr>
+              <w:t xml:space="preserve"> programma beschikbaar is krijgt u</w:t>
+            </w:r>
+            <w:r>
+              <w:rPr>
+                <w:rFonts w:ascii="Arial" w:hAnsi="Arial" w:cs="Arial"/>
+                <w:sz w:val="22"/>
+                <w:szCs w:val="22"/>
+              </w:rPr>
+              <w:t xml:space="preserve"> een afbeelding met tekst dat er geen competitie programma beschikbaar is</w:t>
             </w:r>
           </w:p>
         </w:tc>
@@ -1803,17 +2117,42 @@
             <w:pPr>
               <w:spacing w:after="200" w:line="276" w:lineRule="auto"/>
               <w:cnfStyle w:val="000000100000" w:firstRow="0" w:lastRow="0" w:firstColumn="0" w:lastColumn="0" w:oddVBand="0" w:evenVBand="0" w:oddHBand="1" w:evenHBand="0" w:firstRowFirstColumn="0" w:firstRowLastColumn="0" w:lastRowFirstColumn="0" w:lastRowLastColumn="0"/>
-            </w:pPr>
-            <w:r>
+              <w:rPr>
+                <w:rFonts w:ascii="Arial" w:hAnsi="Arial" w:cs="Arial"/>
+                <w:sz w:val="22"/>
+                <w:szCs w:val="22"/>
+              </w:rPr>
+            </w:pPr>
+            <w:r>
+              <w:rPr>
+                <w:rFonts w:ascii="Arial" w:hAnsi="Arial" w:cs="Arial"/>
+                <w:sz w:val="22"/>
+                <w:szCs w:val="22"/>
+              </w:rPr>
               <w:t>Is</w:t>
             </w:r>
             <w:r>
+              <w:rPr>
+                <w:rFonts w:ascii="Arial" w:hAnsi="Arial" w:cs="Arial"/>
+                <w:sz w:val="22"/>
+                <w:szCs w:val="22"/>
+              </w:rPr>
               <w:t xml:space="preserve"> de melding</w:t>
             </w:r>
             <w:r>
+              <w:rPr>
+                <w:rFonts w:ascii="Arial" w:hAnsi="Arial" w:cs="Arial"/>
+                <w:sz w:val="22"/>
+                <w:szCs w:val="22"/>
+              </w:rPr>
               <w:t xml:space="preserve"> goed</w:t>
             </w:r>
             <w:r>
+              <w:rPr>
+                <w:rFonts w:ascii="Arial" w:hAnsi="Arial" w:cs="Arial"/>
+                <w:sz w:val="22"/>
+                <w:szCs w:val="22"/>
+              </w:rPr>
               <w:t xml:space="preserve"> die de gebruiker krijgt als er geen competities beschikbaar zijn?</w:t>
             </w:r>
           </w:p>
@@ -1829,6 +2168,11 @@
             <w:pPr>
               <w:spacing w:after="200" w:line="276" w:lineRule="auto"/>
               <w:cnfStyle w:val="000000100000" w:firstRow="0" w:lastRow="0" w:firstColumn="0" w:lastColumn="0" w:oddVBand="0" w:evenVBand="0" w:oddHBand="1" w:evenHBand="0" w:firstRowFirstColumn="0" w:firstRowLastColumn="0" w:lastRowFirstColumn="0" w:lastRowLastColumn="0"/>
+              <w:rPr>
+                <w:rFonts w:ascii="Arial" w:hAnsi="Arial" w:cs="Arial"/>
+                <w:sz w:val="22"/>
+                <w:szCs w:val="22"/>
+              </w:rPr>
             </w:pPr>
           </w:p>
         </w:tc>
@@ -1865,6 +2209,11 @@
             <w:pPr>
               <w:spacing w:after="200" w:line="276" w:lineRule="auto"/>
               <w:cnfStyle w:val="000000010000" w:firstRow="0" w:lastRow="0" w:firstColumn="0" w:lastColumn="0" w:oddVBand="0" w:evenVBand="0" w:oddHBand="0" w:evenHBand="1" w:firstRowFirstColumn="0" w:firstRowLastColumn="0" w:lastRowFirstColumn="0" w:lastRowLastColumn="0"/>
+              <w:rPr>
+                <w:rFonts w:ascii="Arial" w:hAnsi="Arial" w:cs="Arial"/>
+                <w:sz w:val="22"/>
+                <w:szCs w:val="22"/>
+              </w:rPr>
             </w:pPr>
           </w:p>
         </w:tc>
@@ -1877,6 +2226,11 @@
             <w:pPr>
               <w:spacing w:after="200" w:line="276" w:lineRule="auto"/>
               <w:cnfStyle w:val="000000010000" w:firstRow="0" w:lastRow="0" w:firstColumn="0" w:lastColumn="0" w:oddVBand="0" w:evenVBand="0" w:oddHBand="0" w:evenHBand="1" w:firstRowFirstColumn="0" w:firstRowLastColumn="0" w:lastRowFirstColumn="0" w:lastRowLastColumn="0"/>
+              <w:rPr>
+                <w:rFonts w:ascii="Arial" w:hAnsi="Arial" w:cs="Arial"/>
+                <w:sz w:val="22"/>
+                <w:szCs w:val="22"/>
+              </w:rPr>
             </w:pPr>
           </w:p>
         </w:tc>
@@ -1892,17 +2246,42 @@
             <w:pPr>
               <w:spacing w:after="200" w:line="276" w:lineRule="auto"/>
               <w:cnfStyle w:val="000000010000" w:firstRow="0" w:lastRow="0" w:firstColumn="0" w:lastColumn="0" w:oddVBand="0" w:evenVBand="0" w:oddHBand="0" w:evenHBand="1" w:firstRowFirstColumn="0" w:firstRowLastColumn="0" w:lastRowFirstColumn="0" w:lastRowLastColumn="0"/>
-            </w:pPr>
-            <w:r>
+              <w:rPr>
+                <w:rFonts w:ascii="Arial" w:hAnsi="Arial" w:cs="Arial"/>
+                <w:sz w:val="22"/>
+                <w:szCs w:val="22"/>
+              </w:rPr>
+            </w:pPr>
+            <w:r>
+              <w:rPr>
+                <w:rFonts w:ascii="Arial" w:hAnsi="Arial" w:cs="Arial"/>
+                <w:sz w:val="22"/>
+                <w:szCs w:val="22"/>
+              </w:rPr>
               <w:t>Is</w:t>
             </w:r>
             <w:r>
+              <w:rPr>
+                <w:rFonts w:ascii="Arial" w:hAnsi="Arial" w:cs="Arial"/>
+                <w:sz w:val="22"/>
+                <w:szCs w:val="22"/>
+              </w:rPr>
               <w:t xml:space="preserve"> het design</w:t>
             </w:r>
             <w:r>
+              <w:rPr>
+                <w:rFonts w:ascii="Arial" w:hAnsi="Arial" w:cs="Arial"/>
+                <w:sz w:val="22"/>
+                <w:szCs w:val="22"/>
+              </w:rPr>
               <w:t xml:space="preserve"> goed</w:t>
             </w:r>
             <w:r>
+              <w:rPr>
+                <w:rFonts w:ascii="Arial" w:hAnsi="Arial" w:cs="Arial"/>
+                <w:sz w:val="22"/>
+                <w:szCs w:val="22"/>
+              </w:rPr>
               <w:t xml:space="preserve"> als er wel competities beschikbaar zijn?</w:t>
             </w:r>
           </w:p>
@@ -1919,6 +2298,11 @@
             <w:pPr>
               <w:spacing w:after="200" w:line="276" w:lineRule="auto"/>
               <w:cnfStyle w:val="000000010000" w:firstRow="0" w:lastRow="0" w:firstColumn="0" w:lastColumn="0" w:oddVBand="0" w:evenVBand="0" w:oddHBand="0" w:evenHBand="1" w:firstRowFirstColumn="0" w:firstRowLastColumn="0" w:lastRowFirstColumn="0" w:lastRowLastColumn="0"/>
+              <w:rPr>
+                <w:rFonts w:ascii="Arial" w:hAnsi="Arial" w:cs="Arial"/>
+                <w:sz w:val="22"/>
+                <w:szCs w:val="22"/>
+              </w:rPr>
             </w:pPr>
           </w:p>
         </w:tc>
@@ -1937,51 +2321,19 @@
           <w:p>
             <w:pPr>
               <w:spacing w:after="200" w:line="276" w:lineRule="auto"/>
-            </w:pPr>
-            <w:r>
-              <w:rPr>
-                <w:rFonts w:ascii="Arial" w:hAnsi="Arial" w:cs="Arial"/>
-                <w:b w:val="0"/>
-                <w:sz w:val="22"/>
-                <w:szCs w:val="22"/>
-              </w:rPr>
-              <w:t>U bent terug op de opties pagina en</w:t>
-            </w:r>
-            <w:r>
-              <w:rPr>
-                <w:rFonts w:ascii="Arial" w:hAnsi="Arial" w:cs="Arial"/>
-                <w:b w:val="0"/>
-                <w:sz w:val="22"/>
-                <w:szCs w:val="22"/>
-              </w:rPr>
-              <w:t xml:space="preserve"> u</w:t>
-            </w:r>
-            <w:r>
-              <w:rPr>
-                <w:rFonts w:ascii="Arial" w:hAnsi="Arial" w:cs="Arial"/>
-                <w:b w:val="0"/>
-                <w:sz w:val="22"/>
-                <w:szCs w:val="22"/>
-              </w:rPr>
-              <w:t xml:space="preserve"> wilt de </w:t>
-            </w:r>
-            <w:r>
-              <w:rPr>
-                <w:rFonts w:ascii="Arial" w:hAnsi="Arial" w:cs="Arial"/>
-                <w:b w:val="0"/>
-                <w:sz w:val="22"/>
-                <w:szCs w:val="22"/>
-              </w:rPr>
-              <w:t>gespeelde wedstrijden</w:t>
-            </w:r>
-            <w:r>
-              <w:rPr>
-                <w:rFonts w:ascii="Arial" w:hAnsi="Arial" w:cs="Arial"/>
-                <w:b w:val="0"/>
-                <w:sz w:val="22"/>
-                <w:szCs w:val="22"/>
-              </w:rPr>
-              <w:t xml:space="preserve"> bekijken</w:t>
+              <w:rPr>
+                <w:rFonts w:ascii="Arial" w:hAnsi="Arial" w:cs="Arial"/>
+                <w:sz w:val="22"/>
+                <w:szCs w:val="22"/>
+              </w:rPr>
+            </w:pPr>
+            <w:r>
+              <w:rPr>
+                <w:rFonts w:ascii="Arial" w:hAnsi="Arial" w:cs="Arial"/>
+                <w:sz w:val="22"/>
+                <w:szCs w:val="22"/>
+              </w:rPr>
+              <w:t>U bent terug op de opties pagina en u wilt de gespeelde wedstrijden bekijken</w:t>
             </w:r>
           </w:p>
         </w:tc>
@@ -1994,6 +2346,11 @@
             <w:pPr>
               <w:spacing w:after="200" w:line="276" w:lineRule="auto"/>
               <w:cnfStyle w:val="000000100000" w:firstRow="0" w:lastRow="0" w:firstColumn="0" w:lastColumn="0" w:oddVBand="0" w:evenVBand="0" w:oddHBand="1" w:evenHBand="0" w:firstRowFirstColumn="0" w:firstRowLastColumn="0" w:lastRowFirstColumn="0" w:lastRowLastColumn="0"/>
+              <w:rPr>
+                <w:rFonts w:ascii="Arial" w:hAnsi="Arial" w:cs="Arial"/>
+                <w:sz w:val="22"/>
+                <w:szCs w:val="22"/>
+              </w:rPr>
             </w:pPr>
           </w:p>
         </w:tc>
@@ -2006,8 +2363,18 @@
             <w:pPr>
               <w:spacing w:after="200" w:line="276" w:lineRule="auto"/>
               <w:cnfStyle w:val="000000100000" w:firstRow="0" w:lastRow="0" w:firstColumn="0" w:lastColumn="0" w:oddVBand="0" w:evenVBand="0" w:oddHBand="1" w:evenHBand="0" w:firstRowFirstColumn="0" w:firstRowLastColumn="0" w:lastRowFirstColumn="0" w:lastRowLastColumn="0"/>
-            </w:pPr>
-            <w:r>
+              <w:rPr>
+                <w:rFonts w:ascii="Arial" w:hAnsi="Arial" w:cs="Arial"/>
+                <w:sz w:val="22"/>
+                <w:szCs w:val="22"/>
+              </w:rPr>
+            </w:pPr>
+            <w:r>
+              <w:rPr>
+                <w:rFonts w:ascii="Arial" w:hAnsi="Arial" w:cs="Arial"/>
+                <w:sz w:val="22"/>
+                <w:szCs w:val="22"/>
+              </w:rPr>
               <w:t>-Klikt op gespeelde wedstrijden</w:t>
             </w:r>
           </w:p>
@@ -2015,30 +2382,35 @@
             <w:pPr>
               <w:spacing w:after="200" w:line="276" w:lineRule="auto"/>
               <w:cnfStyle w:val="000000100000" w:firstRow="0" w:lastRow="0" w:firstColumn="0" w:lastColumn="0" w:oddVBand="0" w:evenVBand="0" w:oddHBand="1" w:evenHBand="0" w:firstRowFirstColumn="0" w:firstRowLastColumn="0" w:lastRowFirstColumn="0" w:lastRowLastColumn="0"/>
-            </w:pPr>
-            <w:r>
-              <w:t xml:space="preserve">Als er een </w:t>
-            </w:r>
-            <w:r>
-              <w:t>gespeelde wedstrijden</w:t>
-            </w:r>
-            <w:r>
-              <w:t xml:space="preserve"> </w:t>
-            </w:r>
-            <w:r>
-              <w:t>zijn t</w:t>
-            </w:r>
-            <w:r>
-              <w:t xml:space="preserve">oont het deze. Als er geen </w:t>
-            </w:r>
-            <w:r>
-              <w:t>gespeelde wedstrijden zijn</w:t>
-            </w:r>
-            <w:r>
-              <w:t xml:space="preserve"> krijg je een a</w:t>
-            </w:r>
-            <w:r>
-              <w:t>fbeelding met tekst dat het niet beschikbaar is</w:t>
+              <w:rPr>
+                <w:rFonts w:ascii="Arial" w:hAnsi="Arial" w:cs="Arial"/>
+                <w:sz w:val="22"/>
+                <w:szCs w:val="22"/>
+              </w:rPr>
+            </w:pPr>
+            <w:r>
+              <w:rPr>
+                <w:rFonts w:ascii="Arial" w:hAnsi="Arial" w:cs="Arial"/>
+                <w:sz w:val="22"/>
+                <w:szCs w:val="22"/>
+              </w:rPr>
+              <w:t>Als er een gespeelde wedstrijden zijn toont het deze. Als er geen g</w:t>
+            </w:r>
+            <w:r>
+              <w:rPr>
+                <w:rFonts w:ascii="Arial" w:hAnsi="Arial" w:cs="Arial"/>
+                <w:sz w:val="22"/>
+                <w:szCs w:val="22"/>
+              </w:rPr>
+              <w:t xml:space="preserve">espeelde wedstrijden zijn krijgt u </w:t>
+            </w:r>
+            <w:r>
+              <w:rPr>
+                <w:rFonts w:ascii="Arial" w:hAnsi="Arial" w:cs="Arial"/>
+                <w:sz w:val="22"/>
+                <w:szCs w:val="22"/>
+              </w:rPr>
+              <w:t>een afbeelding met tekst dat het niet beschikbaar is</w:t>
             </w:r>
           </w:p>
         </w:tc>
@@ -2053,8 +2425,18 @@
             <w:pPr>
               <w:spacing w:after="200" w:line="276" w:lineRule="auto"/>
               <w:cnfStyle w:val="000000100000" w:firstRow="0" w:lastRow="0" w:firstColumn="0" w:lastColumn="0" w:oddVBand="0" w:evenVBand="0" w:oddHBand="1" w:evenHBand="0" w:firstRowFirstColumn="0" w:firstRowLastColumn="0" w:lastRowFirstColumn="0" w:lastRowLastColumn="0"/>
-            </w:pPr>
-            <w:r>
+              <w:rPr>
+                <w:rFonts w:ascii="Arial" w:hAnsi="Arial" w:cs="Arial"/>
+                <w:sz w:val="22"/>
+                <w:szCs w:val="22"/>
+              </w:rPr>
+            </w:pPr>
+            <w:r>
+              <w:rPr>
+                <w:rFonts w:ascii="Arial" w:hAnsi="Arial" w:cs="Arial"/>
+                <w:sz w:val="22"/>
+                <w:szCs w:val="22"/>
+              </w:rPr>
               <w:t>Is de indeling van de informatie juist?</w:t>
             </w:r>
           </w:p>
@@ -2070,6 +2452,11 @@
             <w:pPr>
               <w:spacing w:after="200" w:line="276" w:lineRule="auto"/>
               <w:cnfStyle w:val="000000100000" w:firstRow="0" w:lastRow="0" w:firstColumn="0" w:lastColumn="0" w:oddVBand="0" w:evenVBand="0" w:oddHBand="1" w:evenHBand="0" w:firstRowFirstColumn="0" w:firstRowLastColumn="0" w:lastRowFirstColumn="0" w:lastRowLastColumn="0"/>
+              <w:rPr>
+                <w:rFonts w:ascii="Arial" w:hAnsi="Arial" w:cs="Arial"/>
+                <w:sz w:val="22"/>
+                <w:szCs w:val="22"/>
+              </w:rPr>
             </w:pPr>
           </w:p>
         </w:tc>
@@ -2105,6 +2492,11 @@
             <w:pPr>
               <w:spacing w:after="200" w:line="276" w:lineRule="auto"/>
               <w:cnfStyle w:val="000000010000" w:firstRow="0" w:lastRow="0" w:firstColumn="0" w:lastColumn="0" w:oddVBand="0" w:evenVBand="0" w:oddHBand="0" w:evenHBand="1" w:firstRowFirstColumn="0" w:firstRowLastColumn="0" w:lastRowFirstColumn="0" w:lastRowLastColumn="0"/>
+              <w:rPr>
+                <w:rFonts w:ascii="Arial" w:hAnsi="Arial" w:cs="Arial"/>
+                <w:sz w:val="22"/>
+                <w:szCs w:val="22"/>
+              </w:rPr>
             </w:pPr>
           </w:p>
         </w:tc>
@@ -2117,6 +2509,11 @@
             <w:pPr>
               <w:spacing w:after="200" w:line="276" w:lineRule="auto"/>
               <w:cnfStyle w:val="000000010000" w:firstRow="0" w:lastRow="0" w:firstColumn="0" w:lastColumn="0" w:oddVBand="0" w:evenVBand="0" w:oddHBand="0" w:evenHBand="1" w:firstRowFirstColumn="0" w:firstRowLastColumn="0" w:lastRowFirstColumn="0" w:lastRowLastColumn="0"/>
+              <w:rPr>
+                <w:rFonts w:ascii="Arial" w:hAnsi="Arial" w:cs="Arial"/>
+                <w:sz w:val="22"/>
+                <w:szCs w:val="22"/>
+              </w:rPr>
             </w:pPr>
           </w:p>
         </w:tc>
@@ -2127,13 +2524,24 @@
               <w:top w:val="single" w:sz="4" w:space="0" w:color="auto"/>
               <w:bottom w:val="single" w:sz="4" w:space="0" w:color="auto"/>
             </w:tcBorders>
+            <w:shd w:val="clear" w:color="auto" w:fill="DBE5F1" w:themeFill="accent1" w:themeFillTint="33"/>
           </w:tcPr>
           <w:p>
             <w:pPr>
               <w:spacing w:after="200" w:line="276" w:lineRule="auto"/>
               <w:cnfStyle w:val="000000010000" w:firstRow="0" w:lastRow="0" w:firstColumn="0" w:lastColumn="0" w:oddVBand="0" w:evenVBand="0" w:oddHBand="0" w:evenHBand="1" w:firstRowFirstColumn="0" w:firstRowLastColumn="0" w:lastRowFirstColumn="0" w:lastRowLastColumn="0"/>
-            </w:pPr>
-            <w:r>
+              <w:rPr>
+                <w:rFonts w:ascii="Arial" w:hAnsi="Arial" w:cs="Arial"/>
+                <w:sz w:val="22"/>
+                <w:szCs w:val="22"/>
+              </w:rPr>
+            </w:pPr>
+            <w:r>
+              <w:rPr>
+                <w:rFonts w:ascii="Arial" w:hAnsi="Arial" w:cs="Arial"/>
+                <w:sz w:val="22"/>
+                <w:szCs w:val="22"/>
+              </w:rPr>
               <w:t>Is het design voor deze pagina goed?</w:t>
             </w:r>
           </w:p>
@@ -2141,6 +2549,11 @@
             <w:pPr>
               <w:spacing w:after="200" w:line="276" w:lineRule="auto"/>
               <w:cnfStyle w:val="000000010000" w:firstRow="0" w:lastRow="0" w:firstColumn="0" w:lastColumn="0" w:oddVBand="0" w:evenVBand="0" w:oddHBand="0" w:evenHBand="1" w:firstRowFirstColumn="0" w:firstRowLastColumn="0" w:lastRowFirstColumn="0" w:lastRowLastColumn="0"/>
+              <w:rPr>
+                <w:rFonts w:ascii="Arial" w:hAnsi="Arial" w:cs="Arial"/>
+                <w:sz w:val="22"/>
+                <w:szCs w:val="22"/>
+              </w:rPr>
             </w:pPr>
           </w:p>
         </w:tc>
@@ -2151,18 +2564,47 @@
               <w:top w:val="single" w:sz="4" w:space="0" w:color="auto"/>
               <w:bottom w:val="single" w:sz="4" w:space="0" w:color="auto"/>
             </w:tcBorders>
+            <w:shd w:val="clear" w:color="auto" w:fill="C6D9F1" w:themeFill="text2" w:themeFillTint="33"/>
           </w:tcPr>
           <w:p>
             <w:pPr>
               <w:spacing w:after="200" w:line="276" w:lineRule="auto"/>
               <w:cnfStyle w:val="000000010000" w:firstRow="0" w:lastRow="0" w:firstColumn="0" w:lastColumn="0" w:oddVBand="0" w:evenVBand="0" w:oddHBand="0" w:evenHBand="1" w:firstRowFirstColumn="0" w:firstRowLastColumn="0" w:lastRowFirstColumn="0" w:lastRowLastColumn="0"/>
+              <w:rPr>
+                <w:rFonts w:ascii="Arial" w:hAnsi="Arial" w:cs="Arial"/>
+                <w:sz w:val="22"/>
+                <w:szCs w:val="22"/>
+              </w:rPr>
             </w:pPr>
           </w:p>
         </w:tc>
       </w:tr>
+    </w:tbl>
+    <w:p>
+      <w:r>
+        <w:rPr>
+          <w:b/>
+          <w:bCs/>
+        </w:rPr>
+        <w:br w:type="page"/>
+      </w:r>
+    </w:p>
+    <w:tbl>
+      <w:tblPr>
+        <w:tblStyle w:val="Lichtraster-accent5"/>
+        <w:tblW w:w="0" w:type="auto"/>
+        <w:tblLook w:val="04A0" w:firstRow="1" w:lastRow="0" w:firstColumn="1" w:lastColumn="0" w:noHBand="0" w:noVBand="1"/>
+      </w:tblPr>
+      <w:tblGrid>
+        <w:gridCol w:w="2828"/>
+        <w:gridCol w:w="2829"/>
+        <w:gridCol w:w="2829"/>
+        <w:gridCol w:w="2829"/>
+        <w:gridCol w:w="4102"/>
+      </w:tblGrid>
       <w:tr>
         <w:trPr>
-          <w:cnfStyle w:val="000000100000" w:firstRow="0" w:lastRow="0" w:firstColumn="0" w:lastColumn="0" w:oddVBand="0" w:evenVBand="0" w:oddHBand="1" w:evenHBand="0" w:firstRowFirstColumn="0" w:firstRowLastColumn="0" w:lastRowFirstColumn="0" w:lastRowLastColumn="0"/>
+          <w:cnfStyle w:val="100000000000" w:firstRow="1" w:lastRow="0" w:firstColumn="0" w:lastColumn="0" w:oddVBand="0" w:evenVBand="0" w:oddHBand="0" w:evenHBand="0" w:firstRowFirstColumn="0" w:firstRowLastColumn="0" w:lastRowFirstColumn="0" w:lastRowLastColumn="0"/>
           <w:trHeight w:val="1005"/>
         </w:trPr>
         <w:tc>
@@ -2170,26 +2612,71 @@
             <w:cnfStyle w:val="001000000000" w:firstRow="0" w:lastRow="0" w:firstColumn="1" w:lastColumn="0" w:oddVBand="0" w:evenVBand="0" w:oddHBand="0" w:evenHBand="0" w:firstRowFirstColumn="0" w:firstRowLastColumn="0" w:lastRowFirstColumn="0" w:lastRowLastColumn="0"/>
             <w:tcW w:w="2828" w:type="dxa"/>
             <w:vMerge w:val="restart"/>
-          </w:tcPr>
-          <w:p>
-            <w:pPr>
-              <w:spacing w:after="200" w:line="276" w:lineRule="auto"/>
-              <w:rPr>
-                <w:rFonts w:ascii="Arial" w:hAnsi="Arial" w:cs="Arial"/>
-                <w:sz w:val="22"/>
-                <w:szCs w:val="22"/>
-              </w:rPr>
-            </w:pPr>
-            <w:r>
+            <w:shd w:val="clear" w:color="auto" w:fill="DBE5F1" w:themeFill="accent1" w:themeFillTint="33"/>
+          </w:tcPr>
+          <w:p>
+            <w:pPr>
+              <w:spacing w:after="200" w:line="276" w:lineRule="auto"/>
+              <w:rPr>
+                <w:rFonts w:ascii="Arial" w:hAnsi="Arial" w:cs="Arial"/>
+                <w:sz w:val="22"/>
+                <w:szCs w:val="22"/>
+              </w:rPr>
+            </w:pPr>
+            <w:r>
+              <w:rPr>
+                <w:rFonts w:ascii="Arial" w:hAnsi="Arial" w:cs="Arial"/>
+                <w:sz w:val="22"/>
+                <w:szCs w:val="22"/>
+              </w:rPr>
+              <w:lastRenderedPageBreak/>
+              <w:t xml:space="preserve">U bent terug op de opties pagina en u wilt de Live wedstrijden </w:t>
+            </w:r>
+            <w:r>
+              <w:rPr>
+                <w:rFonts w:ascii="Arial" w:hAnsi="Arial" w:cs="Arial"/>
+                <w:sz w:val="22"/>
+                <w:szCs w:val="22"/>
+              </w:rPr>
+              <w:t>bekijken</w:t>
+            </w:r>
+          </w:p>
+        </w:tc>
+        <w:tc>
+          <w:tcPr>
+            <w:tcW w:w="2829" w:type="dxa"/>
+            <w:vMerge w:val="restart"/>
+            <w:shd w:val="clear" w:color="auto" w:fill="DBE5F1" w:themeFill="accent1" w:themeFillTint="33"/>
+          </w:tcPr>
+          <w:p>
+            <w:pPr>
+              <w:spacing w:after="200" w:line="276" w:lineRule="auto"/>
+              <w:cnfStyle w:val="100000000000" w:firstRow="1" w:lastRow="0" w:firstColumn="0" w:lastColumn="0" w:oddVBand="0" w:evenVBand="0" w:oddHBand="0" w:evenHBand="0" w:firstRowFirstColumn="0" w:firstRowLastColumn="0" w:lastRowFirstColumn="0" w:lastRowLastColumn="0"/>
+              <w:rPr>
+                <w:rFonts w:ascii="Arial" w:hAnsi="Arial" w:cs="Arial"/>
+                <w:sz w:val="22"/>
+                <w:szCs w:val="22"/>
+              </w:rPr>
+            </w:pPr>
+          </w:p>
+        </w:tc>
+        <w:tc>
+          <w:tcPr>
+            <w:tcW w:w="2829" w:type="dxa"/>
+            <w:vMerge w:val="restart"/>
+            <w:shd w:val="clear" w:color="auto" w:fill="DBE5F1" w:themeFill="accent1" w:themeFillTint="33"/>
+          </w:tcPr>
+          <w:p>
+            <w:pPr>
+              <w:spacing w:after="200" w:line="276" w:lineRule="auto"/>
+              <w:cnfStyle w:val="100000000000" w:firstRow="1" w:lastRow="0" w:firstColumn="0" w:lastColumn="0" w:oddVBand="0" w:evenVBand="0" w:oddHBand="0" w:evenHBand="0" w:firstRowFirstColumn="0" w:firstRowLastColumn="0" w:lastRowFirstColumn="0" w:lastRowLastColumn="0"/>
               <w:rPr>
                 <w:rFonts w:ascii="Arial" w:hAnsi="Arial" w:cs="Arial"/>
                 <w:b w:val="0"/>
                 <w:sz w:val="22"/>
                 <w:szCs w:val="22"/>
               </w:rPr>
-              <w:lastRenderedPageBreak/>
-              <w:t>U bent terug op de opties pagina en</w:t>
-            </w:r>
+            </w:pPr>
             <w:r>
               <w:rPr>
                 <w:rFonts w:ascii="Arial" w:hAnsi="Arial" w:cs="Arial"/>
@@ -2197,97 +2684,40 @@
                 <w:sz w:val="22"/>
                 <w:szCs w:val="22"/>
               </w:rPr>
-              <w:t xml:space="preserve"> u</w:t>
-            </w:r>
-            <w:r>
+              <w:t>-Klikt op live wedstrijden</w:t>
+            </w:r>
+          </w:p>
+          <w:p>
+            <w:pPr>
+              <w:spacing w:after="200" w:line="276" w:lineRule="auto"/>
+              <w:cnfStyle w:val="100000000000" w:firstRow="1" w:lastRow="0" w:firstColumn="0" w:lastColumn="0" w:oddVBand="0" w:evenVBand="0" w:oddHBand="0" w:evenHBand="0" w:firstRowFirstColumn="0" w:firstRowLastColumn="0" w:lastRowFirstColumn="0" w:lastRowLastColumn="0"/>
               <w:rPr>
                 <w:rFonts w:ascii="Arial" w:hAnsi="Arial" w:cs="Arial"/>
                 <w:b w:val="0"/>
                 <w:sz w:val="22"/>
                 <w:szCs w:val="22"/>
               </w:rPr>
-              <w:t xml:space="preserve"> wilt de </w:t>
-            </w:r>
-            <w:r>
+            </w:pPr>
+          </w:p>
+          <w:p>
+            <w:pPr>
+              <w:spacing w:after="200" w:line="276" w:lineRule="auto"/>
+              <w:cnfStyle w:val="100000000000" w:firstRow="1" w:lastRow="0" w:firstColumn="0" w:lastColumn="0" w:oddVBand="0" w:evenVBand="0" w:oddHBand="0" w:evenHBand="0" w:firstRowFirstColumn="0" w:firstRowLastColumn="0" w:lastRowFirstColumn="0" w:lastRowLastColumn="0"/>
               <w:rPr>
                 <w:rFonts w:ascii="Arial" w:hAnsi="Arial" w:cs="Arial"/>
                 <w:b w:val="0"/>
                 <w:sz w:val="22"/>
                 <w:szCs w:val="22"/>
               </w:rPr>
-              <w:t xml:space="preserve">Live wedstrijden </w:t>
-            </w:r>
-          </w:p>
-        </w:tc>
-        <w:tc>
-          <w:tcPr>
-            <w:tcW w:w="2829" w:type="dxa"/>
-            <w:vMerge w:val="restart"/>
-          </w:tcPr>
-          <w:p>
-            <w:pPr>
-              <w:spacing w:after="200" w:line="276" w:lineRule="auto"/>
-              <w:cnfStyle w:val="000000100000" w:firstRow="0" w:lastRow="0" w:firstColumn="0" w:lastColumn="0" w:oddVBand="0" w:evenVBand="0" w:oddHBand="1" w:evenHBand="0" w:firstRowFirstColumn="0" w:firstRowLastColumn="0" w:lastRowFirstColumn="0" w:lastRowLastColumn="0"/>
-            </w:pPr>
-          </w:p>
-        </w:tc>
-        <w:tc>
-          <w:tcPr>
-            <w:tcW w:w="2829" w:type="dxa"/>
-            <w:vMerge w:val="restart"/>
-          </w:tcPr>
-          <w:p>
-            <w:pPr>
-              <w:spacing w:after="200" w:line="276" w:lineRule="auto"/>
-              <w:cnfStyle w:val="000000100000" w:firstRow="0" w:lastRow="0" w:firstColumn="0" w:lastColumn="0" w:oddVBand="0" w:evenVBand="0" w:oddHBand="1" w:evenHBand="0" w:firstRowFirstColumn="0" w:firstRowLastColumn="0" w:lastRowFirstColumn="0" w:lastRowLastColumn="0"/>
-            </w:pPr>
-            <w:r>
-              <w:t>-Klikt op live wedstrijden</w:t>
-            </w:r>
-          </w:p>
-          <w:p>
-            <w:pPr>
-              <w:spacing w:after="200" w:line="276" w:lineRule="auto"/>
-              <w:cnfStyle w:val="000000100000" w:firstRow="0" w:lastRow="0" w:firstColumn="0" w:lastColumn="0" w:oddVBand="0" w:evenVBand="0" w:oddHBand="1" w:evenHBand="0" w:firstRowFirstColumn="0" w:firstRowLastColumn="0" w:lastRowFirstColumn="0" w:lastRowLastColumn="0"/>
-            </w:pPr>
-          </w:p>
-          <w:p>
-            <w:pPr>
-              <w:spacing w:after="200" w:line="276" w:lineRule="auto"/>
-              <w:cnfStyle w:val="000000100000" w:firstRow="0" w:lastRow="0" w:firstColumn="0" w:lastColumn="0" w:oddVBand="0" w:evenVBand="0" w:oddHBand="1" w:evenHBand="0" w:firstRowFirstColumn="0" w:firstRowLastColumn="0" w:lastRowFirstColumn="0" w:lastRowLastColumn="0"/>
-            </w:pPr>
-            <w:r>
-              <w:t xml:space="preserve">Als er live wedstrijden </w:t>
-            </w:r>
-            <w:r>
-              <w:t xml:space="preserve">beschikbaar </w:t>
-            </w:r>
-            <w:r>
-              <w:t>zijn</w:t>
-            </w:r>
-            <w:r>
-              <w:t xml:space="preserve"> toont het deze. Als er geen beschikbaar </w:t>
-            </w:r>
-            <w:r>
-              <w:t>zijn</w:t>
-            </w:r>
-            <w:r>
-              <w:t xml:space="preserve"> krijg je een afbeelding met tekst dat er geen </w:t>
-            </w:r>
-            <w:r>
-              <w:t>live</w:t>
-            </w:r>
-            <w:r>
-              <w:t xml:space="preserve"> </w:t>
-            </w:r>
-            <w:r>
-              <w:t>wedstrijden</w:t>
-            </w:r>
-            <w:r>
-              <w:t xml:space="preserve"> beschikbaar </w:t>
-            </w:r>
-            <w:r>
-              <w:t>zijn</w:t>
+            </w:pPr>
+            <w:r>
+              <w:rPr>
+                <w:rFonts w:ascii="Arial" w:hAnsi="Arial" w:cs="Arial"/>
+                <w:b w:val="0"/>
+                <w:sz w:val="22"/>
+                <w:szCs w:val="22"/>
+              </w:rPr>
+              <w:t>Als er live wedstrijden beschikbaar zijn toont het deze. Als er geen beschikbaar zijn krijg je een afbeelding met tekst dat er geen live wedstrijden beschikbaar zijn</w:t>
             </w:r>
           </w:p>
         </w:tc>
@@ -2298,13 +2728,26 @@
               <w:top w:val="single" w:sz="4" w:space="0" w:color="auto"/>
               <w:bottom w:val="single" w:sz="4" w:space="0" w:color="auto"/>
             </w:tcBorders>
-          </w:tcPr>
-          <w:p>
-            <w:pPr>
-              <w:spacing w:after="200" w:line="276" w:lineRule="auto"/>
-              <w:cnfStyle w:val="000000100000" w:firstRow="0" w:lastRow="0" w:firstColumn="0" w:lastColumn="0" w:oddVBand="0" w:evenVBand="0" w:oddHBand="1" w:evenHBand="0" w:firstRowFirstColumn="0" w:firstRowLastColumn="0" w:lastRowFirstColumn="0" w:lastRowLastColumn="0"/>
-            </w:pPr>
-            <w:r>
+            <w:shd w:val="clear" w:color="auto" w:fill="DBE5F1" w:themeFill="accent1" w:themeFillTint="33"/>
+          </w:tcPr>
+          <w:p>
+            <w:pPr>
+              <w:spacing w:after="200" w:line="276" w:lineRule="auto"/>
+              <w:cnfStyle w:val="100000000000" w:firstRow="1" w:lastRow="0" w:firstColumn="0" w:lastColumn="0" w:oddVBand="0" w:evenVBand="0" w:oddHBand="0" w:evenHBand="0" w:firstRowFirstColumn="0" w:firstRowLastColumn="0" w:lastRowFirstColumn="0" w:lastRowLastColumn="0"/>
+              <w:rPr>
+                <w:rFonts w:ascii="Arial" w:hAnsi="Arial" w:cs="Arial"/>
+                <w:b w:val="0"/>
+                <w:sz w:val="22"/>
+                <w:szCs w:val="22"/>
+              </w:rPr>
+            </w:pPr>
+            <w:r>
+              <w:rPr>
+                <w:rFonts w:ascii="Arial" w:hAnsi="Arial" w:cs="Arial"/>
+                <w:b w:val="0"/>
+                <w:sz w:val="22"/>
+                <w:szCs w:val="22"/>
+              </w:rPr>
               <w:t xml:space="preserve">Is de melding goed, die mensen krijgen als er geen live wedstrijden zijn? </w:t>
             </w:r>
           </w:p>
@@ -2316,11 +2759,953 @@
               <w:top w:val="single" w:sz="4" w:space="0" w:color="auto"/>
               <w:bottom w:val="single" w:sz="4" w:space="0" w:color="auto"/>
             </w:tcBorders>
-          </w:tcPr>
-          <w:p>
-            <w:pPr>
-              <w:spacing w:after="200" w:line="276" w:lineRule="auto"/>
-              <w:cnfStyle w:val="000000100000" w:firstRow="0" w:lastRow="0" w:firstColumn="0" w:lastColumn="0" w:oddVBand="0" w:evenVBand="0" w:oddHBand="1" w:evenHBand="0" w:firstRowFirstColumn="0" w:firstRowLastColumn="0" w:lastRowFirstColumn="0" w:lastRowLastColumn="0"/>
+            <w:shd w:val="clear" w:color="auto" w:fill="DBE5F1" w:themeFill="accent1" w:themeFillTint="33"/>
+          </w:tcPr>
+          <w:p>
+            <w:pPr>
+              <w:spacing w:after="200" w:line="276" w:lineRule="auto"/>
+              <w:cnfStyle w:val="100000000000" w:firstRow="1" w:lastRow="0" w:firstColumn="0" w:lastColumn="0" w:oddVBand="0" w:evenVBand="0" w:oddHBand="0" w:evenHBand="0" w:firstRowFirstColumn="0" w:firstRowLastColumn="0" w:lastRowFirstColumn="0" w:lastRowLastColumn="0"/>
+              <w:rPr>
+                <w:rFonts w:ascii="Arial" w:hAnsi="Arial" w:cs="Arial"/>
+                <w:sz w:val="22"/>
+                <w:szCs w:val="22"/>
+              </w:rPr>
+            </w:pPr>
+          </w:p>
+        </w:tc>
+      </w:tr>
+      <w:tr>
+        <w:trPr>
+          <w:cnfStyle w:val="000000100000" w:firstRow="0" w:lastRow="0" w:firstColumn="0" w:lastColumn="0" w:oddVBand="0" w:evenVBand="0" w:oddHBand="1" w:evenHBand="0" w:firstRowFirstColumn="0" w:firstRowLastColumn="0" w:lastRowFirstColumn="0" w:lastRowLastColumn="0"/>
+          <w:trHeight w:val="728"/>
+        </w:trPr>
+        <w:tc>
+          <w:tcPr>
+            <w:cnfStyle w:val="001000000000" w:firstRow="0" w:lastRow="0" w:firstColumn="1" w:lastColumn="0" w:oddVBand="0" w:evenVBand="0" w:oddHBand="0" w:evenHBand="0" w:firstRowFirstColumn="0" w:firstRowLastColumn="0" w:lastRowFirstColumn="0" w:lastRowLastColumn="0"/>
+            <w:tcW w:w="2828" w:type="dxa"/>
+            <w:vMerge/>
+            <w:shd w:val="clear" w:color="auto" w:fill="DBE5F1" w:themeFill="accent1" w:themeFillTint="33"/>
+          </w:tcPr>
+          <w:p>
+            <w:pPr>
+              <w:spacing w:after="200" w:line="276" w:lineRule="auto"/>
+              <w:rPr>
+                <w:rFonts w:ascii="Arial" w:hAnsi="Arial" w:cs="Arial"/>
+                <w:sz w:val="22"/>
+                <w:szCs w:val="22"/>
+              </w:rPr>
+            </w:pPr>
+          </w:p>
+        </w:tc>
+        <w:tc>
+          <w:tcPr>
+            <w:tcW w:w="2829" w:type="dxa"/>
+            <w:vMerge/>
+            <w:shd w:val="clear" w:color="auto" w:fill="DBE5F1" w:themeFill="accent1" w:themeFillTint="33"/>
+          </w:tcPr>
+          <w:p>
+            <w:pPr>
+              <w:spacing w:after="200" w:line="276" w:lineRule="auto"/>
+              <w:cnfStyle w:val="000000100000" w:firstRow="0" w:lastRow="0" w:firstColumn="0" w:lastColumn="0" w:oddVBand="0" w:evenVBand="0" w:oddHBand="1" w:evenHBand="0" w:firstRowFirstColumn="0" w:firstRowLastColumn="0" w:lastRowFirstColumn="0" w:lastRowLastColumn="0"/>
+              <w:rPr>
+                <w:rFonts w:ascii="Arial" w:hAnsi="Arial" w:cs="Arial"/>
+                <w:sz w:val="22"/>
+                <w:szCs w:val="22"/>
+              </w:rPr>
+            </w:pPr>
+          </w:p>
+        </w:tc>
+        <w:tc>
+          <w:tcPr>
+            <w:tcW w:w="2829" w:type="dxa"/>
+            <w:vMerge/>
+            <w:shd w:val="clear" w:color="auto" w:fill="DBE5F1" w:themeFill="accent1" w:themeFillTint="33"/>
+          </w:tcPr>
+          <w:p>
+            <w:pPr>
+              <w:spacing w:after="200" w:line="276" w:lineRule="auto"/>
+              <w:cnfStyle w:val="000000100000" w:firstRow="0" w:lastRow="0" w:firstColumn="0" w:lastColumn="0" w:oddVBand="0" w:evenVBand="0" w:oddHBand="1" w:evenHBand="0" w:firstRowFirstColumn="0" w:firstRowLastColumn="0" w:lastRowFirstColumn="0" w:lastRowLastColumn="0"/>
+              <w:rPr>
+                <w:rFonts w:ascii="Arial" w:hAnsi="Arial" w:cs="Arial"/>
+                <w:sz w:val="22"/>
+                <w:szCs w:val="22"/>
+              </w:rPr>
+            </w:pPr>
+          </w:p>
+        </w:tc>
+        <w:tc>
+          <w:tcPr>
+            <w:tcW w:w="2829" w:type="dxa"/>
+            <w:tcBorders>
+              <w:top w:val="single" w:sz="4" w:space="0" w:color="auto"/>
+              <w:bottom w:val="single" w:sz="4" w:space="0" w:color="auto"/>
+            </w:tcBorders>
+            <w:shd w:val="clear" w:color="auto" w:fill="DBE5F1" w:themeFill="accent1" w:themeFillTint="33"/>
+          </w:tcPr>
+          <w:p>
+            <w:pPr>
+              <w:spacing w:after="200" w:line="276" w:lineRule="auto"/>
+              <w:cnfStyle w:val="000000100000" w:firstRow="0" w:lastRow="0" w:firstColumn="0" w:lastColumn="0" w:oddVBand="0" w:evenVBand="0" w:oddHBand="1" w:evenHBand="0" w:firstRowFirstColumn="0" w:firstRowLastColumn="0" w:lastRowFirstColumn="0" w:lastRowLastColumn="0"/>
+              <w:rPr>
+                <w:rFonts w:ascii="Arial" w:hAnsi="Arial" w:cs="Arial"/>
+                <w:sz w:val="22"/>
+                <w:szCs w:val="22"/>
+              </w:rPr>
+            </w:pPr>
+            <w:r>
+              <w:rPr>
+                <w:rFonts w:ascii="Arial" w:hAnsi="Arial" w:cs="Arial"/>
+                <w:sz w:val="22"/>
+                <w:szCs w:val="22"/>
+              </w:rPr>
+              <w:t>Als er wel wedstrijden zijn, is het design dan goed voor deze pagina?</w:t>
+            </w:r>
+          </w:p>
+        </w:tc>
+        <w:tc>
+          <w:tcPr>
+            <w:tcW w:w="4102" w:type="dxa"/>
+            <w:tcBorders>
+              <w:top w:val="single" w:sz="4" w:space="0" w:color="auto"/>
+              <w:bottom w:val="single" w:sz="4" w:space="0" w:color="auto"/>
+            </w:tcBorders>
+            <w:shd w:val="clear" w:color="auto" w:fill="DBE5F1" w:themeFill="accent1" w:themeFillTint="33"/>
+          </w:tcPr>
+          <w:p>
+            <w:pPr>
+              <w:spacing w:after="200" w:line="276" w:lineRule="auto"/>
+              <w:cnfStyle w:val="000000100000" w:firstRow="0" w:lastRow="0" w:firstColumn="0" w:lastColumn="0" w:oddVBand="0" w:evenVBand="0" w:oddHBand="1" w:evenHBand="0" w:firstRowFirstColumn="0" w:firstRowLastColumn="0" w:lastRowFirstColumn="0" w:lastRowLastColumn="0"/>
+              <w:rPr>
+                <w:rFonts w:ascii="Arial" w:hAnsi="Arial" w:cs="Arial"/>
+                <w:sz w:val="22"/>
+                <w:szCs w:val="22"/>
+              </w:rPr>
+            </w:pPr>
+          </w:p>
+        </w:tc>
+      </w:tr>
+      <w:tr>
+        <w:trPr>
+          <w:cnfStyle w:val="000000010000" w:firstRow="0" w:lastRow="0" w:firstColumn="0" w:lastColumn="0" w:oddVBand="0" w:evenVBand="0" w:oddHBand="0" w:evenHBand="1" w:firstRowFirstColumn="0" w:firstRowLastColumn="0" w:lastRowFirstColumn="0" w:lastRowLastColumn="0"/>
+          <w:trHeight w:val="1080"/>
+        </w:trPr>
+        <w:tc>
+          <w:tcPr>
+            <w:cnfStyle w:val="001000000000" w:firstRow="0" w:lastRow="0" w:firstColumn="1" w:lastColumn="0" w:oddVBand="0" w:evenVBand="0" w:oddHBand="0" w:evenHBand="0" w:firstRowFirstColumn="0" w:firstRowLastColumn="0" w:lastRowFirstColumn="0" w:lastRowLastColumn="0"/>
+            <w:tcW w:w="2828" w:type="dxa"/>
+            <w:vMerge w:val="restart"/>
+            <w:shd w:val="clear" w:color="auto" w:fill="DBE5F1" w:themeFill="accent1" w:themeFillTint="33"/>
+          </w:tcPr>
+          <w:p>
+            <w:pPr>
+              <w:spacing w:after="200" w:line="276" w:lineRule="auto"/>
+              <w:rPr>
+                <w:rFonts w:ascii="Arial" w:hAnsi="Arial" w:cs="Arial"/>
+                <w:sz w:val="22"/>
+                <w:szCs w:val="22"/>
+              </w:rPr>
+            </w:pPr>
+            <w:r>
+              <w:rPr>
+                <w:rFonts w:ascii="Arial" w:hAnsi="Arial" w:cs="Arial"/>
+                <w:sz w:val="22"/>
+                <w:szCs w:val="22"/>
+              </w:rPr>
+              <w:t xml:space="preserve">U heeft alle opties gehad binnen de competitie opties pagina, u wilt nu inloggen </w:t>
+            </w:r>
+          </w:p>
+        </w:tc>
+        <w:tc>
+          <w:tcPr>
+            <w:tcW w:w="2829" w:type="dxa"/>
+            <w:vMerge w:val="restart"/>
+            <w:shd w:val="clear" w:color="auto" w:fill="DBE5F1" w:themeFill="accent1" w:themeFillTint="33"/>
+          </w:tcPr>
+          <w:p>
+            <w:pPr>
+              <w:spacing w:after="200" w:line="276" w:lineRule="auto"/>
+              <w:cnfStyle w:val="000000010000" w:firstRow="0" w:lastRow="0" w:firstColumn="0" w:lastColumn="0" w:oddVBand="0" w:evenVBand="0" w:oddHBand="0" w:evenHBand="1" w:firstRowFirstColumn="0" w:firstRowLastColumn="0" w:lastRowFirstColumn="0" w:lastRowLastColumn="0"/>
+              <w:rPr>
+                <w:rFonts w:ascii="Arial" w:hAnsi="Arial" w:cs="Arial"/>
+                <w:sz w:val="22"/>
+                <w:szCs w:val="22"/>
+              </w:rPr>
+            </w:pPr>
+          </w:p>
+        </w:tc>
+        <w:tc>
+          <w:tcPr>
+            <w:tcW w:w="2829" w:type="dxa"/>
+            <w:vMerge w:val="restart"/>
+            <w:shd w:val="clear" w:color="auto" w:fill="DBE5F1" w:themeFill="accent1" w:themeFillTint="33"/>
+          </w:tcPr>
+          <w:p>
+            <w:pPr>
+              <w:spacing w:after="200" w:line="276" w:lineRule="auto"/>
+              <w:cnfStyle w:val="000000010000" w:firstRow="0" w:lastRow="0" w:firstColumn="0" w:lastColumn="0" w:oddVBand="0" w:evenVBand="0" w:oddHBand="0" w:evenHBand="1" w:firstRowFirstColumn="0" w:firstRowLastColumn="0" w:lastRowFirstColumn="0" w:lastRowLastColumn="0"/>
+              <w:rPr>
+                <w:rFonts w:ascii="Arial" w:hAnsi="Arial" w:cs="Arial"/>
+                <w:sz w:val="22"/>
+                <w:szCs w:val="22"/>
+              </w:rPr>
+            </w:pPr>
+            <w:r>
+              <w:rPr>
+                <w:rFonts w:ascii="Arial" w:hAnsi="Arial" w:cs="Arial"/>
+                <w:sz w:val="22"/>
+                <w:szCs w:val="22"/>
+              </w:rPr>
+              <w:t xml:space="preserve">-klikt in het menu op inloggen. </w:t>
+            </w:r>
+            <w:r>
+              <w:rPr>
+                <w:rFonts w:ascii="Arial" w:hAnsi="Arial" w:cs="Arial"/>
+                <w:sz w:val="22"/>
+                <w:szCs w:val="22"/>
+              </w:rPr>
+              <w:br/>
+              <w:t>-klikt op nog geen account?</w:t>
+            </w:r>
+            <w:r>
+              <w:rPr>
+                <w:rFonts w:ascii="Arial" w:hAnsi="Arial" w:cs="Arial"/>
+                <w:sz w:val="22"/>
+                <w:szCs w:val="22"/>
+              </w:rPr>
+              <w:br/>
+              <w:t xml:space="preserve">-Voert een nieuw email </w:t>
+            </w:r>
+            <w:r>
+              <w:rPr>
+                <w:rFonts w:ascii="Arial" w:hAnsi="Arial" w:cs="Arial"/>
+                <w:sz w:val="22"/>
+                <w:szCs w:val="22"/>
+              </w:rPr>
+              <w:t>adres</w:t>
+            </w:r>
+            <w:r>
+              <w:rPr>
+                <w:rFonts w:ascii="Arial" w:hAnsi="Arial" w:cs="Arial"/>
+                <w:sz w:val="22"/>
+                <w:szCs w:val="22"/>
+              </w:rPr>
+              <w:t xml:space="preserve"> in met wachtwoord</w:t>
+            </w:r>
+          </w:p>
+          <w:p>
+            <w:pPr>
+              <w:spacing w:after="200" w:line="276" w:lineRule="auto"/>
+              <w:cnfStyle w:val="000000010000" w:firstRow="0" w:lastRow="0" w:firstColumn="0" w:lastColumn="0" w:oddVBand="0" w:evenVBand="0" w:oddHBand="0" w:evenHBand="1" w:firstRowFirstColumn="0" w:firstRowLastColumn="0" w:lastRowFirstColumn="0" w:lastRowLastColumn="0"/>
+              <w:rPr>
+                <w:rFonts w:ascii="Arial" w:hAnsi="Arial" w:cs="Arial"/>
+                <w:sz w:val="22"/>
+                <w:szCs w:val="22"/>
+              </w:rPr>
+            </w:pPr>
+            <w:r>
+              <w:rPr>
+                <w:rFonts w:ascii="Arial" w:hAnsi="Arial" w:cs="Arial"/>
+                <w:sz w:val="22"/>
+                <w:szCs w:val="22"/>
+              </w:rPr>
+              <w:t xml:space="preserve">U komt op de inlog pagina terecht. Als </w:t>
+            </w:r>
+            <w:r>
+              <w:rPr>
+                <w:rFonts w:ascii="Arial" w:hAnsi="Arial" w:cs="Arial"/>
+                <w:sz w:val="22"/>
+                <w:szCs w:val="22"/>
+              </w:rPr>
+              <w:t>u</w:t>
+            </w:r>
+            <w:r>
+              <w:rPr>
+                <w:rFonts w:ascii="Arial" w:hAnsi="Arial" w:cs="Arial"/>
+                <w:sz w:val="22"/>
+                <w:szCs w:val="22"/>
+              </w:rPr>
+              <w:t xml:space="preserve"> nog geen account heb</w:t>
+            </w:r>
+            <w:r>
+              <w:rPr>
+                <w:rFonts w:ascii="Arial" w:hAnsi="Arial" w:cs="Arial"/>
+                <w:sz w:val="22"/>
+                <w:szCs w:val="22"/>
+              </w:rPr>
+              <w:t>t</w:t>
+            </w:r>
+            <w:r>
+              <w:rPr>
+                <w:rFonts w:ascii="Arial" w:hAnsi="Arial" w:cs="Arial"/>
+                <w:sz w:val="22"/>
+                <w:szCs w:val="22"/>
+              </w:rPr>
+              <w:t xml:space="preserve"> </w:t>
+            </w:r>
+            <w:r>
+              <w:rPr>
+                <w:rFonts w:ascii="Arial" w:hAnsi="Arial" w:cs="Arial"/>
+                <w:sz w:val="22"/>
+                <w:szCs w:val="22"/>
+              </w:rPr>
+              <w:t>kunt u</w:t>
+            </w:r>
+            <w:r>
+              <w:rPr>
+                <w:rFonts w:ascii="Arial" w:hAnsi="Arial" w:cs="Arial"/>
+                <w:sz w:val="22"/>
+                <w:szCs w:val="22"/>
+              </w:rPr>
+              <w:t xml:space="preserve"> op “nog geen account” klikken hier </w:t>
+            </w:r>
+            <w:r>
+              <w:rPr>
+                <w:rFonts w:ascii="Arial" w:hAnsi="Arial" w:cs="Arial"/>
+                <w:sz w:val="22"/>
+                <w:szCs w:val="22"/>
+              </w:rPr>
+              <w:t>kunt u</w:t>
+            </w:r>
+            <w:r>
+              <w:rPr>
+                <w:rFonts w:ascii="Arial" w:hAnsi="Arial" w:cs="Arial"/>
+                <w:sz w:val="22"/>
+                <w:szCs w:val="22"/>
+              </w:rPr>
+              <w:t xml:space="preserve"> een nieuw account aanmaken. </w:t>
+            </w:r>
+            <w:r>
+              <w:rPr>
+                <w:rFonts w:ascii="Arial" w:hAnsi="Arial" w:cs="Arial"/>
+                <w:sz w:val="22"/>
+                <w:szCs w:val="22"/>
+              </w:rPr>
+              <w:t>U</w:t>
+            </w:r>
+            <w:r>
+              <w:rPr>
+                <w:rFonts w:ascii="Arial" w:hAnsi="Arial" w:cs="Arial"/>
+                <w:sz w:val="22"/>
+                <w:szCs w:val="22"/>
+              </w:rPr>
+              <w:t xml:space="preserve"> wordt aangemeld en krijg</w:t>
+            </w:r>
+            <w:r>
+              <w:rPr>
+                <w:rFonts w:ascii="Arial" w:hAnsi="Arial" w:cs="Arial"/>
+                <w:sz w:val="22"/>
+                <w:szCs w:val="22"/>
+              </w:rPr>
+              <w:t>t</w:t>
+            </w:r>
+            <w:r>
+              <w:rPr>
+                <w:rFonts w:ascii="Arial" w:hAnsi="Arial" w:cs="Arial"/>
+                <w:sz w:val="22"/>
+                <w:szCs w:val="22"/>
+              </w:rPr>
+              <w:t xml:space="preserve"> een melding met de tekst dat </w:t>
+            </w:r>
+            <w:r>
+              <w:rPr>
+                <w:rFonts w:ascii="Arial" w:hAnsi="Arial" w:cs="Arial"/>
+                <w:sz w:val="22"/>
+                <w:szCs w:val="22"/>
+              </w:rPr>
+              <w:t>u</w:t>
+            </w:r>
+            <w:r>
+              <w:rPr>
+                <w:rFonts w:ascii="Arial" w:hAnsi="Arial" w:cs="Arial"/>
+                <w:sz w:val="22"/>
+                <w:szCs w:val="22"/>
+              </w:rPr>
+              <w:t xml:space="preserve"> succesvol bent aangemaakt en </w:t>
+            </w:r>
+            <w:r>
+              <w:rPr>
+                <w:rFonts w:ascii="Arial" w:hAnsi="Arial" w:cs="Arial"/>
+                <w:sz w:val="22"/>
+                <w:szCs w:val="22"/>
+              </w:rPr>
+              <w:t>ingelogd</w:t>
+            </w:r>
+          </w:p>
+        </w:tc>
+        <w:tc>
+          <w:tcPr>
+            <w:tcW w:w="2829" w:type="dxa"/>
+            <w:tcBorders>
+              <w:top w:val="single" w:sz="4" w:space="0" w:color="auto"/>
+              <w:bottom w:val="single" w:sz="4" w:space="0" w:color="auto"/>
+            </w:tcBorders>
+            <w:shd w:val="clear" w:color="auto" w:fill="DBE5F1" w:themeFill="accent1" w:themeFillTint="33"/>
+          </w:tcPr>
+          <w:p>
+            <w:pPr>
+              <w:spacing w:after="200" w:line="276" w:lineRule="auto"/>
+              <w:cnfStyle w:val="000000010000" w:firstRow="0" w:lastRow="0" w:firstColumn="0" w:lastColumn="0" w:oddVBand="0" w:evenVBand="0" w:oddHBand="0" w:evenHBand="1" w:firstRowFirstColumn="0" w:firstRowLastColumn="0" w:lastRowFirstColumn="0" w:lastRowLastColumn="0"/>
+              <w:rPr>
+                <w:rFonts w:ascii="Arial" w:hAnsi="Arial" w:cs="Arial"/>
+                <w:sz w:val="22"/>
+                <w:szCs w:val="22"/>
+              </w:rPr>
+            </w:pPr>
+            <w:r>
+              <w:rPr>
+                <w:rFonts w:ascii="Arial" w:hAnsi="Arial" w:cs="Arial"/>
+                <w:sz w:val="22"/>
+                <w:szCs w:val="22"/>
+              </w:rPr>
+              <w:t xml:space="preserve">Vindt u het makkelijk om </w:t>
+            </w:r>
+            <w:r>
+              <w:rPr>
+                <w:rFonts w:ascii="Arial" w:hAnsi="Arial" w:cs="Arial"/>
+                <w:sz w:val="22"/>
+                <w:szCs w:val="22"/>
+              </w:rPr>
+              <w:t xml:space="preserve">als </w:t>
+            </w:r>
+            <w:r>
+              <w:rPr>
+                <w:rFonts w:ascii="Arial" w:hAnsi="Arial" w:cs="Arial"/>
+                <w:sz w:val="22"/>
+                <w:szCs w:val="22"/>
+              </w:rPr>
+              <w:t xml:space="preserve">een gebruiker te registreren? </w:t>
+            </w:r>
+          </w:p>
+        </w:tc>
+        <w:tc>
+          <w:tcPr>
+            <w:tcW w:w="4102" w:type="dxa"/>
+            <w:tcBorders>
+              <w:top w:val="single" w:sz="4" w:space="0" w:color="auto"/>
+              <w:bottom w:val="single" w:sz="4" w:space="0" w:color="auto"/>
+            </w:tcBorders>
+            <w:shd w:val="clear" w:color="auto" w:fill="DBE5F1" w:themeFill="accent1" w:themeFillTint="33"/>
+          </w:tcPr>
+          <w:p>
+            <w:pPr>
+              <w:spacing w:after="200" w:line="276" w:lineRule="auto"/>
+              <w:cnfStyle w:val="000000010000" w:firstRow="0" w:lastRow="0" w:firstColumn="0" w:lastColumn="0" w:oddVBand="0" w:evenVBand="0" w:oddHBand="0" w:evenHBand="1" w:firstRowFirstColumn="0" w:firstRowLastColumn="0" w:lastRowFirstColumn="0" w:lastRowLastColumn="0"/>
+              <w:rPr>
+                <w:rFonts w:ascii="Arial" w:hAnsi="Arial" w:cs="Arial"/>
+                <w:sz w:val="22"/>
+                <w:szCs w:val="22"/>
+              </w:rPr>
+            </w:pPr>
+          </w:p>
+        </w:tc>
+      </w:tr>
+      <w:tr>
+        <w:trPr>
+          <w:cnfStyle w:val="000000100000" w:firstRow="0" w:lastRow="0" w:firstColumn="0" w:lastColumn="0" w:oddVBand="0" w:evenVBand="0" w:oddHBand="1" w:evenHBand="0" w:firstRowFirstColumn="0" w:firstRowLastColumn="0" w:lastRowFirstColumn="0" w:lastRowLastColumn="0"/>
+          <w:trHeight w:val="1605"/>
+        </w:trPr>
+        <w:tc>
+          <w:tcPr>
+            <w:cnfStyle w:val="001000000000" w:firstRow="0" w:lastRow="0" w:firstColumn="1" w:lastColumn="0" w:oddVBand="0" w:evenVBand="0" w:oddHBand="0" w:evenHBand="0" w:firstRowFirstColumn="0" w:firstRowLastColumn="0" w:lastRowFirstColumn="0" w:lastRowLastColumn="0"/>
+            <w:tcW w:w="2828" w:type="dxa"/>
+            <w:vMerge/>
+            <w:shd w:val="clear" w:color="auto" w:fill="DBE5F1" w:themeFill="accent1" w:themeFillTint="33"/>
+          </w:tcPr>
+          <w:p>
+            <w:pPr>
+              <w:spacing w:after="200" w:line="276" w:lineRule="auto"/>
+              <w:rPr>
+                <w:rFonts w:ascii="Arial" w:hAnsi="Arial" w:cs="Arial"/>
+                <w:sz w:val="22"/>
+                <w:szCs w:val="22"/>
+              </w:rPr>
+            </w:pPr>
+          </w:p>
+        </w:tc>
+        <w:tc>
+          <w:tcPr>
+            <w:tcW w:w="2829" w:type="dxa"/>
+            <w:vMerge/>
+            <w:shd w:val="clear" w:color="auto" w:fill="DBE5F1" w:themeFill="accent1" w:themeFillTint="33"/>
+          </w:tcPr>
+          <w:p>
+            <w:pPr>
+              <w:spacing w:after="200" w:line="276" w:lineRule="auto"/>
+              <w:cnfStyle w:val="000000100000" w:firstRow="0" w:lastRow="0" w:firstColumn="0" w:lastColumn="0" w:oddVBand="0" w:evenVBand="0" w:oddHBand="1" w:evenHBand="0" w:firstRowFirstColumn="0" w:firstRowLastColumn="0" w:lastRowFirstColumn="0" w:lastRowLastColumn="0"/>
+              <w:rPr>
+                <w:rFonts w:ascii="Arial" w:hAnsi="Arial" w:cs="Arial"/>
+                <w:sz w:val="22"/>
+                <w:szCs w:val="22"/>
+              </w:rPr>
+            </w:pPr>
+          </w:p>
+        </w:tc>
+        <w:tc>
+          <w:tcPr>
+            <w:tcW w:w="2829" w:type="dxa"/>
+            <w:vMerge/>
+            <w:shd w:val="clear" w:color="auto" w:fill="DBE5F1" w:themeFill="accent1" w:themeFillTint="33"/>
+          </w:tcPr>
+          <w:p>
+            <w:pPr>
+              <w:spacing w:after="200" w:line="276" w:lineRule="auto"/>
+              <w:cnfStyle w:val="000000100000" w:firstRow="0" w:lastRow="0" w:firstColumn="0" w:lastColumn="0" w:oddVBand="0" w:evenVBand="0" w:oddHBand="1" w:evenHBand="0" w:firstRowFirstColumn="0" w:firstRowLastColumn="0" w:lastRowFirstColumn="0" w:lastRowLastColumn="0"/>
+              <w:rPr>
+                <w:rFonts w:ascii="Arial" w:hAnsi="Arial" w:cs="Arial"/>
+                <w:sz w:val="22"/>
+                <w:szCs w:val="22"/>
+              </w:rPr>
+            </w:pPr>
+          </w:p>
+        </w:tc>
+        <w:tc>
+          <w:tcPr>
+            <w:tcW w:w="2829" w:type="dxa"/>
+            <w:tcBorders>
+              <w:top w:val="single" w:sz="4" w:space="0" w:color="auto"/>
+              <w:bottom w:val="single" w:sz="4" w:space="0" w:color="auto"/>
+            </w:tcBorders>
+            <w:shd w:val="clear" w:color="auto" w:fill="DBE5F1" w:themeFill="accent1" w:themeFillTint="33"/>
+          </w:tcPr>
+          <w:p>
+            <w:pPr>
+              <w:spacing w:after="200" w:line="276" w:lineRule="auto"/>
+              <w:cnfStyle w:val="000000100000" w:firstRow="0" w:lastRow="0" w:firstColumn="0" w:lastColumn="0" w:oddVBand="0" w:evenVBand="0" w:oddHBand="1" w:evenHBand="0" w:firstRowFirstColumn="0" w:firstRowLastColumn="0" w:lastRowFirstColumn="0" w:lastRowLastColumn="0"/>
+              <w:rPr>
+                <w:rFonts w:ascii="Arial" w:hAnsi="Arial" w:cs="Arial"/>
+                <w:sz w:val="22"/>
+                <w:szCs w:val="22"/>
+              </w:rPr>
+            </w:pPr>
+            <w:r>
+              <w:rPr>
+                <w:rFonts w:ascii="Arial" w:hAnsi="Arial" w:cs="Arial"/>
+                <w:sz w:val="22"/>
+                <w:szCs w:val="22"/>
+              </w:rPr>
+              <w:t>Is de melding goed die de gebruiker krijgt als hij is aangemeld en gelijk ingelogd?</w:t>
+            </w:r>
+          </w:p>
+        </w:tc>
+        <w:tc>
+          <w:tcPr>
+            <w:tcW w:w="4102" w:type="dxa"/>
+            <w:tcBorders>
+              <w:top w:val="single" w:sz="4" w:space="0" w:color="auto"/>
+              <w:bottom w:val="single" w:sz="4" w:space="0" w:color="auto"/>
+            </w:tcBorders>
+            <w:shd w:val="clear" w:color="auto" w:fill="DBE5F1" w:themeFill="accent1" w:themeFillTint="33"/>
+          </w:tcPr>
+          <w:p>
+            <w:pPr>
+              <w:spacing w:after="200" w:line="276" w:lineRule="auto"/>
+              <w:cnfStyle w:val="000000100000" w:firstRow="0" w:lastRow="0" w:firstColumn="0" w:lastColumn="0" w:oddVBand="0" w:evenVBand="0" w:oddHBand="1" w:evenHBand="0" w:firstRowFirstColumn="0" w:firstRowLastColumn="0" w:lastRowFirstColumn="0" w:lastRowLastColumn="0"/>
+              <w:rPr>
+                <w:rFonts w:ascii="Arial" w:hAnsi="Arial" w:cs="Arial"/>
+                <w:sz w:val="22"/>
+                <w:szCs w:val="22"/>
+              </w:rPr>
+            </w:pPr>
+          </w:p>
+        </w:tc>
+      </w:tr>
+      <w:tr>
+        <w:trPr>
+          <w:cnfStyle w:val="000000010000" w:firstRow="0" w:lastRow="0" w:firstColumn="0" w:lastColumn="0" w:oddVBand="0" w:evenVBand="0" w:oddHBand="0" w:evenHBand="1" w:firstRowFirstColumn="0" w:firstRowLastColumn="0" w:lastRowFirstColumn="0" w:lastRowLastColumn="0"/>
+          <w:trHeight w:val="3300"/>
+        </w:trPr>
+        <w:tc>
+          <w:tcPr>
+            <w:cnfStyle w:val="001000000000" w:firstRow="0" w:lastRow="0" w:firstColumn="1" w:lastColumn="0" w:oddVBand="0" w:evenVBand="0" w:oddHBand="0" w:evenHBand="0" w:firstRowFirstColumn="0" w:firstRowLastColumn="0" w:lastRowFirstColumn="0" w:lastRowLastColumn="0"/>
+            <w:tcW w:w="2828" w:type="dxa"/>
+            <w:vMerge/>
+            <w:shd w:val="clear" w:color="auto" w:fill="DBE5F1" w:themeFill="accent1" w:themeFillTint="33"/>
+          </w:tcPr>
+          <w:p>
+            <w:pPr>
+              <w:spacing w:after="200" w:line="276" w:lineRule="auto"/>
+              <w:rPr>
+                <w:rFonts w:ascii="Arial" w:hAnsi="Arial" w:cs="Arial"/>
+                <w:sz w:val="22"/>
+                <w:szCs w:val="22"/>
+              </w:rPr>
+            </w:pPr>
+          </w:p>
+        </w:tc>
+        <w:tc>
+          <w:tcPr>
+            <w:tcW w:w="2829" w:type="dxa"/>
+            <w:vMerge/>
+            <w:shd w:val="clear" w:color="auto" w:fill="DBE5F1" w:themeFill="accent1" w:themeFillTint="33"/>
+          </w:tcPr>
+          <w:p>
+            <w:pPr>
+              <w:spacing w:after="200" w:line="276" w:lineRule="auto"/>
+              <w:cnfStyle w:val="000000010000" w:firstRow="0" w:lastRow="0" w:firstColumn="0" w:lastColumn="0" w:oddVBand="0" w:evenVBand="0" w:oddHBand="0" w:evenHBand="1" w:firstRowFirstColumn="0" w:firstRowLastColumn="0" w:lastRowFirstColumn="0" w:lastRowLastColumn="0"/>
+              <w:rPr>
+                <w:rFonts w:ascii="Arial" w:hAnsi="Arial" w:cs="Arial"/>
+                <w:sz w:val="22"/>
+                <w:szCs w:val="22"/>
+              </w:rPr>
+            </w:pPr>
+          </w:p>
+        </w:tc>
+        <w:tc>
+          <w:tcPr>
+            <w:tcW w:w="2829" w:type="dxa"/>
+            <w:vMerge/>
+            <w:shd w:val="clear" w:color="auto" w:fill="DBE5F1" w:themeFill="accent1" w:themeFillTint="33"/>
+          </w:tcPr>
+          <w:p>
+            <w:pPr>
+              <w:spacing w:after="200" w:line="276" w:lineRule="auto"/>
+              <w:cnfStyle w:val="000000010000" w:firstRow="0" w:lastRow="0" w:firstColumn="0" w:lastColumn="0" w:oddVBand="0" w:evenVBand="0" w:oddHBand="0" w:evenHBand="1" w:firstRowFirstColumn="0" w:firstRowLastColumn="0" w:lastRowFirstColumn="0" w:lastRowLastColumn="0"/>
+              <w:rPr>
+                <w:rFonts w:ascii="Arial" w:hAnsi="Arial" w:cs="Arial"/>
+                <w:sz w:val="22"/>
+                <w:szCs w:val="22"/>
+              </w:rPr>
+            </w:pPr>
+          </w:p>
+        </w:tc>
+        <w:tc>
+          <w:tcPr>
+            <w:tcW w:w="2829" w:type="dxa"/>
+            <w:tcBorders>
+              <w:top w:val="single" w:sz="4" w:space="0" w:color="auto"/>
+              <w:bottom w:val="single" w:sz="4" w:space="0" w:color="auto"/>
+            </w:tcBorders>
+            <w:shd w:val="clear" w:color="auto" w:fill="DBE5F1" w:themeFill="accent1" w:themeFillTint="33"/>
+          </w:tcPr>
+          <w:p>
+            <w:pPr>
+              <w:spacing w:after="200" w:line="276" w:lineRule="auto"/>
+              <w:cnfStyle w:val="000000010000" w:firstRow="0" w:lastRow="0" w:firstColumn="0" w:lastColumn="0" w:oddVBand="0" w:evenVBand="0" w:oddHBand="0" w:evenHBand="1" w:firstRowFirstColumn="0" w:firstRowLastColumn="0" w:lastRowFirstColumn="0" w:lastRowLastColumn="0"/>
+              <w:rPr>
+                <w:rFonts w:ascii="Arial" w:hAnsi="Arial" w:cs="Arial"/>
+                <w:sz w:val="22"/>
+                <w:szCs w:val="22"/>
+              </w:rPr>
+            </w:pPr>
+            <w:r>
+              <w:rPr>
+                <w:rFonts w:ascii="Arial" w:hAnsi="Arial" w:cs="Arial"/>
+                <w:sz w:val="22"/>
+                <w:szCs w:val="22"/>
+              </w:rPr>
+              <w:t>Is het goed dat er via de inlog snel naar de registreer pagina gegaan kan worden?</w:t>
+            </w:r>
+          </w:p>
+        </w:tc>
+        <w:tc>
+          <w:tcPr>
+            <w:tcW w:w="4102" w:type="dxa"/>
+            <w:tcBorders>
+              <w:top w:val="single" w:sz="4" w:space="0" w:color="auto"/>
+              <w:bottom w:val="single" w:sz="4" w:space="0" w:color="auto"/>
+            </w:tcBorders>
+            <w:shd w:val="clear" w:color="auto" w:fill="DBE5F1" w:themeFill="accent1" w:themeFillTint="33"/>
+          </w:tcPr>
+          <w:p>
+            <w:pPr>
+              <w:spacing w:after="200" w:line="276" w:lineRule="auto"/>
+              <w:cnfStyle w:val="000000010000" w:firstRow="0" w:lastRow="0" w:firstColumn="0" w:lastColumn="0" w:oddVBand="0" w:evenVBand="0" w:oddHBand="0" w:evenHBand="1" w:firstRowFirstColumn="0" w:firstRowLastColumn="0" w:lastRowFirstColumn="0" w:lastRowLastColumn="0"/>
+              <w:rPr>
+                <w:rFonts w:ascii="Arial" w:hAnsi="Arial" w:cs="Arial"/>
+                <w:sz w:val="22"/>
+                <w:szCs w:val="22"/>
+              </w:rPr>
+            </w:pPr>
+          </w:p>
+        </w:tc>
+      </w:tr>
+    </w:tbl>
+    <w:p>
+      <w:r>
+        <w:rPr>
+          <w:b/>
+          <w:bCs/>
+        </w:rPr>
+        <w:br w:type="page"/>
+      </w:r>
+    </w:p>
+    <w:tbl>
+      <w:tblPr>
+        <w:tblStyle w:val="Lichtraster-accent5"/>
+        <w:tblW w:w="0" w:type="auto"/>
+        <w:tblLook w:val="04A0" w:firstRow="1" w:lastRow="0" w:firstColumn="1" w:lastColumn="0" w:noHBand="0" w:noVBand="1"/>
+      </w:tblPr>
+      <w:tblGrid>
+        <w:gridCol w:w="2828"/>
+        <w:gridCol w:w="2829"/>
+        <w:gridCol w:w="2829"/>
+        <w:gridCol w:w="2829"/>
+        <w:gridCol w:w="4102"/>
+      </w:tblGrid>
+      <w:tr>
+        <w:trPr>
+          <w:cnfStyle w:val="100000000000" w:firstRow="1" w:lastRow="0" w:firstColumn="0" w:lastColumn="0" w:oddVBand="0" w:evenVBand="0" w:oddHBand="0" w:evenHBand="0" w:firstRowFirstColumn="0" w:firstRowLastColumn="0" w:lastRowFirstColumn="0" w:lastRowLastColumn="0"/>
+          <w:trHeight w:val="1047"/>
+        </w:trPr>
+        <w:tc>
+          <w:tcPr>
+            <w:cnfStyle w:val="001000000000" w:firstRow="0" w:lastRow="0" w:firstColumn="1" w:lastColumn="0" w:oddVBand="0" w:evenVBand="0" w:oddHBand="0" w:evenHBand="0" w:firstRowFirstColumn="0" w:firstRowLastColumn="0" w:lastRowFirstColumn="0" w:lastRowLastColumn="0"/>
+            <w:tcW w:w="2828" w:type="dxa"/>
+            <w:vMerge w:val="restart"/>
+            <w:shd w:val="clear" w:color="auto" w:fill="DBE5F1" w:themeFill="accent1" w:themeFillTint="33"/>
+          </w:tcPr>
+          <w:p>
+            <w:pPr>
+              <w:spacing w:after="200" w:line="276" w:lineRule="auto"/>
+              <w:rPr>
+                <w:rFonts w:ascii="Arial" w:hAnsi="Arial" w:cs="Arial"/>
+                <w:sz w:val="22"/>
+                <w:szCs w:val="22"/>
+              </w:rPr>
+            </w:pPr>
+            <w:r>
+              <w:rPr>
+                <w:rFonts w:ascii="Arial" w:hAnsi="Arial" w:cs="Arial"/>
+                <w:sz w:val="22"/>
+                <w:szCs w:val="22"/>
+              </w:rPr>
+              <w:lastRenderedPageBreak/>
+              <w:t>U bent nu ingelogd, en heeft een ander menu. Je wilt zien wat er in account staat</w:t>
+            </w:r>
+          </w:p>
+        </w:tc>
+        <w:tc>
+          <w:tcPr>
+            <w:tcW w:w="2829" w:type="dxa"/>
+            <w:vMerge w:val="restart"/>
+            <w:shd w:val="clear" w:color="auto" w:fill="C6D9F1" w:themeFill="text2" w:themeFillTint="33"/>
+          </w:tcPr>
+          <w:p>
+            <w:pPr>
+              <w:spacing w:after="200" w:line="276" w:lineRule="auto"/>
+              <w:cnfStyle w:val="100000000000" w:firstRow="1" w:lastRow="0" w:firstColumn="0" w:lastColumn="0" w:oddVBand="0" w:evenVBand="0" w:oddHBand="0" w:evenHBand="0" w:firstRowFirstColumn="0" w:firstRowLastColumn="0" w:lastRowFirstColumn="0" w:lastRowLastColumn="0"/>
+              <w:rPr>
+                <w:rFonts w:ascii="Arial" w:hAnsi="Arial" w:cs="Arial"/>
+                <w:sz w:val="22"/>
+                <w:szCs w:val="22"/>
+              </w:rPr>
+            </w:pPr>
+          </w:p>
+        </w:tc>
+        <w:tc>
+          <w:tcPr>
+            <w:tcW w:w="2829" w:type="dxa"/>
+            <w:vMerge w:val="restart"/>
+            <w:shd w:val="clear" w:color="auto" w:fill="DBE5F1" w:themeFill="accent1" w:themeFillTint="33"/>
+          </w:tcPr>
+          <w:p>
+            <w:pPr>
+              <w:spacing w:after="200" w:line="276" w:lineRule="auto"/>
+              <w:cnfStyle w:val="100000000000" w:firstRow="1" w:lastRow="0" w:firstColumn="0" w:lastColumn="0" w:oddVBand="0" w:evenVBand="0" w:oddHBand="0" w:evenHBand="0" w:firstRowFirstColumn="0" w:firstRowLastColumn="0" w:lastRowFirstColumn="0" w:lastRowLastColumn="0"/>
+              <w:rPr>
+                <w:rFonts w:ascii="Arial" w:eastAsiaTheme="minorHAnsi" w:hAnsi="Arial" w:cs="Arial"/>
+                <w:b w:val="0"/>
+                <w:color w:val="000000"/>
+                <w:sz w:val="22"/>
+                <w:szCs w:val="22"/>
+                <w:lang w:eastAsia="en-US"/>
+              </w:rPr>
+            </w:pPr>
+            <w:r>
+              <w:rPr>
+                <w:rFonts w:ascii="Arial" w:eastAsiaTheme="minorHAnsi" w:hAnsi="Arial" w:cs="Arial"/>
+                <w:b w:val="0"/>
+                <w:color w:val="000000"/>
+                <w:sz w:val="22"/>
+                <w:szCs w:val="22"/>
+                <w:lang w:eastAsia="en-US"/>
+              </w:rPr>
+              <w:t>-Klikt op Account</w:t>
+            </w:r>
+          </w:p>
+          <w:p>
+            <w:pPr>
+              <w:spacing w:after="200" w:line="276" w:lineRule="auto"/>
+              <w:cnfStyle w:val="100000000000" w:firstRow="1" w:lastRow="0" w:firstColumn="0" w:lastColumn="0" w:oddVBand="0" w:evenVBand="0" w:oddHBand="0" w:evenHBand="0" w:firstRowFirstColumn="0" w:firstRowLastColumn="0" w:lastRowFirstColumn="0" w:lastRowLastColumn="0"/>
+              <w:rPr>
+                <w:rFonts w:ascii="Arial" w:hAnsi="Arial" w:cs="Arial"/>
+                <w:b w:val="0"/>
+                <w:sz w:val="22"/>
+                <w:szCs w:val="22"/>
+              </w:rPr>
+            </w:pPr>
+            <w:r>
+              <w:rPr>
+                <w:rFonts w:ascii="Arial" w:eastAsiaTheme="minorHAnsi" w:hAnsi="Arial" w:cs="Arial"/>
+                <w:b w:val="0"/>
+                <w:color w:val="000000"/>
+                <w:sz w:val="22"/>
+                <w:szCs w:val="22"/>
+                <w:lang w:eastAsia="en-US"/>
+              </w:rPr>
+              <w:t xml:space="preserve">Je komt op de account pagina terecht, en krijgt hier de mogelijkheid je wachtwoord te veranderen en uit te loggen </w:t>
+            </w:r>
+          </w:p>
+        </w:tc>
+        <w:tc>
+          <w:tcPr>
+            <w:tcW w:w="2829" w:type="dxa"/>
+            <w:tcBorders>
+              <w:top w:val="single" w:sz="4" w:space="0" w:color="auto"/>
+              <w:bottom w:val="single" w:sz="4" w:space="0" w:color="auto"/>
+            </w:tcBorders>
+            <w:shd w:val="clear" w:color="auto" w:fill="DBE5F1" w:themeFill="accent1" w:themeFillTint="33"/>
+          </w:tcPr>
+          <w:p>
+            <w:pPr>
+              <w:spacing w:after="200" w:line="276" w:lineRule="auto"/>
+              <w:cnfStyle w:val="100000000000" w:firstRow="1" w:lastRow="0" w:firstColumn="0" w:lastColumn="0" w:oddVBand="0" w:evenVBand="0" w:oddHBand="0" w:evenHBand="0" w:firstRowFirstColumn="0" w:firstRowLastColumn="0" w:lastRowFirstColumn="0" w:lastRowLastColumn="0"/>
+              <w:rPr>
+                <w:rFonts w:ascii="Arial" w:hAnsi="Arial" w:cs="Arial"/>
+                <w:b w:val="0"/>
+                <w:sz w:val="22"/>
+                <w:szCs w:val="22"/>
+              </w:rPr>
+            </w:pPr>
+            <w:r>
+              <w:rPr>
+                <w:rFonts w:ascii="Arial" w:hAnsi="Arial" w:cs="Arial"/>
+                <w:b w:val="0"/>
+                <w:sz w:val="22"/>
+                <w:szCs w:val="22"/>
+              </w:rPr>
+              <w:t>Is het design goed voor deze pagina?</w:t>
+            </w:r>
+          </w:p>
+        </w:tc>
+        <w:tc>
+          <w:tcPr>
+            <w:tcW w:w="4102" w:type="dxa"/>
+            <w:tcBorders>
+              <w:top w:val="single" w:sz="4" w:space="0" w:color="auto"/>
+              <w:bottom w:val="single" w:sz="4" w:space="0" w:color="auto"/>
+            </w:tcBorders>
+            <w:shd w:val="clear" w:color="auto" w:fill="DBE5F1" w:themeFill="accent1" w:themeFillTint="33"/>
+          </w:tcPr>
+          <w:p>
+            <w:pPr>
+              <w:spacing w:after="200" w:line="276" w:lineRule="auto"/>
+              <w:cnfStyle w:val="100000000000" w:firstRow="1" w:lastRow="0" w:firstColumn="0" w:lastColumn="0" w:oddVBand="0" w:evenVBand="0" w:oddHBand="0" w:evenHBand="0" w:firstRowFirstColumn="0" w:firstRowLastColumn="0" w:lastRowFirstColumn="0" w:lastRowLastColumn="0"/>
+              <w:rPr>
+                <w:rFonts w:ascii="Arial" w:hAnsi="Arial" w:cs="Arial"/>
+                <w:sz w:val="22"/>
+                <w:szCs w:val="22"/>
+              </w:rPr>
+            </w:pPr>
+          </w:p>
+        </w:tc>
+      </w:tr>
+      <w:tr>
+        <w:trPr>
+          <w:cnfStyle w:val="000000100000" w:firstRow="0" w:lastRow="0" w:firstColumn="0" w:lastColumn="0" w:oddVBand="0" w:evenVBand="0" w:oddHBand="1" w:evenHBand="0" w:firstRowFirstColumn="0" w:firstRowLastColumn="0" w:lastRowFirstColumn="0" w:lastRowLastColumn="0"/>
+          <w:trHeight w:val="1272"/>
+        </w:trPr>
+        <w:tc>
+          <w:tcPr>
+            <w:cnfStyle w:val="001000000000" w:firstRow="0" w:lastRow="0" w:firstColumn="1" w:lastColumn="0" w:oddVBand="0" w:evenVBand="0" w:oddHBand="0" w:evenHBand="0" w:firstRowFirstColumn="0" w:firstRowLastColumn="0" w:lastRowFirstColumn="0" w:lastRowLastColumn="0"/>
+            <w:tcW w:w="2828" w:type="dxa"/>
+            <w:vMerge/>
+            <w:shd w:val="clear" w:color="auto" w:fill="DBE5F1" w:themeFill="accent1" w:themeFillTint="33"/>
+          </w:tcPr>
+          <w:p>
+            <w:pPr>
+              <w:spacing w:after="200" w:line="276" w:lineRule="auto"/>
+              <w:rPr>
+                <w:rFonts w:ascii="Arial" w:hAnsi="Arial" w:cs="Arial"/>
+                <w:sz w:val="22"/>
+                <w:szCs w:val="22"/>
+              </w:rPr>
+            </w:pPr>
+          </w:p>
+        </w:tc>
+        <w:tc>
+          <w:tcPr>
+            <w:tcW w:w="2829" w:type="dxa"/>
+            <w:vMerge/>
+            <w:shd w:val="clear" w:color="auto" w:fill="C6D9F1" w:themeFill="text2" w:themeFillTint="33"/>
+          </w:tcPr>
+          <w:p>
+            <w:pPr>
+              <w:spacing w:after="200" w:line="276" w:lineRule="auto"/>
+              <w:cnfStyle w:val="000000100000" w:firstRow="0" w:lastRow="0" w:firstColumn="0" w:lastColumn="0" w:oddVBand="0" w:evenVBand="0" w:oddHBand="1" w:evenHBand="0" w:firstRowFirstColumn="0" w:firstRowLastColumn="0" w:lastRowFirstColumn="0" w:lastRowLastColumn="0"/>
+              <w:rPr>
+                <w:rFonts w:ascii="Arial" w:hAnsi="Arial" w:cs="Arial"/>
+                <w:sz w:val="22"/>
+                <w:szCs w:val="22"/>
+              </w:rPr>
+            </w:pPr>
+          </w:p>
+        </w:tc>
+        <w:tc>
+          <w:tcPr>
+            <w:tcW w:w="2829" w:type="dxa"/>
+            <w:vMerge/>
+            <w:shd w:val="clear" w:color="auto" w:fill="DBE5F1" w:themeFill="accent1" w:themeFillTint="33"/>
+          </w:tcPr>
+          <w:p>
+            <w:pPr>
+              <w:spacing w:after="200" w:line="276" w:lineRule="auto"/>
+              <w:cnfStyle w:val="000000100000" w:firstRow="0" w:lastRow="0" w:firstColumn="0" w:lastColumn="0" w:oddVBand="0" w:evenVBand="0" w:oddHBand="1" w:evenHBand="0" w:firstRowFirstColumn="0" w:firstRowLastColumn="0" w:lastRowFirstColumn="0" w:lastRowLastColumn="0"/>
+              <w:rPr>
+                <w:rFonts w:ascii="Arial" w:eastAsiaTheme="minorHAnsi" w:hAnsi="Arial" w:cs="Arial"/>
+                <w:color w:val="000000"/>
+                <w:sz w:val="22"/>
+                <w:szCs w:val="22"/>
+                <w:lang w:eastAsia="en-US"/>
+              </w:rPr>
+            </w:pPr>
+          </w:p>
+        </w:tc>
+        <w:tc>
+          <w:tcPr>
+            <w:tcW w:w="2829" w:type="dxa"/>
+            <w:tcBorders>
+              <w:top w:val="single" w:sz="4" w:space="0" w:color="auto"/>
+              <w:bottom w:val="single" w:sz="4" w:space="0" w:color="auto"/>
+            </w:tcBorders>
+          </w:tcPr>
+          <w:p>
+            <w:pPr>
+              <w:spacing w:after="200" w:line="276" w:lineRule="auto"/>
+              <w:cnfStyle w:val="000000100000" w:firstRow="0" w:lastRow="0" w:firstColumn="0" w:lastColumn="0" w:oddVBand="0" w:evenVBand="0" w:oddHBand="1" w:evenHBand="0" w:firstRowFirstColumn="0" w:firstRowLastColumn="0" w:lastRowFirstColumn="0" w:lastRowLastColumn="0"/>
+              <w:rPr>
+                <w:rFonts w:ascii="Arial" w:hAnsi="Arial" w:cs="Arial"/>
+                <w:sz w:val="22"/>
+                <w:szCs w:val="22"/>
+              </w:rPr>
+            </w:pPr>
+            <w:r>
+              <w:rPr>
+                <w:rFonts w:ascii="Arial" w:hAnsi="Arial" w:cs="Arial"/>
+                <w:sz w:val="22"/>
+                <w:szCs w:val="22"/>
+              </w:rPr>
+              <w:t>Ontbreekt hier nog iets?</w:t>
+            </w:r>
+          </w:p>
+        </w:tc>
+        <w:tc>
+          <w:tcPr>
+            <w:tcW w:w="4102" w:type="dxa"/>
+            <w:tcBorders>
+              <w:top w:val="single" w:sz="4" w:space="0" w:color="auto"/>
+              <w:bottom w:val="single" w:sz="4" w:space="0" w:color="auto"/>
+            </w:tcBorders>
+          </w:tcPr>
+          <w:p>
+            <w:pPr>
+              <w:spacing w:after="200" w:line="276" w:lineRule="auto"/>
+              <w:cnfStyle w:val="000000100000" w:firstRow="0" w:lastRow="0" w:firstColumn="0" w:lastColumn="0" w:oddVBand="0" w:evenVBand="0" w:oddHBand="1" w:evenHBand="0" w:firstRowFirstColumn="0" w:firstRowLastColumn="0" w:lastRowFirstColumn="0" w:lastRowLastColumn="0"/>
+              <w:rPr>
+                <w:rFonts w:ascii="Arial" w:hAnsi="Arial" w:cs="Arial"/>
+                <w:sz w:val="22"/>
+                <w:szCs w:val="22"/>
+              </w:rPr>
             </w:pPr>
           </w:p>
         </w:tc>
@@ -2334,41 +3719,135 @@
           <w:tcPr>
             <w:cnfStyle w:val="001000000000" w:firstRow="0" w:lastRow="0" w:firstColumn="1" w:lastColumn="0" w:oddVBand="0" w:evenVBand="0" w:oddHBand="0" w:evenHBand="0" w:firstRowFirstColumn="0" w:firstRowLastColumn="0" w:lastRowFirstColumn="0" w:lastRowLastColumn="0"/>
             <w:tcW w:w="2828" w:type="dxa"/>
-            <w:vMerge/>
-          </w:tcPr>
-          <w:p>
-            <w:pPr>
-              <w:spacing w:after="200" w:line="276" w:lineRule="auto"/>
-              <w:rPr>
-                <w:rFonts w:ascii="Arial" w:hAnsi="Arial" w:cs="Arial"/>
-                <w:sz w:val="22"/>
-                <w:szCs w:val="22"/>
-              </w:rPr>
-            </w:pPr>
-          </w:p>
-        </w:tc>
-        <w:tc>
-          <w:tcPr>
-            <w:tcW w:w="2829" w:type="dxa"/>
-            <w:vMerge/>
+            <w:shd w:val="clear" w:color="auto" w:fill="DBE5F1" w:themeFill="accent1" w:themeFillTint="33"/>
+          </w:tcPr>
+          <w:p>
+            <w:pPr>
+              <w:spacing w:after="200" w:line="276" w:lineRule="auto"/>
+              <w:rPr>
+                <w:rFonts w:ascii="Arial" w:hAnsi="Arial" w:cs="Arial"/>
+                <w:sz w:val="22"/>
+                <w:szCs w:val="22"/>
+              </w:rPr>
+            </w:pPr>
+            <w:r>
+              <w:rPr>
+                <w:rFonts w:ascii="Arial" w:hAnsi="Arial" w:cs="Arial"/>
+                <w:sz w:val="22"/>
+                <w:szCs w:val="22"/>
+              </w:rPr>
+              <w:t xml:space="preserve">U zit nog steeds op de pagina account, en bent niet tevreden over het oude wachtwoord en wilt een nieuwe. </w:t>
+            </w:r>
+          </w:p>
+        </w:tc>
+        <w:tc>
+          <w:tcPr>
+            <w:tcW w:w="2829" w:type="dxa"/>
+            <w:shd w:val="clear" w:color="auto" w:fill="DBE5F1" w:themeFill="accent1" w:themeFillTint="33"/>
           </w:tcPr>
           <w:p>
             <w:pPr>
               <w:spacing w:after="200" w:line="276" w:lineRule="auto"/>
               <w:cnfStyle w:val="000000010000" w:firstRow="0" w:lastRow="0" w:firstColumn="0" w:lastColumn="0" w:oddVBand="0" w:evenVBand="0" w:oddHBand="0" w:evenHBand="1" w:firstRowFirstColumn="0" w:firstRowLastColumn="0" w:lastRowFirstColumn="0" w:lastRowLastColumn="0"/>
-            </w:pPr>
-          </w:p>
-        </w:tc>
-        <w:tc>
-          <w:tcPr>
-            <w:tcW w:w="2829" w:type="dxa"/>
-            <w:vMerge/>
+              <w:rPr>
+                <w:rFonts w:ascii="Arial" w:hAnsi="Arial" w:cs="Arial"/>
+                <w:sz w:val="22"/>
+                <w:szCs w:val="22"/>
+              </w:rPr>
+            </w:pPr>
+          </w:p>
+        </w:tc>
+        <w:tc>
+          <w:tcPr>
+            <w:tcW w:w="2829" w:type="dxa"/>
+            <w:shd w:val="clear" w:color="auto" w:fill="DBE5F1" w:themeFill="accent1" w:themeFillTint="33"/>
           </w:tcPr>
           <w:p>
             <w:pPr>
               <w:spacing w:after="200" w:line="276" w:lineRule="auto"/>
               <w:cnfStyle w:val="000000010000" w:firstRow="0" w:lastRow="0" w:firstColumn="0" w:lastColumn="0" w:oddVBand="0" w:evenVBand="0" w:oddHBand="0" w:evenHBand="1" w:firstRowFirstColumn="0" w:firstRowLastColumn="0" w:lastRowFirstColumn="0" w:lastRowLastColumn="0"/>
-            </w:pPr>
+              <w:rPr>
+                <w:rFonts w:ascii="Arial" w:hAnsi="Arial" w:cs="Arial"/>
+                <w:sz w:val="22"/>
+                <w:szCs w:val="22"/>
+              </w:rPr>
+            </w:pPr>
+            <w:r>
+              <w:rPr>
+                <w:rFonts w:ascii="Arial" w:hAnsi="Arial" w:cs="Arial"/>
+                <w:sz w:val="22"/>
+                <w:szCs w:val="22"/>
+              </w:rPr>
+              <w:t>-voert het oude wachtwoord in</w:t>
+            </w:r>
+          </w:p>
+          <w:p>
+            <w:pPr>
+              <w:spacing w:after="200" w:line="276" w:lineRule="auto"/>
+              <w:cnfStyle w:val="000000010000" w:firstRow="0" w:lastRow="0" w:firstColumn="0" w:lastColumn="0" w:oddVBand="0" w:evenVBand="0" w:oddHBand="0" w:evenHBand="1" w:firstRowFirstColumn="0" w:firstRowLastColumn="0" w:lastRowFirstColumn="0" w:lastRowLastColumn="0"/>
+              <w:rPr>
+                <w:rFonts w:ascii="Arial" w:hAnsi="Arial" w:cs="Arial"/>
+                <w:sz w:val="22"/>
+                <w:szCs w:val="22"/>
+              </w:rPr>
+            </w:pPr>
+            <w:r>
+              <w:rPr>
+                <w:rFonts w:ascii="Arial" w:hAnsi="Arial" w:cs="Arial"/>
+                <w:sz w:val="22"/>
+                <w:szCs w:val="22"/>
+              </w:rPr>
+              <w:t>-voert het nieuwe wachtwoord in</w:t>
+            </w:r>
+          </w:p>
+          <w:p>
+            <w:pPr>
+              <w:spacing w:after="200" w:line="276" w:lineRule="auto"/>
+              <w:cnfStyle w:val="000000010000" w:firstRow="0" w:lastRow="0" w:firstColumn="0" w:lastColumn="0" w:oddVBand="0" w:evenVBand="0" w:oddHBand="0" w:evenHBand="1" w:firstRowFirstColumn="0" w:firstRowLastColumn="0" w:lastRowFirstColumn="0" w:lastRowLastColumn="0"/>
+              <w:rPr>
+                <w:rFonts w:ascii="Arial" w:hAnsi="Arial" w:cs="Arial"/>
+                <w:sz w:val="22"/>
+                <w:szCs w:val="22"/>
+              </w:rPr>
+            </w:pPr>
+            <w:r>
+              <w:rPr>
+                <w:rFonts w:ascii="Arial" w:hAnsi="Arial" w:cs="Arial"/>
+                <w:sz w:val="22"/>
+                <w:szCs w:val="22"/>
+              </w:rPr>
+              <w:t>-drukt op wachtwoord resetten</w:t>
+            </w:r>
+          </w:p>
+          <w:p>
+            <w:pPr>
+              <w:spacing w:after="200" w:line="276" w:lineRule="auto"/>
+              <w:cnfStyle w:val="000000010000" w:firstRow="0" w:lastRow="0" w:firstColumn="0" w:lastColumn="0" w:oddVBand="0" w:evenVBand="0" w:oddHBand="0" w:evenHBand="1" w:firstRowFirstColumn="0" w:firstRowLastColumn="0" w:lastRowFirstColumn="0" w:lastRowLastColumn="0"/>
+              <w:rPr>
+                <w:rFonts w:ascii="Arial" w:hAnsi="Arial" w:cs="Arial"/>
+                <w:sz w:val="22"/>
+                <w:szCs w:val="22"/>
+              </w:rPr>
+            </w:pPr>
+          </w:p>
+          <w:p>
+            <w:pPr>
+              <w:spacing w:after="200" w:line="276" w:lineRule="auto"/>
+              <w:cnfStyle w:val="000000010000" w:firstRow="0" w:lastRow="0" w:firstColumn="0" w:lastColumn="0" w:oddVBand="0" w:evenVBand="0" w:oddHBand="0" w:evenHBand="1" w:firstRowFirstColumn="0" w:firstRowLastColumn="0" w:lastRowFirstColumn="0" w:lastRowLastColumn="0"/>
+              <w:rPr>
+                <w:rFonts w:ascii="Arial" w:hAnsi="Arial" w:cs="Arial"/>
+                <w:sz w:val="22"/>
+                <w:szCs w:val="22"/>
+              </w:rPr>
+            </w:pPr>
+            <w:r>
+              <w:rPr>
+                <w:rFonts w:ascii="Arial" w:hAnsi="Arial" w:cs="Arial"/>
+                <w:sz w:val="22"/>
+                <w:szCs w:val="22"/>
+              </w:rPr>
+              <w:t>Het wachtwoord wordt gereset, de gebruiker heeft nu een nieuw wachtwoord.</w:t>
+            </w:r>
           </w:p>
         </w:tc>
         <w:tc>
@@ -2378,14 +3857,25 @@
               <w:top w:val="single" w:sz="4" w:space="0" w:color="auto"/>
               <w:bottom w:val="single" w:sz="4" w:space="0" w:color="auto"/>
             </w:tcBorders>
+            <w:shd w:val="clear" w:color="auto" w:fill="DBE5F1" w:themeFill="accent1" w:themeFillTint="33"/>
           </w:tcPr>
           <w:p>
             <w:pPr>
               <w:spacing w:after="200" w:line="276" w:lineRule="auto"/>
               <w:cnfStyle w:val="000000010000" w:firstRow="0" w:lastRow="0" w:firstColumn="0" w:lastColumn="0" w:oddVBand="0" w:evenVBand="0" w:oddHBand="0" w:evenHBand="1" w:firstRowFirstColumn="0" w:firstRowLastColumn="0" w:lastRowFirstColumn="0" w:lastRowLastColumn="0"/>
-            </w:pPr>
-            <w:r>
-              <w:t>Als er wel wedstrijden zijn, is het design dan goed voor deze pagina?</w:t>
+              <w:rPr>
+                <w:rFonts w:ascii="Arial" w:hAnsi="Arial" w:cs="Arial"/>
+                <w:sz w:val="22"/>
+                <w:szCs w:val="22"/>
+              </w:rPr>
+            </w:pPr>
+            <w:r>
+              <w:rPr>
+                <w:rFonts w:ascii="Arial" w:hAnsi="Arial" w:cs="Arial"/>
+                <w:sz w:val="22"/>
+                <w:szCs w:val="22"/>
+              </w:rPr>
+              <w:t>Is deze handeling makkelijk te volgen?</w:t>
             </w:r>
           </w:p>
         </w:tc>
@@ -2396,11 +3886,17 @@
               <w:top w:val="single" w:sz="4" w:space="0" w:color="auto"/>
               <w:bottom w:val="single" w:sz="4" w:space="0" w:color="auto"/>
             </w:tcBorders>
+            <w:shd w:val="clear" w:color="auto" w:fill="DBE5F1" w:themeFill="accent1" w:themeFillTint="33"/>
           </w:tcPr>
           <w:p>
             <w:pPr>
               <w:spacing w:after="200" w:line="276" w:lineRule="auto"/>
               <w:cnfStyle w:val="000000010000" w:firstRow="0" w:lastRow="0" w:firstColumn="0" w:lastColumn="0" w:oddVBand="0" w:evenVBand="0" w:oddHBand="0" w:evenHBand="1" w:firstRowFirstColumn="0" w:firstRowLastColumn="0" w:lastRowFirstColumn="0" w:lastRowLastColumn="0"/>
+              <w:rPr>
+                <w:rFonts w:ascii="Arial" w:hAnsi="Arial" w:cs="Arial"/>
+                <w:sz w:val="22"/>
+                <w:szCs w:val="22"/>
+              </w:rPr>
             </w:pPr>
           </w:p>
         </w:tc>
@@ -2408,74 +3904,193 @@
       <w:tr>
         <w:trPr>
           <w:cnfStyle w:val="000000100000" w:firstRow="0" w:lastRow="0" w:firstColumn="0" w:lastColumn="0" w:oddVBand="0" w:evenVBand="0" w:oddHBand="1" w:evenHBand="0" w:firstRowFirstColumn="0" w:firstRowLastColumn="0" w:lastRowFirstColumn="0" w:lastRowLastColumn="0"/>
-          <w:trHeight w:val="1080"/>
+          <w:trHeight w:val="728"/>
         </w:trPr>
         <w:tc>
           <w:tcPr>
             <w:cnfStyle w:val="001000000000" w:firstRow="0" w:lastRow="0" w:firstColumn="1" w:lastColumn="0" w:oddVBand="0" w:evenVBand="0" w:oddHBand="0" w:evenHBand="0" w:firstRowFirstColumn="0" w:firstRowLastColumn="0" w:lastRowFirstColumn="0" w:lastRowLastColumn="0"/>
             <w:tcW w:w="2828" w:type="dxa"/>
-            <w:vMerge w:val="restart"/>
-          </w:tcPr>
-          <w:p>
-            <w:pPr>
-              <w:spacing w:after="200" w:line="276" w:lineRule="auto"/>
-              <w:rPr>
-                <w:rFonts w:ascii="Arial" w:hAnsi="Arial" w:cs="Arial"/>
-                <w:sz w:val="22"/>
-                <w:szCs w:val="22"/>
-              </w:rPr>
-            </w:pPr>
-            <w:r>
-              <w:rPr>
-                <w:rFonts w:ascii="Arial" w:hAnsi="Arial" w:cs="Arial"/>
-                <w:sz w:val="22"/>
-                <w:szCs w:val="22"/>
-              </w:rPr>
-              <w:t xml:space="preserve">U heeft alle opties gehad binnen de competitie opties pagina, u wilt nu inloggen </w:t>
-            </w:r>
-          </w:p>
-        </w:tc>
-        <w:tc>
-          <w:tcPr>
-            <w:tcW w:w="2829" w:type="dxa"/>
-            <w:vMerge w:val="restart"/>
-          </w:tcPr>
-          <w:p>
-            <w:pPr>
-              <w:spacing w:after="200" w:line="276" w:lineRule="auto"/>
-              <w:cnfStyle w:val="000000100000" w:firstRow="0" w:lastRow="0" w:firstColumn="0" w:lastColumn="0" w:oddVBand="0" w:evenVBand="0" w:oddHBand="1" w:evenHBand="0" w:firstRowFirstColumn="0" w:firstRowLastColumn="0" w:lastRowFirstColumn="0" w:lastRowLastColumn="0"/>
-            </w:pPr>
-          </w:p>
-        </w:tc>
-        <w:tc>
-          <w:tcPr>
-            <w:tcW w:w="2829" w:type="dxa"/>
-            <w:vMerge w:val="restart"/>
-          </w:tcPr>
-          <w:p>
-            <w:pPr>
-              <w:spacing w:after="200" w:line="276" w:lineRule="auto"/>
-              <w:cnfStyle w:val="000000100000" w:firstRow="0" w:lastRow="0" w:firstColumn="0" w:lastColumn="0" w:oddVBand="0" w:evenVBand="0" w:oddHBand="1" w:evenHBand="0" w:firstRowFirstColumn="0" w:firstRowLastColumn="0" w:lastRowFirstColumn="0" w:lastRowLastColumn="0"/>
-            </w:pPr>
-            <w:r>
-              <w:t xml:space="preserve">-klikt in het menu op inloggen. </w:t>
-            </w:r>
-            <w:r>
-              <w:br/>
-              <w:t>-klikt op nog geen account?</w:t>
-            </w:r>
-            <w:r>
-              <w:br/>
-              <w:t>-Voert een nieuw email adress in met wachtwoord</w:t>
-            </w:r>
-          </w:p>
-          <w:p>
-            <w:pPr>
-              <w:spacing w:after="200" w:line="276" w:lineRule="auto"/>
-              <w:cnfStyle w:val="000000100000" w:firstRow="0" w:lastRow="0" w:firstColumn="0" w:lastColumn="0" w:oddVBand="0" w:evenVBand="0" w:oddHBand="1" w:evenHBand="0" w:firstRowFirstColumn="0" w:firstRowLastColumn="0" w:lastRowFirstColumn="0" w:lastRowLastColumn="0"/>
-            </w:pPr>
-            <w:r>
-              <w:t>U komt op de inlog pagina terecht. Als je nog geen account heb kan je op “nog geen account” klikken hier kan je een nieuw account aanmaken. Je wordt aangemeld en krijg je een melding met de tekst dat je succesvol bent aangemaakt en inglogd</w:t>
+          </w:tcPr>
+          <w:p>
+            <w:pPr>
+              <w:spacing w:after="200" w:line="276" w:lineRule="auto"/>
+              <w:rPr>
+                <w:rFonts w:ascii="Arial" w:hAnsi="Arial" w:cs="Arial"/>
+                <w:sz w:val="22"/>
+                <w:szCs w:val="22"/>
+              </w:rPr>
+            </w:pPr>
+            <w:r>
+              <w:rPr>
+                <w:rFonts w:ascii="Arial" w:hAnsi="Arial" w:cs="Arial"/>
+                <w:sz w:val="22"/>
+                <w:szCs w:val="22"/>
+              </w:rPr>
+              <w:t xml:space="preserve">U wilt voorkeuren gaan instellen voor uw account. U wilt alleen nog maar de </w:t>
+            </w:r>
+            <w:proofErr w:type="spellStart"/>
+            <w:r>
+              <w:rPr>
+                <w:rFonts w:ascii="Arial" w:hAnsi="Arial" w:cs="Arial"/>
+                <w:sz w:val="22"/>
+                <w:szCs w:val="22"/>
+              </w:rPr>
+              <w:t>premiere</w:t>
+            </w:r>
+            <w:proofErr w:type="spellEnd"/>
+            <w:r>
+              <w:rPr>
+                <w:rFonts w:ascii="Arial" w:hAnsi="Arial" w:cs="Arial"/>
+                <w:sz w:val="22"/>
+                <w:szCs w:val="22"/>
+              </w:rPr>
+              <w:t xml:space="preserve"> league volgen</w:t>
+            </w:r>
+          </w:p>
+        </w:tc>
+        <w:tc>
+          <w:tcPr>
+            <w:tcW w:w="2829" w:type="dxa"/>
+          </w:tcPr>
+          <w:p>
+            <w:pPr>
+              <w:spacing w:after="200" w:line="276" w:lineRule="auto"/>
+              <w:cnfStyle w:val="000000100000" w:firstRow="0" w:lastRow="0" w:firstColumn="0" w:lastColumn="0" w:oddVBand="0" w:evenVBand="0" w:oddHBand="1" w:evenHBand="0" w:firstRowFirstColumn="0" w:firstRowLastColumn="0" w:lastRowFirstColumn="0" w:lastRowLastColumn="0"/>
+              <w:rPr>
+                <w:rFonts w:ascii="Arial" w:hAnsi="Arial" w:cs="Arial"/>
+                <w:sz w:val="22"/>
+                <w:szCs w:val="22"/>
+              </w:rPr>
+            </w:pPr>
+          </w:p>
+        </w:tc>
+        <w:tc>
+          <w:tcPr>
+            <w:tcW w:w="2829" w:type="dxa"/>
+          </w:tcPr>
+          <w:p>
+            <w:pPr>
+              <w:spacing w:after="200" w:line="276" w:lineRule="auto"/>
+              <w:cnfStyle w:val="000000100000" w:firstRow="0" w:lastRow="0" w:firstColumn="0" w:lastColumn="0" w:oddVBand="0" w:evenVBand="0" w:oddHBand="1" w:evenHBand="0" w:firstRowFirstColumn="0" w:firstRowLastColumn="0" w:lastRowFirstColumn="0" w:lastRowLastColumn="0"/>
+              <w:rPr>
+                <w:rFonts w:ascii="Arial" w:hAnsi="Arial" w:cs="Arial"/>
+                <w:sz w:val="22"/>
+                <w:szCs w:val="22"/>
+              </w:rPr>
+            </w:pPr>
+            <w:r>
+              <w:rPr>
+                <w:rFonts w:ascii="Arial" w:hAnsi="Arial" w:cs="Arial"/>
+                <w:sz w:val="22"/>
+                <w:szCs w:val="22"/>
+              </w:rPr>
+              <w:t>- u klikt op voorkeuren</w:t>
+            </w:r>
+          </w:p>
+          <w:p>
+            <w:pPr>
+              <w:spacing w:after="200" w:line="276" w:lineRule="auto"/>
+              <w:cnfStyle w:val="000000100000" w:firstRow="0" w:lastRow="0" w:firstColumn="0" w:lastColumn="0" w:oddVBand="0" w:evenVBand="0" w:oddHBand="1" w:evenHBand="0" w:firstRowFirstColumn="0" w:firstRowLastColumn="0" w:lastRowFirstColumn="0" w:lastRowLastColumn="0"/>
+              <w:rPr>
+                <w:rFonts w:ascii="Arial" w:hAnsi="Arial" w:cs="Arial"/>
+                <w:sz w:val="22"/>
+                <w:szCs w:val="22"/>
+              </w:rPr>
+            </w:pPr>
+            <w:r>
+              <w:rPr>
+                <w:rFonts w:ascii="Arial" w:hAnsi="Arial" w:cs="Arial"/>
+                <w:sz w:val="22"/>
+                <w:szCs w:val="22"/>
+              </w:rPr>
+              <w:t xml:space="preserve">-u vinkt alle competities uit behalve </w:t>
+            </w:r>
+            <w:r>
+              <w:rPr>
+                <w:rFonts w:ascii="Arial" w:hAnsi="Arial" w:cs="Arial"/>
+                <w:sz w:val="22"/>
+                <w:szCs w:val="22"/>
+              </w:rPr>
+              <w:t>première</w:t>
+            </w:r>
+            <w:r>
+              <w:rPr>
+                <w:rFonts w:ascii="Arial" w:hAnsi="Arial" w:cs="Arial"/>
+                <w:sz w:val="22"/>
+                <w:szCs w:val="22"/>
+              </w:rPr>
+              <w:t xml:space="preserve"> league</w:t>
+            </w:r>
+          </w:p>
+          <w:p>
+            <w:pPr>
+              <w:spacing w:after="200" w:line="276" w:lineRule="auto"/>
+              <w:cnfStyle w:val="000000100000" w:firstRow="0" w:lastRow="0" w:firstColumn="0" w:lastColumn="0" w:oddVBand="0" w:evenVBand="0" w:oddHBand="1" w:evenHBand="0" w:firstRowFirstColumn="0" w:firstRowLastColumn="0" w:lastRowFirstColumn="0" w:lastRowLastColumn="0"/>
+              <w:rPr>
+                <w:rFonts w:ascii="Arial" w:hAnsi="Arial" w:cs="Arial"/>
+                <w:sz w:val="22"/>
+                <w:szCs w:val="22"/>
+              </w:rPr>
+            </w:pPr>
+            <w:r>
+              <w:rPr>
+                <w:rFonts w:ascii="Arial" w:hAnsi="Arial" w:cs="Arial"/>
+                <w:sz w:val="22"/>
+                <w:szCs w:val="22"/>
+              </w:rPr>
+              <w:t xml:space="preserve">U komt op voorkeuren, daar kiest u alleen voor </w:t>
+            </w:r>
+            <w:r>
+              <w:rPr>
+                <w:rFonts w:ascii="Arial" w:hAnsi="Arial" w:cs="Arial"/>
+                <w:sz w:val="22"/>
+                <w:szCs w:val="22"/>
+              </w:rPr>
+              <w:t>première</w:t>
+            </w:r>
+            <w:r>
+              <w:rPr>
+                <w:rFonts w:ascii="Arial" w:hAnsi="Arial" w:cs="Arial"/>
+                <w:sz w:val="22"/>
+                <w:szCs w:val="22"/>
+              </w:rPr>
+              <w:t xml:space="preserve"> league, in de database komen de andere op </w:t>
+            </w:r>
+            <w:proofErr w:type="spellStart"/>
+            <w:r>
+              <w:rPr>
+                <w:rFonts w:ascii="Arial" w:hAnsi="Arial" w:cs="Arial"/>
+                <w:sz w:val="22"/>
+                <w:szCs w:val="22"/>
+              </w:rPr>
+              <w:t>false</w:t>
+            </w:r>
+            <w:proofErr w:type="spellEnd"/>
+            <w:r>
+              <w:rPr>
+                <w:rFonts w:ascii="Arial" w:hAnsi="Arial" w:cs="Arial"/>
+                <w:sz w:val="22"/>
+                <w:szCs w:val="22"/>
+              </w:rPr>
+              <w:t xml:space="preserve"> te staan, en bij mijn competities zal alleen </w:t>
+            </w:r>
+            <w:proofErr w:type="spellStart"/>
+            <w:r>
+              <w:rPr>
+                <w:rFonts w:ascii="Arial" w:hAnsi="Arial" w:cs="Arial"/>
+                <w:sz w:val="22"/>
+                <w:szCs w:val="22"/>
+              </w:rPr>
+              <w:t>premiere</w:t>
+            </w:r>
+            <w:proofErr w:type="spellEnd"/>
+            <w:r>
+              <w:rPr>
+                <w:rFonts w:ascii="Arial" w:hAnsi="Arial" w:cs="Arial"/>
+                <w:sz w:val="22"/>
+                <w:szCs w:val="22"/>
+              </w:rPr>
+              <w:t xml:space="preserve"> league nog zichtbaar zijn</w:t>
             </w:r>
           </w:p>
         </w:tc>
@@ -2491,9 +4106,19 @@
             <w:pPr>
               <w:spacing w:after="200" w:line="276" w:lineRule="auto"/>
               <w:cnfStyle w:val="000000100000" w:firstRow="0" w:lastRow="0" w:firstColumn="0" w:lastColumn="0" w:oddVBand="0" w:evenVBand="0" w:oddHBand="1" w:evenHBand="0" w:firstRowFirstColumn="0" w:firstRowLastColumn="0" w:lastRowFirstColumn="0" w:lastRowLastColumn="0"/>
-            </w:pPr>
-            <w:r>
-              <w:t xml:space="preserve">Vindt u het makkelijk om in een gebruiker te registreren? </w:t>
+              <w:rPr>
+                <w:rFonts w:ascii="Arial" w:hAnsi="Arial" w:cs="Arial"/>
+                <w:sz w:val="22"/>
+                <w:szCs w:val="22"/>
+              </w:rPr>
+            </w:pPr>
+            <w:r>
+              <w:rPr>
+                <w:rFonts w:ascii="Arial" w:hAnsi="Arial" w:cs="Arial"/>
+                <w:sz w:val="22"/>
+                <w:szCs w:val="22"/>
+              </w:rPr>
+              <w:t>Werkt dit handig voor u?</w:t>
             </w:r>
           </w:p>
         </w:tc>
@@ -2509,166 +4134,11 @@
             <w:pPr>
               <w:spacing w:after="200" w:line="276" w:lineRule="auto"/>
               <w:cnfStyle w:val="000000100000" w:firstRow="0" w:lastRow="0" w:firstColumn="0" w:lastColumn="0" w:oddVBand="0" w:evenVBand="0" w:oddHBand="1" w:evenHBand="0" w:firstRowFirstColumn="0" w:firstRowLastColumn="0" w:lastRowFirstColumn="0" w:lastRowLastColumn="0"/>
-            </w:pPr>
-          </w:p>
-        </w:tc>
-      </w:tr>
-      <w:tr>
-        <w:trPr>
-          <w:cnfStyle w:val="000000010000" w:firstRow="0" w:lastRow="0" w:firstColumn="0" w:lastColumn="0" w:oddVBand="0" w:evenVBand="0" w:oddHBand="0" w:evenHBand="1" w:firstRowFirstColumn="0" w:firstRowLastColumn="0" w:lastRowFirstColumn="0" w:lastRowLastColumn="0"/>
-          <w:trHeight w:val="1605"/>
-        </w:trPr>
-        <w:tc>
-          <w:tcPr>
-            <w:cnfStyle w:val="001000000000" w:firstRow="0" w:lastRow="0" w:firstColumn="1" w:lastColumn="0" w:oddVBand="0" w:evenVBand="0" w:oddHBand="0" w:evenHBand="0" w:firstRowFirstColumn="0" w:firstRowLastColumn="0" w:lastRowFirstColumn="0" w:lastRowLastColumn="0"/>
-            <w:tcW w:w="2828" w:type="dxa"/>
-            <w:vMerge/>
-          </w:tcPr>
-          <w:p>
-            <w:pPr>
-              <w:spacing w:after="200" w:line="276" w:lineRule="auto"/>
-              <w:rPr>
-                <w:rFonts w:ascii="Arial" w:hAnsi="Arial" w:cs="Arial"/>
-                <w:sz w:val="22"/>
-                <w:szCs w:val="22"/>
-              </w:rPr>
-            </w:pPr>
-          </w:p>
-        </w:tc>
-        <w:tc>
-          <w:tcPr>
-            <w:tcW w:w="2829" w:type="dxa"/>
-            <w:vMerge/>
-          </w:tcPr>
-          <w:p>
-            <w:pPr>
-              <w:spacing w:after="200" w:line="276" w:lineRule="auto"/>
-              <w:cnfStyle w:val="000000010000" w:firstRow="0" w:lastRow="0" w:firstColumn="0" w:lastColumn="0" w:oddVBand="0" w:evenVBand="0" w:oddHBand="0" w:evenHBand="1" w:firstRowFirstColumn="0" w:firstRowLastColumn="0" w:lastRowFirstColumn="0" w:lastRowLastColumn="0"/>
-            </w:pPr>
-          </w:p>
-        </w:tc>
-        <w:tc>
-          <w:tcPr>
-            <w:tcW w:w="2829" w:type="dxa"/>
-            <w:vMerge/>
-          </w:tcPr>
-          <w:p>
-            <w:pPr>
-              <w:spacing w:after="200" w:line="276" w:lineRule="auto"/>
-              <w:cnfStyle w:val="000000010000" w:firstRow="0" w:lastRow="0" w:firstColumn="0" w:lastColumn="0" w:oddVBand="0" w:evenVBand="0" w:oddHBand="0" w:evenHBand="1" w:firstRowFirstColumn="0" w:firstRowLastColumn="0" w:lastRowFirstColumn="0" w:lastRowLastColumn="0"/>
-            </w:pPr>
-          </w:p>
-        </w:tc>
-        <w:tc>
-          <w:tcPr>
-            <w:tcW w:w="2829" w:type="dxa"/>
-            <w:tcBorders>
-              <w:top w:val="single" w:sz="4" w:space="0" w:color="auto"/>
-              <w:bottom w:val="single" w:sz="4" w:space="0" w:color="auto"/>
-            </w:tcBorders>
-          </w:tcPr>
-          <w:p>
-            <w:pPr>
-              <w:spacing w:after="200" w:line="276" w:lineRule="auto"/>
-              <w:cnfStyle w:val="000000010000" w:firstRow="0" w:lastRow="0" w:firstColumn="0" w:lastColumn="0" w:oddVBand="0" w:evenVBand="0" w:oddHBand="0" w:evenHBand="1" w:firstRowFirstColumn="0" w:firstRowLastColumn="0" w:lastRowFirstColumn="0" w:lastRowLastColumn="0"/>
-            </w:pPr>
-            <w:r>
-              <w:t>Is de melding goed die de gebruiker krijgt als hij is aangemeld en gelijk ingelogd?</w:t>
-            </w:r>
-          </w:p>
-        </w:tc>
-        <w:tc>
-          <w:tcPr>
-            <w:tcW w:w="4102" w:type="dxa"/>
-            <w:tcBorders>
-              <w:top w:val="single" w:sz="4" w:space="0" w:color="auto"/>
-              <w:bottom w:val="single" w:sz="4" w:space="0" w:color="auto"/>
-            </w:tcBorders>
-          </w:tcPr>
-          <w:p>
-            <w:pPr>
-              <w:spacing w:after="200" w:line="276" w:lineRule="auto"/>
-              <w:cnfStyle w:val="000000010000" w:firstRow="0" w:lastRow="0" w:firstColumn="0" w:lastColumn="0" w:oddVBand="0" w:evenVBand="0" w:oddHBand="0" w:evenHBand="1" w:firstRowFirstColumn="0" w:firstRowLastColumn="0" w:lastRowFirstColumn="0" w:lastRowLastColumn="0"/>
-            </w:pPr>
-          </w:p>
-        </w:tc>
-      </w:tr>
-      <w:tr>
-        <w:trPr>
-          <w:cnfStyle w:val="000000100000" w:firstRow="0" w:lastRow="0" w:firstColumn="0" w:lastColumn="0" w:oddVBand="0" w:evenVBand="0" w:oddHBand="1" w:evenHBand="0" w:firstRowFirstColumn="0" w:firstRowLastColumn="0" w:lastRowFirstColumn="0" w:lastRowLastColumn="0"/>
-          <w:trHeight w:val="3300"/>
-        </w:trPr>
-        <w:tc>
-          <w:tcPr>
-            <w:cnfStyle w:val="001000000000" w:firstRow="0" w:lastRow="0" w:firstColumn="1" w:lastColumn="0" w:oddVBand="0" w:evenVBand="0" w:oddHBand="0" w:evenHBand="0" w:firstRowFirstColumn="0" w:firstRowLastColumn="0" w:lastRowFirstColumn="0" w:lastRowLastColumn="0"/>
-            <w:tcW w:w="2828" w:type="dxa"/>
-            <w:vMerge/>
-          </w:tcPr>
-          <w:p>
-            <w:pPr>
-              <w:spacing w:after="200" w:line="276" w:lineRule="auto"/>
-              <w:rPr>
-                <w:rFonts w:ascii="Arial" w:hAnsi="Arial" w:cs="Arial"/>
-                <w:sz w:val="22"/>
-                <w:szCs w:val="22"/>
-              </w:rPr>
-            </w:pPr>
-          </w:p>
-        </w:tc>
-        <w:tc>
-          <w:tcPr>
-            <w:tcW w:w="2829" w:type="dxa"/>
-            <w:vMerge/>
-          </w:tcPr>
-          <w:p>
-            <w:pPr>
-              <w:spacing w:after="200" w:line="276" w:lineRule="auto"/>
-              <w:cnfStyle w:val="000000100000" w:firstRow="0" w:lastRow="0" w:firstColumn="0" w:lastColumn="0" w:oddVBand="0" w:evenVBand="0" w:oddHBand="1" w:evenHBand="0" w:firstRowFirstColumn="0" w:firstRowLastColumn="0" w:lastRowFirstColumn="0" w:lastRowLastColumn="0"/>
-            </w:pPr>
-          </w:p>
-        </w:tc>
-        <w:tc>
-          <w:tcPr>
-            <w:tcW w:w="2829" w:type="dxa"/>
-            <w:vMerge/>
-          </w:tcPr>
-          <w:p>
-            <w:pPr>
-              <w:spacing w:after="200" w:line="276" w:lineRule="auto"/>
-              <w:cnfStyle w:val="000000100000" w:firstRow="0" w:lastRow="0" w:firstColumn="0" w:lastColumn="0" w:oddVBand="0" w:evenVBand="0" w:oddHBand="1" w:evenHBand="0" w:firstRowFirstColumn="0" w:firstRowLastColumn="0" w:lastRowFirstColumn="0" w:lastRowLastColumn="0"/>
-            </w:pPr>
-          </w:p>
-        </w:tc>
-        <w:tc>
-          <w:tcPr>
-            <w:tcW w:w="2829" w:type="dxa"/>
-            <w:tcBorders>
-              <w:top w:val="single" w:sz="4" w:space="0" w:color="auto"/>
-              <w:bottom w:val="single" w:sz="4" w:space="0" w:color="auto"/>
-            </w:tcBorders>
-          </w:tcPr>
-          <w:p>
-            <w:pPr>
-              <w:spacing w:after="200" w:line="276" w:lineRule="auto"/>
-              <w:cnfStyle w:val="000000100000" w:firstRow="0" w:lastRow="0" w:firstColumn="0" w:lastColumn="0" w:oddVBand="0" w:evenVBand="0" w:oddHBand="1" w:evenHBand="0" w:firstRowFirstColumn="0" w:firstRowLastColumn="0" w:lastRowFirstColumn="0" w:lastRowLastColumn="0"/>
-            </w:pPr>
-            <w:r>
-              <w:t>Is het goed dat er via de inlog snel naar de registreer pagina gegaan kan worden?</w:t>
-            </w:r>
-          </w:p>
-        </w:tc>
-        <w:tc>
-          <w:tcPr>
-            <w:tcW w:w="4102" w:type="dxa"/>
-            <w:tcBorders>
-              <w:top w:val="single" w:sz="4" w:space="0" w:color="auto"/>
-              <w:bottom w:val="single" w:sz="4" w:space="0" w:color="auto"/>
-            </w:tcBorders>
-          </w:tcPr>
-          <w:p>
-            <w:pPr>
-              <w:spacing w:after="200" w:line="276" w:lineRule="auto"/>
-              <w:cnfStyle w:val="000000100000" w:firstRow="0" w:lastRow="0" w:firstColumn="0" w:lastColumn="0" w:oddVBand="0" w:evenVBand="0" w:oddHBand="1" w:evenHBand="0" w:firstRowFirstColumn="0" w:firstRowLastColumn="0" w:lastRowFirstColumn="0" w:lastRowLastColumn="0"/>
+              <w:rPr>
+                <w:rFonts w:ascii="Arial" w:hAnsi="Arial" w:cs="Arial"/>
+                <w:sz w:val="22"/>
+                <w:szCs w:val="22"/>
+              </w:rPr>
             </w:pPr>
           </w:p>
         </w:tc>
@@ -2682,6 +4152,7 @@
           <w:tcPr>
             <w:cnfStyle w:val="001000000000" w:firstRow="0" w:lastRow="0" w:firstColumn="1" w:lastColumn="0" w:oddVBand="0" w:evenVBand="0" w:oddHBand="0" w:evenHBand="0" w:firstRowFirstColumn="0" w:firstRowLastColumn="0" w:lastRowFirstColumn="0" w:lastRowLastColumn="0"/>
             <w:tcW w:w="2828" w:type="dxa"/>
+            <w:shd w:val="clear" w:color="auto" w:fill="DBE5F1" w:themeFill="accent1" w:themeFillTint="33"/>
           </w:tcPr>
           <w:p>
             <w:pPr>
@@ -2699,72 +4170,113 @@
                 <w:szCs w:val="22"/>
               </w:rPr>
               <w:lastRenderedPageBreak/>
-              <w:t>U bent nu ingelogd, en heeft een ander menu. Je wilt zien wat er in account staat</w:t>
-            </w:r>
-          </w:p>
-        </w:tc>
-        <w:tc>
-          <w:tcPr>
-            <w:tcW w:w="2829" w:type="dxa"/>
+              <w:t xml:space="preserve">U gaat nu kijken of bij mijn competities alleen </w:t>
+            </w:r>
+            <w:proofErr w:type="spellStart"/>
+            <w:r>
+              <w:rPr>
+                <w:rFonts w:ascii="Arial" w:hAnsi="Arial" w:cs="Arial"/>
+                <w:sz w:val="22"/>
+                <w:szCs w:val="22"/>
+              </w:rPr>
+              <w:t>premiere</w:t>
+            </w:r>
+            <w:proofErr w:type="spellEnd"/>
+            <w:r>
+              <w:rPr>
+                <w:rFonts w:ascii="Arial" w:hAnsi="Arial" w:cs="Arial"/>
+                <w:sz w:val="22"/>
+                <w:szCs w:val="22"/>
+              </w:rPr>
+              <w:t xml:space="preserve"> league nog staat</w:t>
+            </w:r>
+          </w:p>
+        </w:tc>
+        <w:tc>
+          <w:tcPr>
+            <w:tcW w:w="2829" w:type="dxa"/>
+            <w:shd w:val="clear" w:color="auto" w:fill="DBE5F1" w:themeFill="accent1" w:themeFillTint="33"/>
           </w:tcPr>
           <w:p>
             <w:pPr>
               <w:spacing w:after="200" w:line="276" w:lineRule="auto"/>
               <w:cnfStyle w:val="000000010000" w:firstRow="0" w:lastRow="0" w:firstColumn="0" w:lastColumn="0" w:oddVBand="0" w:evenVBand="0" w:oddHBand="0" w:evenHBand="1" w:firstRowFirstColumn="0" w:firstRowLastColumn="0" w:lastRowFirstColumn="0" w:lastRowLastColumn="0"/>
-            </w:pPr>
-          </w:p>
-        </w:tc>
-        <w:tc>
-          <w:tcPr>
-            <w:tcW w:w="2829" w:type="dxa"/>
+              <w:rPr>
+                <w:rFonts w:ascii="Arial" w:hAnsi="Arial" w:cs="Arial"/>
+                <w:sz w:val="22"/>
+                <w:szCs w:val="22"/>
+              </w:rPr>
+            </w:pPr>
+          </w:p>
+        </w:tc>
+        <w:tc>
+          <w:tcPr>
+            <w:tcW w:w="2829" w:type="dxa"/>
+            <w:shd w:val="clear" w:color="auto" w:fill="DBE5F1" w:themeFill="accent1" w:themeFillTint="33"/>
           </w:tcPr>
           <w:p>
             <w:pPr>
               <w:spacing w:after="200" w:line="276" w:lineRule="auto"/>
               <w:cnfStyle w:val="000000010000" w:firstRow="0" w:lastRow="0" w:firstColumn="0" w:lastColumn="0" w:oddVBand="0" w:evenVBand="0" w:oddHBand="0" w:evenHBand="1" w:firstRowFirstColumn="0" w:firstRowLastColumn="0" w:lastRowFirstColumn="0" w:lastRowLastColumn="0"/>
               <w:rPr>
-                <w:rFonts w:ascii="Calibri" w:eastAsiaTheme="minorHAnsi" w:hAnsi="Calibri" w:cs="Calibri"/>
-                <w:color w:val="000000"/>
-                <w:sz w:val="23"/>
-                <w:szCs w:val="23"/>
-                <w:lang w:eastAsia="en-US"/>
-              </w:rPr>
-            </w:pPr>
-            <w:r>
-              <w:rPr>
-                <w:rFonts w:ascii="Calibri" w:eastAsiaTheme="minorHAnsi" w:hAnsi="Calibri" w:cs="Calibri"/>
-                <w:color w:val="000000"/>
-                <w:sz w:val="23"/>
-                <w:szCs w:val="23"/>
-                <w:lang w:eastAsia="en-US"/>
-              </w:rPr>
-              <w:t>-</w:t>
-            </w:r>
-            <w:r>
-              <w:rPr>
-                <w:rFonts w:ascii="Calibri" w:eastAsiaTheme="minorHAnsi" w:hAnsi="Calibri" w:cs="Calibri"/>
-                <w:color w:val="000000"/>
-                <w:sz w:val="23"/>
-                <w:szCs w:val="23"/>
-                <w:lang w:eastAsia="en-US"/>
-              </w:rPr>
-              <w:t>Klikt op Account</w:t>
+                <w:rFonts w:ascii="Arial" w:hAnsi="Arial" w:cs="Arial"/>
+                <w:sz w:val="22"/>
+                <w:szCs w:val="22"/>
+              </w:rPr>
+            </w:pPr>
+            <w:r>
+              <w:rPr>
+                <w:rFonts w:ascii="Arial" w:hAnsi="Arial" w:cs="Arial"/>
+                <w:sz w:val="22"/>
+                <w:szCs w:val="22"/>
+              </w:rPr>
+              <w:t xml:space="preserve">-klikt in het menu op mijn competities </w:t>
             </w:r>
           </w:p>
           <w:p>
             <w:pPr>
               <w:spacing w:after="200" w:line="276" w:lineRule="auto"/>
               <w:cnfStyle w:val="000000010000" w:firstRow="0" w:lastRow="0" w:firstColumn="0" w:lastColumn="0" w:oddVBand="0" w:evenVBand="0" w:oddHBand="0" w:evenHBand="1" w:firstRowFirstColumn="0" w:firstRowLastColumn="0" w:lastRowFirstColumn="0" w:lastRowLastColumn="0"/>
-            </w:pPr>
-            <w:r>
-              <w:rPr>
-                <w:rFonts w:ascii="Calibri" w:eastAsiaTheme="minorHAnsi" w:hAnsi="Calibri" w:cs="Calibri"/>
-                <w:color w:val="000000"/>
-                <w:sz w:val="23"/>
-                <w:szCs w:val="23"/>
-                <w:lang w:eastAsia="en-US"/>
-              </w:rPr>
-              <w:t xml:space="preserve">Je komt op de account pagina terecht, en krijgt hier de mogelijkheid je wachtwoord te veranderen en uit te loggen </w:t>
+              <w:rPr>
+                <w:rFonts w:ascii="Arial" w:hAnsi="Arial" w:cs="Arial"/>
+                <w:sz w:val="22"/>
+                <w:szCs w:val="22"/>
+              </w:rPr>
+            </w:pPr>
+          </w:p>
+          <w:p>
+            <w:pPr>
+              <w:spacing w:after="200" w:line="276" w:lineRule="auto"/>
+              <w:cnfStyle w:val="000000010000" w:firstRow="0" w:lastRow="0" w:firstColumn="0" w:lastColumn="0" w:oddVBand="0" w:evenVBand="0" w:oddHBand="0" w:evenHBand="1" w:firstRowFirstColumn="0" w:firstRowLastColumn="0" w:lastRowFirstColumn="0" w:lastRowLastColumn="0"/>
+              <w:rPr>
+                <w:rFonts w:ascii="Arial" w:hAnsi="Arial" w:cs="Arial"/>
+                <w:sz w:val="22"/>
+                <w:szCs w:val="22"/>
+              </w:rPr>
+            </w:pPr>
+            <w:r>
+              <w:rPr>
+                <w:rFonts w:ascii="Arial" w:hAnsi="Arial" w:cs="Arial"/>
+                <w:sz w:val="22"/>
+                <w:szCs w:val="22"/>
+              </w:rPr>
+              <w:t xml:space="preserve">U krijgt alleen de </w:t>
+            </w:r>
+            <w:r>
+              <w:rPr>
+                <w:rFonts w:ascii="Arial" w:hAnsi="Arial" w:cs="Arial"/>
+                <w:sz w:val="22"/>
+                <w:szCs w:val="22"/>
+              </w:rPr>
+              <w:t>première</w:t>
+            </w:r>
+            <w:r>
+              <w:rPr>
+                <w:rFonts w:ascii="Arial" w:hAnsi="Arial" w:cs="Arial"/>
+                <w:sz w:val="22"/>
+                <w:szCs w:val="22"/>
+              </w:rPr>
+              <w:t xml:space="preserve"> league te zien omdat je deze als enigste hebt aangevinkt </w:t>
             </w:r>
           </w:p>
         </w:tc>
@@ -2775,14 +4287,43 @@
               <w:top w:val="single" w:sz="4" w:space="0" w:color="auto"/>
               <w:bottom w:val="single" w:sz="4" w:space="0" w:color="auto"/>
             </w:tcBorders>
+            <w:shd w:val="clear" w:color="auto" w:fill="DBE5F1" w:themeFill="accent1" w:themeFillTint="33"/>
           </w:tcPr>
           <w:p>
             <w:pPr>
               <w:spacing w:after="200" w:line="276" w:lineRule="auto"/>
               <w:cnfStyle w:val="000000010000" w:firstRow="0" w:lastRow="0" w:firstColumn="0" w:lastColumn="0" w:oddVBand="0" w:evenVBand="0" w:oddHBand="0" w:evenHBand="1" w:firstRowFirstColumn="0" w:firstRowLastColumn="0" w:lastRowFirstColumn="0" w:lastRowLastColumn="0"/>
-            </w:pPr>
-            <w:r>
-              <w:t>Is het design goed voor deze pagina?</w:t>
+              <w:rPr>
+                <w:rFonts w:ascii="Arial" w:hAnsi="Arial" w:cs="Arial"/>
+                <w:sz w:val="22"/>
+                <w:szCs w:val="22"/>
+              </w:rPr>
+            </w:pPr>
+            <w:r>
+              <w:rPr>
+                <w:rFonts w:ascii="Arial" w:hAnsi="Arial" w:cs="Arial"/>
+                <w:sz w:val="22"/>
+                <w:szCs w:val="22"/>
+              </w:rPr>
+              <w:t xml:space="preserve">Het is nu wel een best lege pagina, maar is dit </w:t>
+            </w:r>
+            <w:proofErr w:type="spellStart"/>
+            <w:r>
+              <w:rPr>
+                <w:rFonts w:ascii="Arial" w:hAnsi="Arial" w:cs="Arial"/>
+                <w:sz w:val="22"/>
+                <w:szCs w:val="22"/>
+              </w:rPr>
+              <w:t>oke</w:t>
+            </w:r>
+            <w:proofErr w:type="spellEnd"/>
+            <w:r>
+              <w:rPr>
+                <w:rFonts w:ascii="Arial" w:hAnsi="Arial" w:cs="Arial"/>
+                <w:sz w:val="22"/>
+                <w:szCs w:val="22"/>
+              </w:rPr>
+              <w:t>?</w:t>
             </w:r>
           </w:p>
         </w:tc>
@@ -2793,11 +4334,321 @@
               <w:top w:val="single" w:sz="4" w:space="0" w:color="auto"/>
               <w:bottom w:val="single" w:sz="4" w:space="0" w:color="auto"/>
             </w:tcBorders>
+            <w:shd w:val="clear" w:color="auto" w:fill="DBE5F1" w:themeFill="accent1" w:themeFillTint="33"/>
           </w:tcPr>
           <w:p>
             <w:pPr>
               <w:spacing w:after="200" w:line="276" w:lineRule="auto"/>
               <w:cnfStyle w:val="000000010000" w:firstRow="0" w:lastRow="0" w:firstColumn="0" w:lastColumn="0" w:oddVBand="0" w:evenVBand="0" w:oddHBand="0" w:evenHBand="1" w:firstRowFirstColumn="0" w:firstRowLastColumn="0" w:lastRowFirstColumn="0" w:lastRowLastColumn="0"/>
+              <w:rPr>
+                <w:rFonts w:ascii="Arial" w:hAnsi="Arial" w:cs="Arial"/>
+                <w:sz w:val="22"/>
+                <w:szCs w:val="22"/>
+              </w:rPr>
+            </w:pPr>
+          </w:p>
+        </w:tc>
+      </w:tr>
+      <w:tr>
+        <w:trPr>
+          <w:cnfStyle w:val="000000100000" w:firstRow="0" w:lastRow="0" w:firstColumn="0" w:lastColumn="0" w:oddVBand="0" w:evenVBand="0" w:oddHBand="1" w:evenHBand="0" w:firstRowFirstColumn="0" w:firstRowLastColumn="0" w:lastRowFirstColumn="0" w:lastRowLastColumn="0"/>
+          <w:trHeight w:val="1376"/>
+        </w:trPr>
+        <w:tc>
+          <w:tcPr>
+            <w:cnfStyle w:val="001000000000" w:firstRow="0" w:lastRow="0" w:firstColumn="1" w:lastColumn="0" w:oddVBand="0" w:evenVBand="0" w:oddHBand="0" w:evenHBand="0" w:firstRowFirstColumn="0" w:firstRowLastColumn="0" w:lastRowFirstColumn="0" w:lastRowLastColumn="0"/>
+            <w:tcW w:w="2828" w:type="dxa"/>
+            <w:vMerge w:val="restart"/>
+          </w:tcPr>
+          <w:p>
+            <w:pPr>
+              <w:spacing w:after="200" w:line="276" w:lineRule="auto"/>
+              <w:rPr>
+                <w:rFonts w:ascii="Arial" w:hAnsi="Arial" w:cs="Arial"/>
+                <w:sz w:val="22"/>
+                <w:szCs w:val="22"/>
+              </w:rPr>
+            </w:pPr>
+            <w:r>
+              <w:rPr>
+                <w:rFonts w:ascii="Arial" w:hAnsi="Arial" w:cs="Arial"/>
+                <w:sz w:val="22"/>
+                <w:szCs w:val="22"/>
+              </w:rPr>
+              <w:t>U logt uit in de app en wilt opnieuw terug inloggen</w:t>
+            </w:r>
+          </w:p>
+        </w:tc>
+        <w:tc>
+          <w:tcPr>
+            <w:tcW w:w="2829" w:type="dxa"/>
+            <w:vMerge w:val="restart"/>
+          </w:tcPr>
+          <w:p>
+            <w:pPr>
+              <w:spacing w:after="200" w:line="276" w:lineRule="auto"/>
+              <w:cnfStyle w:val="000000100000" w:firstRow="0" w:lastRow="0" w:firstColumn="0" w:lastColumn="0" w:oddVBand="0" w:evenVBand="0" w:oddHBand="1" w:evenHBand="0" w:firstRowFirstColumn="0" w:firstRowLastColumn="0" w:lastRowFirstColumn="0" w:lastRowLastColumn="0"/>
+              <w:rPr>
+                <w:rFonts w:ascii="Arial" w:hAnsi="Arial" w:cs="Arial"/>
+                <w:sz w:val="22"/>
+                <w:szCs w:val="22"/>
+              </w:rPr>
+            </w:pPr>
+          </w:p>
+        </w:tc>
+        <w:tc>
+          <w:tcPr>
+            <w:tcW w:w="2829" w:type="dxa"/>
+            <w:vMerge w:val="restart"/>
+          </w:tcPr>
+          <w:p>
+            <w:pPr>
+              <w:spacing w:after="200" w:line="276" w:lineRule="auto"/>
+              <w:cnfStyle w:val="000000100000" w:firstRow="0" w:lastRow="0" w:firstColumn="0" w:lastColumn="0" w:oddVBand="0" w:evenVBand="0" w:oddHBand="1" w:evenHBand="0" w:firstRowFirstColumn="0" w:firstRowLastColumn="0" w:lastRowFirstColumn="0" w:lastRowLastColumn="0"/>
+              <w:rPr>
+                <w:rFonts w:ascii="Arial" w:hAnsi="Arial" w:cs="Arial"/>
+                <w:sz w:val="22"/>
+                <w:szCs w:val="22"/>
+              </w:rPr>
+            </w:pPr>
+            <w:r>
+              <w:rPr>
+                <w:rFonts w:ascii="Arial" w:hAnsi="Arial" w:cs="Arial"/>
+                <w:sz w:val="22"/>
+                <w:szCs w:val="22"/>
+              </w:rPr>
+              <w:t>-drukt op uitloggen</w:t>
+            </w:r>
+          </w:p>
+          <w:p>
+            <w:pPr>
+              <w:spacing w:after="200" w:line="276" w:lineRule="auto"/>
+              <w:cnfStyle w:val="000000100000" w:firstRow="0" w:lastRow="0" w:firstColumn="0" w:lastColumn="0" w:oddVBand="0" w:evenVBand="0" w:oddHBand="1" w:evenHBand="0" w:firstRowFirstColumn="0" w:firstRowLastColumn="0" w:lastRowFirstColumn="0" w:lastRowLastColumn="0"/>
+              <w:rPr>
+                <w:rFonts w:ascii="Arial" w:hAnsi="Arial" w:cs="Arial"/>
+                <w:sz w:val="22"/>
+                <w:szCs w:val="22"/>
+              </w:rPr>
+            </w:pPr>
+            <w:r>
+              <w:rPr>
+                <w:rFonts w:ascii="Arial" w:hAnsi="Arial" w:cs="Arial"/>
+                <w:sz w:val="22"/>
+                <w:szCs w:val="22"/>
+              </w:rPr>
+              <w:t xml:space="preserve">-drukt op inloggen </w:t>
+            </w:r>
+          </w:p>
+          <w:p>
+            <w:pPr>
+              <w:spacing w:after="200" w:line="276" w:lineRule="auto"/>
+              <w:cnfStyle w:val="000000100000" w:firstRow="0" w:lastRow="0" w:firstColumn="0" w:lastColumn="0" w:oddVBand="0" w:evenVBand="0" w:oddHBand="1" w:evenHBand="0" w:firstRowFirstColumn="0" w:firstRowLastColumn="0" w:lastRowFirstColumn="0" w:lastRowLastColumn="0"/>
+              <w:rPr>
+                <w:rFonts w:ascii="Arial" w:hAnsi="Arial" w:cs="Arial"/>
+                <w:sz w:val="22"/>
+                <w:szCs w:val="22"/>
+              </w:rPr>
+            </w:pPr>
+            <w:r>
+              <w:rPr>
+                <w:rFonts w:ascii="Arial" w:hAnsi="Arial" w:cs="Arial"/>
+                <w:sz w:val="22"/>
+                <w:szCs w:val="22"/>
+              </w:rPr>
+              <w:t>-voert email + wachtwoord in van uw account</w:t>
+            </w:r>
+          </w:p>
+          <w:p>
+            <w:pPr>
+              <w:spacing w:after="200" w:line="276" w:lineRule="auto"/>
+              <w:cnfStyle w:val="000000100000" w:firstRow="0" w:lastRow="0" w:firstColumn="0" w:lastColumn="0" w:oddVBand="0" w:evenVBand="0" w:oddHBand="1" w:evenHBand="0" w:firstRowFirstColumn="0" w:firstRowLastColumn="0" w:lastRowFirstColumn="0" w:lastRowLastColumn="0"/>
+              <w:rPr>
+                <w:rFonts w:ascii="Arial" w:hAnsi="Arial" w:cs="Arial"/>
+                <w:sz w:val="22"/>
+                <w:szCs w:val="22"/>
+              </w:rPr>
+            </w:pPr>
+            <w:r>
+              <w:rPr>
+                <w:rFonts w:ascii="Arial" w:hAnsi="Arial" w:cs="Arial"/>
+                <w:sz w:val="22"/>
+                <w:szCs w:val="22"/>
+              </w:rPr>
+              <w:t>Bij het uitloggen komt u op de homepage terecht</w:t>
+            </w:r>
+          </w:p>
+          <w:p>
+            <w:pPr>
+              <w:spacing w:after="200" w:line="276" w:lineRule="auto"/>
+              <w:cnfStyle w:val="000000100000" w:firstRow="0" w:lastRow="0" w:firstColumn="0" w:lastColumn="0" w:oddVBand="0" w:evenVBand="0" w:oddHBand="1" w:evenHBand="0" w:firstRowFirstColumn="0" w:firstRowLastColumn="0" w:lastRowFirstColumn="0" w:lastRowLastColumn="0"/>
+              <w:rPr>
+                <w:rFonts w:ascii="Arial" w:hAnsi="Arial" w:cs="Arial"/>
+                <w:sz w:val="22"/>
+                <w:szCs w:val="22"/>
+              </w:rPr>
+            </w:pPr>
+            <w:r>
+              <w:rPr>
+                <w:rFonts w:ascii="Arial" w:hAnsi="Arial" w:cs="Arial"/>
+                <w:sz w:val="22"/>
+                <w:szCs w:val="22"/>
+              </w:rPr>
+              <w:t>U wordt ingelogd en krijgt daar een melding van</w:t>
+            </w:r>
+          </w:p>
+        </w:tc>
+        <w:tc>
+          <w:tcPr>
+            <w:tcW w:w="2829" w:type="dxa"/>
+            <w:tcBorders>
+              <w:top w:val="single" w:sz="4" w:space="0" w:color="auto"/>
+              <w:bottom w:val="single" w:sz="4" w:space="0" w:color="auto"/>
+            </w:tcBorders>
+          </w:tcPr>
+          <w:p>
+            <w:pPr>
+              <w:spacing w:after="200" w:line="276" w:lineRule="auto"/>
+              <w:cnfStyle w:val="000000100000" w:firstRow="0" w:lastRow="0" w:firstColumn="0" w:lastColumn="0" w:oddVBand="0" w:evenVBand="0" w:oddHBand="1" w:evenHBand="0" w:firstRowFirstColumn="0" w:firstRowLastColumn="0" w:lastRowFirstColumn="0" w:lastRowLastColumn="0"/>
+              <w:rPr>
+                <w:rFonts w:ascii="Arial" w:hAnsi="Arial" w:cs="Arial"/>
+                <w:sz w:val="22"/>
+                <w:szCs w:val="22"/>
+              </w:rPr>
+            </w:pPr>
+            <w:r>
+              <w:rPr>
+                <w:rFonts w:ascii="Arial" w:hAnsi="Arial" w:cs="Arial"/>
+                <w:sz w:val="22"/>
+                <w:szCs w:val="22"/>
+              </w:rPr>
+              <w:t xml:space="preserve">Is het een goede inlog pagina? </w:t>
+            </w:r>
+          </w:p>
+        </w:tc>
+        <w:tc>
+          <w:tcPr>
+            <w:tcW w:w="4102" w:type="dxa"/>
+            <w:tcBorders>
+              <w:top w:val="single" w:sz="4" w:space="0" w:color="auto"/>
+              <w:bottom w:val="single" w:sz="4" w:space="0" w:color="auto"/>
+            </w:tcBorders>
+          </w:tcPr>
+          <w:p>
+            <w:pPr>
+              <w:spacing w:after="200" w:line="276" w:lineRule="auto"/>
+              <w:cnfStyle w:val="000000100000" w:firstRow="0" w:lastRow="0" w:firstColumn="0" w:lastColumn="0" w:oddVBand="0" w:evenVBand="0" w:oddHBand="1" w:evenHBand="0" w:firstRowFirstColumn="0" w:firstRowLastColumn="0" w:lastRowFirstColumn="0" w:lastRowLastColumn="0"/>
+              <w:rPr>
+                <w:rFonts w:ascii="Arial" w:hAnsi="Arial" w:cs="Arial"/>
+                <w:sz w:val="22"/>
+                <w:szCs w:val="22"/>
+              </w:rPr>
+            </w:pPr>
+          </w:p>
+        </w:tc>
+      </w:tr>
+      <w:tr>
+        <w:trPr>
+          <w:cnfStyle w:val="000000010000" w:firstRow="0" w:lastRow="0" w:firstColumn="0" w:lastColumn="0" w:oddVBand="0" w:evenVBand="0" w:oddHBand="0" w:evenHBand="1" w:firstRowFirstColumn="0" w:firstRowLastColumn="0" w:lastRowFirstColumn="0" w:lastRowLastColumn="0"/>
+          <w:trHeight w:val="2300"/>
+        </w:trPr>
+        <w:tc>
+          <w:tcPr>
+            <w:cnfStyle w:val="001000000000" w:firstRow="0" w:lastRow="0" w:firstColumn="1" w:lastColumn="0" w:oddVBand="0" w:evenVBand="0" w:oddHBand="0" w:evenHBand="0" w:firstRowFirstColumn="0" w:firstRowLastColumn="0" w:lastRowFirstColumn="0" w:lastRowLastColumn="0"/>
+            <w:tcW w:w="2828" w:type="dxa"/>
+            <w:vMerge/>
+          </w:tcPr>
+          <w:p>
+            <w:pPr>
+              <w:spacing w:after="200" w:line="276" w:lineRule="auto"/>
+              <w:rPr>
+                <w:rFonts w:ascii="Arial" w:hAnsi="Arial" w:cs="Arial"/>
+                <w:sz w:val="22"/>
+                <w:szCs w:val="22"/>
+              </w:rPr>
+            </w:pPr>
+          </w:p>
+        </w:tc>
+        <w:tc>
+          <w:tcPr>
+            <w:tcW w:w="2829" w:type="dxa"/>
+            <w:vMerge/>
+          </w:tcPr>
+          <w:p>
+            <w:pPr>
+              <w:spacing w:after="200" w:line="276" w:lineRule="auto"/>
+              <w:cnfStyle w:val="000000010000" w:firstRow="0" w:lastRow="0" w:firstColumn="0" w:lastColumn="0" w:oddVBand="0" w:evenVBand="0" w:oddHBand="0" w:evenHBand="1" w:firstRowFirstColumn="0" w:firstRowLastColumn="0" w:lastRowFirstColumn="0" w:lastRowLastColumn="0"/>
+              <w:rPr>
+                <w:rFonts w:ascii="Arial" w:hAnsi="Arial" w:cs="Arial"/>
+                <w:sz w:val="22"/>
+                <w:szCs w:val="22"/>
+              </w:rPr>
+            </w:pPr>
+          </w:p>
+        </w:tc>
+        <w:tc>
+          <w:tcPr>
+            <w:tcW w:w="2829" w:type="dxa"/>
+            <w:vMerge/>
+          </w:tcPr>
+          <w:p>
+            <w:pPr>
+              <w:spacing w:after="200" w:line="276" w:lineRule="auto"/>
+              <w:cnfStyle w:val="000000010000" w:firstRow="0" w:lastRow="0" w:firstColumn="0" w:lastColumn="0" w:oddVBand="0" w:evenVBand="0" w:oddHBand="0" w:evenHBand="1" w:firstRowFirstColumn="0" w:firstRowLastColumn="0" w:lastRowFirstColumn="0" w:lastRowLastColumn="0"/>
+              <w:rPr>
+                <w:rFonts w:ascii="Arial" w:hAnsi="Arial" w:cs="Arial"/>
+                <w:sz w:val="22"/>
+                <w:szCs w:val="22"/>
+              </w:rPr>
+            </w:pPr>
+          </w:p>
+        </w:tc>
+        <w:tc>
+          <w:tcPr>
+            <w:tcW w:w="2829" w:type="dxa"/>
+            <w:tcBorders>
+              <w:top w:val="single" w:sz="4" w:space="0" w:color="auto"/>
+              <w:bottom w:val="single" w:sz="4" w:space="0" w:color="auto"/>
+            </w:tcBorders>
+            <w:shd w:val="clear" w:color="auto" w:fill="DBE5F1" w:themeFill="accent1" w:themeFillTint="33"/>
+          </w:tcPr>
+          <w:p>
+            <w:pPr>
+              <w:spacing w:after="200" w:line="276" w:lineRule="auto"/>
+              <w:cnfStyle w:val="000000010000" w:firstRow="0" w:lastRow="0" w:firstColumn="0" w:lastColumn="0" w:oddVBand="0" w:evenVBand="0" w:oddHBand="0" w:evenHBand="1" w:firstRowFirstColumn="0" w:firstRowLastColumn="0" w:lastRowFirstColumn="0" w:lastRowLastColumn="0"/>
+              <w:rPr>
+                <w:rFonts w:ascii="Arial" w:hAnsi="Arial" w:cs="Arial"/>
+                <w:sz w:val="22"/>
+                <w:szCs w:val="22"/>
+              </w:rPr>
+            </w:pPr>
+            <w:r>
+              <w:rPr>
+                <w:rFonts w:ascii="Arial" w:hAnsi="Arial" w:cs="Arial"/>
+                <w:sz w:val="22"/>
+                <w:szCs w:val="22"/>
+              </w:rPr>
+              <w:t>Vond u het makkelijk om in te loggen als gebruiker?</w:t>
+            </w:r>
+          </w:p>
+        </w:tc>
+        <w:tc>
+          <w:tcPr>
+            <w:tcW w:w="4102" w:type="dxa"/>
+            <w:tcBorders>
+              <w:top w:val="single" w:sz="4" w:space="0" w:color="auto"/>
+              <w:bottom w:val="single" w:sz="4" w:space="0" w:color="auto"/>
+            </w:tcBorders>
+            <w:shd w:val="clear" w:color="auto" w:fill="DBE5F1" w:themeFill="accent1" w:themeFillTint="33"/>
+          </w:tcPr>
+          <w:p>
+            <w:pPr>
+              <w:spacing w:after="200" w:line="276" w:lineRule="auto"/>
+              <w:cnfStyle w:val="000000010000" w:firstRow="0" w:lastRow="0" w:firstColumn="0" w:lastColumn="0" w:oddVBand="0" w:evenVBand="0" w:oddHBand="0" w:evenHBand="1" w:firstRowFirstColumn="0" w:firstRowLastColumn="0" w:lastRowFirstColumn="0" w:lastRowLastColumn="0"/>
+              <w:rPr>
+                <w:rFonts w:ascii="Arial" w:hAnsi="Arial" w:cs="Arial"/>
+                <w:sz w:val="22"/>
+                <w:szCs w:val="22"/>
+              </w:rPr>
             </w:pPr>
           </w:p>
         </w:tc>
@@ -2827,450 +4678,6 @@
                 <w:sz w:val="22"/>
                 <w:szCs w:val="22"/>
               </w:rPr>
-              <w:t xml:space="preserve">U zit nog steeds op de pagina account, en bent niet tevreden over het oude wachtwoord en wilt een nieuwe. </w:t>
-            </w:r>
-          </w:p>
-        </w:tc>
-        <w:tc>
-          <w:tcPr>
-            <w:tcW w:w="2829" w:type="dxa"/>
-          </w:tcPr>
-          <w:p>
-            <w:pPr>
-              <w:spacing w:after="200" w:line="276" w:lineRule="auto"/>
-              <w:cnfStyle w:val="000000100000" w:firstRow="0" w:lastRow="0" w:firstColumn="0" w:lastColumn="0" w:oddVBand="0" w:evenVBand="0" w:oddHBand="1" w:evenHBand="0" w:firstRowFirstColumn="0" w:firstRowLastColumn="0" w:lastRowFirstColumn="0" w:lastRowLastColumn="0"/>
-            </w:pPr>
-          </w:p>
-        </w:tc>
-        <w:tc>
-          <w:tcPr>
-            <w:tcW w:w="2829" w:type="dxa"/>
-          </w:tcPr>
-          <w:p>
-            <w:pPr>
-              <w:spacing w:after="200" w:line="276" w:lineRule="auto"/>
-              <w:cnfStyle w:val="000000100000" w:firstRow="0" w:lastRow="0" w:firstColumn="0" w:lastColumn="0" w:oddVBand="0" w:evenVBand="0" w:oddHBand="1" w:evenHBand="0" w:firstRowFirstColumn="0" w:firstRowLastColumn="0" w:lastRowFirstColumn="0" w:lastRowLastColumn="0"/>
-            </w:pPr>
-            <w:r>
-              <w:t>-voert het oude wachtwoord in</w:t>
-            </w:r>
-          </w:p>
-          <w:p>
-            <w:pPr>
-              <w:spacing w:after="200" w:line="276" w:lineRule="auto"/>
-              <w:cnfStyle w:val="000000100000" w:firstRow="0" w:lastRow="0" w:firstColumn="0" w:lastColumn="0" w:oddVBand="0" w:evenVBand="0" w:oddHBand="1" w:evenHBand="0" w:firstRowFirstColumn="0" w:firstRowLastColumn="0" w:lastRowFirstColumn="0" w:lastRowLastColumn="0"/>
-            </w:pPr>
-            <w:r>
-              <w:t>-voert het nieuwe wachtwoord in</w:t>
-            </w:r>
-          </w:p>
-          <w:p>
-            <w:pPr>
-              <w:spacing w:after="200" w:line="276" w:lineRule="auto"/>
-              <w:cnfStyle w:val="000000100000" w:firstRow="0" w:lastRow="0" w:firstColumn="0" w:lastColumn="0" w:oddVBand="0" w:evenVBand="0" w:oddHBand="1" w:evenHBand="0" w:firstRowFirstColumn="0" w:firstRowLastColumn="0" w:lastRowFirstColumn="0" w:lastRowLastColumn="0"/>
-            </w:pPr>
-            <w:r>
-              <w:t>-drukt op wachtwoord resetten</w:t>
-            </w:r>
-          </w:p>
-          <w:p>
-            <w:pPr>
-              <w:spacing w:after="200" w:line="276" w:lineRule="auto"/>
-              <w:cnfStyle w:val="000000100000" w:firstRow="0" w:lastRow="0" w:firstColumn="0" w:lastColumn="0" w:oddVBand="0" w:evenVBand="0" w:oddHBand="1" w:evenHBand="0" w:firstRowFirstColumn="0" w:firstRowLastColumn="0" w:lastRowFirstColumn="0" w:lastRowLastColumn="0"/>
-            </w:pPr>
-          </w:p>
-          <w:p>
-            <w:pPr>
-              <w:spacing w:after="200" w:line="276" w:lineRule="auto"/>
-              <w:cnfStyle w:val="000000100000" w:firstRow="0" w:lastRow="0" w:firstColumn="0" w:lastColumn="0" w:oddVBand="0" w:evenVBand="0" w:oddHBand="1" w:evenHBand="0" w:firstRowFirstColumn="0" w:firstRowLastColumn="0" w:lastRowFirstColumn="0" w:lastRowLastColumn="0"/>
-            </w:pPr>
-            <w:r>
-              <w:t>Het wachtwoord wordt gereset, de gebruiker heeft nu een nieuw wachtwoord.</w:t>
-            </w:r>
-          </w:p>
-        </w:tc>
-        <w:tc>
-          <w:tcPr>
-            <w:tcW w:w="2829" w:type="dxa"/>
-            <w:tcBorders>
-              <w:top w:val="single" w:sz="4" w:space="0" w:color="auto"/>
-              <w:bottom w:val="single" w:sz="4" w:space="0" w:color="auto"/>
-            </w:tcBorders>
-          </w:tcPr>
-          <w:p>
-            <w:pPr>
-              <w:spacing w:after="200" w:line="276" w:lineRule="auto"/>
-              <w:cnfStyle w:val="000000100000" w:firstRow="0" w:lastRow="0" w:firstColumn="0" w:lastColumn="0" w:oddVBand="0" w:evenVBand="0" w:oddHBand="1" w:evenHBand="0" w:firstRowFirstColumn="0" w:firstRowLastColumn="0" w:lastRowFirstColumn="0" w:lastRowLastColumn="0"/>
-            </w:pPr>
-          </w:p>
-        </w:tc>
-        <w:tc>
-          <w:tcPr>
-            <w:tcW w:w="4102" w:type="dxa"/>
-            <w:tcBorders>
-              <w:top w:val="single" w:sz="4" w:space="0" w:color="auto"/>
-              <w:bottom w:val="single" w:sz="4" w:space="0" w:color="auto"/>
-            </w:tcBorders>
-          </w:tcPr>
-          <w:p>
-            <w:pPr>
-              <w:spacing w:after="200" w:line="276" w:lineRule="auto"/>
-              <w:cnfStyle w:val="000000100000" w:firstRow="0" w:lastRow="0" w:firstColumn="0" w:lastColumn="0" w:oddVBand="0" w:evenVBand="0" w:oddHBand="1" w:evenHBand="0" w:firstRowFirstColumn="0" w:firstRowLastColumn="0" w:lastRowFirstColumn="0" w:lastRowLastColumn="0"/>
-            </w:pPr>
-          </w:p>
-        </w:tc>
-      </w:tr>
-      <w:tr>
-        <w:trPr>
-          <w:cnfStyle w:val="000000010000" w:firstRow="0" w:lastRow="0" w:firstColumn="0" w:lastColumn="0" w:oddVBand="0" w:evenVBand="0" w:oddHBand="0" w:evenHBand="1" w:firstRowFirstColumn="0" w:firstRowLastColumn="0" w:lastRowFirstColumn="0" w:lastRowLastColumn="0"/>
-          <w:trHeight w:val="728"/>
-        </w:trPr>
-        <w:tc>
-          <w:tcPr>
-            <w:cnfStyle w:val="001000000000" w:firstRow="0" w:lastRow="0" w:firstColumn="1" w:lastColumn="0" w:oddVBand="0" w:evenVBand="0" w:oddHBand="0" w:evenHBand="0" w:firstRowFirstColumn="0" w:firstRowLastColumn="0" w:lastRowFirstColumn="0" w:lastRowLastColumn="0"/>
-            <w:tcW w:w="2828" w:type="dxa"/>
-          </w:tcPr>
-          <w:p>
-            <w:pPr>
-              <w:spacing w:after="200" w:line="276" w:lineRule="auto"/>
-              <w:rPr>
-                <w:rFonts w:ascii="Arial" w:hAnsi="Arial" w:cs="Arial"/>
-                <w:sz w:val="22"/>
-                <w:szCs w:val="22"/>
-              </w:rPr>
-            </w:pPr>
-            <w:r>
-              <w:rPr>
-                <w:rFonts w:ascii="Arial" w:hAnsi="Arial" w:cs="Arial"/>
-                <w:sz w:val="22"/>
-                <w:szCs w:val="22"/>
-              </w:rPr>
-              <w:t>U wilt voorkeuren gaan instellen voor uw account. U wilt alleen nog maar de premiere league volgen</w:t>
-            </w:r>
-          </w:p>
-        </w:tc>
-        <w:tc>
-          <w:tcPr>
-            <w:tcW w:w="2829" w:type="dxa"/>
-          </w:tcPr>
-          <w:p>
-            <w:pPr>
-              <w:spacing w:after="200" w:line="276" w:lineRule="auto"/>
-              <w:cnfStyle w:val="000000010000" w:firstRow="0" w:lastRow="0" w:firstColumn="0" w:lastColumn="0" w:oddVBand="0" w:evenVBand="0" w:oddHBand="0" w:evenHBand="1" w:firstRowFirstColumn="0" w:firstRowLastColumn="0" w:lastRowFirstColumn="0" w:lastRowLastColumn="0"/>
-            </w:pPr>
-          </w:p>
-        </w:tc>
-        <w:tc>
-          <w:tcPr>
-            <w:tcW w:w="2829" w:type="dxa"/>
-          </w:tcPr>
-          <w:p>
-            <w:pPr>
-              <w:spacing w:after="200" w:line="276" w:lineRule="auto"/>
-              <w:cnfStyle w:val="000000010000" w:firstRow="0" w:lastRow="0" w:firstColumn="0" w:lastColumn="0" w:oddVBand="0" w:evenVBand="0" w:oddHBand="0" w:evenHBand="1" w:firstRowFirstColumn="0" w:firstRowLastColumn="0" w:lastRowFirstColumn="0" w:lastRowLastColumn="0"/>
-            </w:pPr>
-            <w:r>
-              <w:t>- u klikt op voorkeuren</w:t>
-            </w:r>
-          </w:p>
-          <w:p>
-            <w:pPr>
-              <w:spacing w:after="200" w:line="276" w:lineRule="auto"/>
-              <w:cnfStyle w:val="000000010000" w:firstRow="0" w:lastRow="0" w:firstColumn="0" w:lastColumn="0" w:oddVBand="0" w:evenVBand="0" w:oddHBand="0" w:evenHBand="1" w:firstRowFirstColumn="0" w:firstRowLastColumn="0" w:lastRowFirstColumn="0" w:lastRowLastColumn="0"/>
-            </w:pPr>
-            <w:r>
-              <w:t>-u vinkt alle competities uit behalve premiere league</w:t>
-            </w:r>
-          </w:p>
-          <w:p>
-            <w:pPr>
-              <w:spacing w:after="200" w:line="276" w:lineRule="auto"/>
-              <w:cnfStyle w:val="000000010000" w:firstRow="0" w:lastRow="0" w:firstColumn="0" w:lastColumn="0" w:oddVBand="0" w:evenVBand="0" w:oddHBand="0" w:evenHBand="1" w:firstRowFirstColumn="0" w:firstRowLastColumn="0" w:lastRowFirstColumn="0" w:lastRowLastColumn="0"/>
-            </w:pPr>
-            <w:r>
-              <w:t xml:space="preserve">U komt op voorkeuren, daar kiest u alleen voor premiere league, in de database komen de </w:t>
-            </w:r>
-            <w:r>
-              <w:lastRenderedPageBreak/>
-              <w:t>andere op false te staan, en bij mijn competities zal alleen premiere league nog zichtbaar zijn</w:t>
-            </w:r>
-          </w:p>
-        </w:tc>
-        <w:tc>
-          <w:tcPr>
-            <w:tcW w:w="2829" w:type="dxa"/>
-            <w:tcBorders>
-              <w:top w:val="single" w:sz="4" w:space="0" w:color="auto"/>
-              <w:bottom w:val="single" w:sz="4" w:space="0" w:color="auto"/>
-            </w:tcBorders>
-          </w:tcPr>
-          <w:p>
-            <w:pPr>
-              <w:spacing w:after="200" w:line="276" w:lineRule="auto"/>
-              <w:cnfStyle w:val="000000010000" w:firstRow="0" w:lastRow="0" w:firstColumn="0" w:lastColumn="0" w:oddVBand="0" w:evenVBand="0" w:oddHBand="0" w:evenHBand="1" w:firstRowFirstColumn="0" w:firstRowLastColumn="0" w:lastRowFirstColumn="0" w:lastRowLastColumn="0"/>
-            </w:pPr>
-          </w:p>
-        </w:tc>
-        <w:tc>
-          <w:tcPr>
-            <w:tcW w:w="4102" w:type="dxa"/>
-            <w:tcBorders>
-              <w:top w:val="single" w:sz="4" w:space="0" w:color="auto"/>
-              <w:bottom w:val="single" w:sz="4" w:space="0" w:color="auto"/>
-            </w:tcBorders>
-          </w:tcPr>
-          <w:p>
-            <w:pPr>
-              <w:spacing w:after="200" w:line="276" w:lineRule="auto"/>
-              <w:cnfStyle w:val="000000010000" w:firstRow="0" w:lastRow="0" w:firstColumn="0" w:lastColumn="0" w:oddVBand="0" w:evenVBand="0" w:oddHBand="0" w:evenHBand="1" w:firstRowFirstColumn="0" w:firstRowLastColumn="0" w:lastRowFirstColumn="0" w:lastRowLastColumn="0"/>
-            </w:pPr>
-          </w:p>
-        </w:tc>
-      </w:tr>
-      <w:tr>
-        <w:trPr>
-          <w:cnfStyle w:val="000000100000" w:firstRow="0" w:lastRow="0" w:firstColumn="0" w:lastColumn="0" w:oddVBand="0" w:evenVBand="0" w:oddHBand="1" w:evenHBand="0" w:firstRowFirstColumn="0" w:firstRowLastColumn="0" w:lastRowFirstColumn="0" w:lastRowLastColumn="0"/>
-          <w:trHeight w:val="728"/>
-        </w:trPr>
-        <w:tc>
-          <w:tcPr>
-            <w:cnfStyle w:val="001000000000" w:firstRow="0" w:lastRow="0" w:firstColumn="1" w:lastColumn="0" w:oddVBand="0" w:evenVBand="0" w:oddHBand="0" w:evenHBand="0" w:firstRowFirstColumn="0" w:firstRowLastColumn="0" w:lastRowFirstColumn="0" w:lastRowLastColumn="0"/>
-            <w:tcW w:w="2828" w:type="dxa"/>
-          </w:tcPr>
-          <w:p>
-            <w:pPr>
-              <w:spacing w:after="200" w:line="276" w:lineRule="auto"/>
-              <w:rPr>
-                <w:rFonts w:ascii="Arial" w:hAnsi="Arial" w:cs="Arial"/>
-                <w:sz w:val="22"/>
-                <w:szCs w:val="22"/>
-              </w:rPr>
-            </w:pPr>
-            <w:r>
-              <w:rPr>
-                <w:rFonts w:ascii="Arial" w:hAnsi="Arial" w:cs="Arial"/>
-                <w:sz w:val="22"/>
-                <w:szCs w:val="22"/>
-              </w:rPr>
-              <w:lastRenderedPageBreak/>
-              <w:t>U gaat nu kijken of bij mijn competities alleen premiere league nog staat</w:t>
-            </w:r>
-          </w:p>
-        </w:tc>
-        <w:tc>
-          <w:tcPr>
-            <w:tcW w:w="2829" w:type="dxa"/>
-          </w:tcPr>
-          <w:p>
-            <w:pPr>
-              <w:spacing w:after="200" w:line="276" w:lineRule="auto"/>
-              <w:cnfStyle w:val="000000100000" w:firstRow="0" w:lastRow="0" w:firstColumn="0" w:lastColumn="0" w:oddVBand="0" w:evenVBand="0" w:oddHBand="1" w:evenHBand="0" w:firstRowFirstColumn="0" w:firstRowLastColumn="0" w:lastRowFirstColumn="0" w:lastRowLastColumn="0"/>
-            </w:pPr>
-          </w:p>
-        </w:tc>
-        <w:tc>
-          <w:tcPr>
-            <w:tcW w:w="2829" w:type="dxa"/>
-          </w:tcPr>
-          <w:p>
-            <w:pPr>
-              <w:spacing w:after="200" w:line="276" w:lineRule="auto"/>
-              <w:cnfStyle w:val="000000100000" w:firstRow="0" w:lastRow="0" w:firstColumn="0" w:lastColumn="0" w:oddVBand="0" w:evenVBand="0" w:oddHBand="1" w:evenHBand="0" w:firstRowFirstColumn="0" w:firstRowLastColumn="0" w:lastRowFirstColumn="0" w:lastRowLastColumn="0"/>
-            </w:pPr>
-            <w:r>
-              <w:t xml:space="preserve">-klikt in het menu op mijn competities </w:t>
-            </w:r>
-          </w:p>
-          <w:p>
-            <w:pPr>
-              <w:spacing w:after="200" w:line="276" w:lineRule="auto"/>
-              <w:cnfStyle w:val="000000100000" w:firstRow="0" w:lastRow="0" w:firstColumn="0" w:lastColumn="0" w:oddVBand="0" w:evenVBand="0" w:oddHBand="1" w:evenHBand="0" w:firstRowFirstColumn="0" w:firstRowLastColumn="0" w:lastRowFirstColumn="0" w:lastRowLastColumn="0"/>
-            </w:pPr>
-          </w:p>
-          <w:p>
-            <w:pPr>
-              <w:spacing w:after="200" w:line="276" w:lineRule="auto"/>
-              <w:cnfStyle w:val="000000100000" w:firstRow="0" w:lastRow="0" w:firstColumn="0" w:lastColumn="0" w:oddVBand="0" w:evenVBand="0" w:oddHBand="1" w:evenHBand="0" w:firstRowFirstColumn="0" w:firstRowLastColumn="0" w:lastRowFirstColumn="0" w:lastRowLastColumn="0"/>
-            </w:pPr>
-            <w:r>
-              <w:t xml:space="preserve">U krijgt alleen de premiere league te zien omdat je deze als enigste hebt aangevinkt </w:t>
-            </w:r>
-          </w:p>
-        </w:tc>
-        <w:tc>
-          <w:tcPr>
-            <w:tcW w:w="2829" w:type="dxa"/>
-            <w:tcBorders>
-              <w:top w:val="single" w:sz="4" w:space="0" w:color="auto"/>
-              <w:bottom w:val="single" w:sz="4" w:space="0" w:color="auto"/>
-            </w:tcBorders>
-          </w:tcPr>
-          <w:p>
-            <w:pPr>
-              <w:spacing w:after="200" w:line="276" w:lineRule="auto"/>
-              <w:cnfStyle w:val="000000100000" w:firstRow="0" w:lastRow="0" w:firstColumn="0" w:lastColumn="0" w:oddVBand="0" w:evenVBand="0" w:oddHBand="1" w:evenHBand="0" w:firstRowFirstColumn="0" w:firstRowLastColumn="0" w:lastRowFirstColumn="0" w:lastRowLastColumn="0"/>
-            </w:pPr>
-          </w:p>
-        </w:tc>
-        <w:tc>
-          <w:tcPr>
-            <w:tcW w:w="4102" w:type="dxa"/>
-            <w:tcBorders>
-              <w:top w:val="single" w:sz="4" w:space="0" w:color="auto"/>
-              <w:bottom w:val="single" w:sz="4" w:space="0" w:color="auto"/>
-            </w:tcBorders>
-          </w:tcPr>
-          <w:p>
-            <w:pPr>
-              <w:spacing w:after="200" w:line="276" w:lineRule="auto"/>
-              <w:cnfStyle w:val="000000100000" w:firstRow="0" w:lastRow="0" w:firstColumn="0" w:lastColumn="0" w:oddVBand="0" w:evenVBand="0" w:oddHBand="1" w:evenHBand="0" w:firstRowFirstColumn="0" w:firstRowLastColumn="0" w:lastRowFirstColumn="0" w:lastRowLastColumn="0"/>
-            </w:pPr>
-          </w:p>
-        </w:tc>
-      </w:tr>
-      <w:tr>
-        <w:trPr>
-          <w:cnfStyle w:val="000000010000" w:firstRow="0" w:lastRow="0" w:firstColumn="0" w:lastColumn="0" w:oddVBand="0" w:evenVBand="0" w:oddHBand="0" w:evenHBand="1" w:firstRowFirstColumn="0" w:firstRowLastColumn="0" w:lastRowFirstColumn="0" w:lastRowLastColumn="0"/>
-          <w:trHeight w:val="728"/>
-        </w:trPr>
-        <w:tc>
-          <w:tcPr>
-            <w:cnfStyle w:val="001000000000" w:firstRow="0" w:lastRow="0" w:firstColumn="1" w:lastColumn="0" w:oddVBand="0" w:evenVBand="0" w:oddHBand="0" w:evenHBand="0" w:firstRowFirstColumn="0" w:firstRowLastColumn="0" w:lastRowFirstColumn="0" w:lastRowLastColumn="0"/>
-            <w:tcW w:w="2828" w:type="dxa"/>
-          </w:tcPr>
-          <w:p>
-            <w:pPr>
-              <w:spacing w:after="200" w:line="276" w:lineRule="auto"/>
-              <w:rPr>
-                <w:rFonts w:ascii="Arial" w:hAnsi="Arial" w:cs="Arial"/>
-                <w:sz w:val="22"/>
-                <w:szCs w:val="22"/>
-              </w:rPr>
-            </w:pPr>
-            <w:r>
-              <w:rPr>
-                <w:rFonts w:ascii="Arial" w:hAnsi="Arial" w:cs="Arial"/>
-                <w:sz w:val="22"/>
-                <w:szCs w:val="22"/>
-              </w:rPr>
-              <w:t>U logt uit in de app en wilt opnieuw terug inloggen</w:t>
-            </w:r>
-          </w:p>
-        </w:tc>
-        <w:tc>
-          <w:tcPr>
-            <w:tcW w:w="2829" w:type="dxa"/>
-          </w:tcPr>
-          <w:p>
-            <w:pPr>
-              <w:spacing w:after="200" w:line="276" w:lineRule="auto"/>
-              <w:cnfStyle w:val="000000010000" w:firstRow="0" w:lastRow="0" w:firstColumn="0" w:lastColumn="0" w:oddVBand="0" w:evenVBand="0" w:oddHBand="0" w:evenHBand="1" w:firstRowFirstColumn="0" w:firstRowLastColumn="0" w:lastRowFirstColumn="0" w:lastRowLastColumn="0"/>
-            </w:pPr>
-          </w:p>
-        </w:tc>
-        <w:tc>
-          <w:tcPr>
-            <w:tcW w:w="2829" w:type="dxa"/>
-          </w:tcPr>
-          <w:p>
-            <w:pPr>
-              <w:spacing w:after="200" w:line="276" w:lineRule="auto"/>
-              <w:cnfStyle w:val="000000010000" w:firstRow="0" w:lastRow="0" w:firstColumn="0" w:lastColumn="0" w:oddVBand="0" w:evenVBand="0" w:oddHBand="0" w:evenHBand="1" w:firstRowFirstColumn="0" w:firstRowLastColumn="0" w:lastRowFirstColumn="0" w:lastRowLastColumn="0"/>
-            </w:pPr>
-            <w:r>
-              <w:t>-drukt op uitloggen</w:t>
-            </w:r>
-          </w:p>
-          <w:p>
-            <w:pPr>
-              <w:spacing w:after="200" w:line="276" w:lineRule="auto"/>
-              <w:cnfStyle w:val="000000010000" w:firstRow="0" w:lastRow="0" w:firstColumn="0" w:lastColumn="0" w:oddVBand="0" w:evenVBand="0" w:oddHBand="0" w:evenHBand="1" w:firstRowFirstColumn="0" w:firstRowLastColumn="0" w:lastRowFirstColumn="0" w:lastRowLastColumn="0"/>
-            </w:pPr>
-            <w:r>
-              <w:t xml:space="preserve">-drukt op inloggen </w:t>
-            </w:r>
-          </w:p>
-          <w:p>
-            <w:pPr>
-              <w:spacing w:after="200" w:line="276" w:lineRule="auto"/>
-              <w:cnfStyle w:val="000000010000" w:firstRow="0" w:lastRow="0" w:firstColumn="0" w:lastColumn="0" w:oddVBand="0" w:evenVBand="0" w:oddHBand="0" w:evenHBand="1" w:firstRowFirstColumn="0" w:firstRowLastColumn="0" w:lastRowFirstColumn="0" w:lastRowLastColumn="0"/>
-            </w:pPr>
-            <w:r>
-              <w:t>-voert email + wachtwoord in van uw account</w:t>
-            </w:r>
-          </w:p>
-          <w:p>
-            <w:pPr>
-              <w:spacing w:after="200" w:line="276" w:lineRule="auto"/>
-              <w:cnfStyle w:val="000000010000" w:firstRow="0" w:lastRow="0" w:firstColumn="0" w:lastColumn="0" w:oddVBand="0" w:evenVBand="0" w:oddHBand="0" w:evenHBand="1" w:firstRowFirstColumn="0" w:firstRowLastColumn="0" w:lastRowFirstColumn="0" w:lastRowLastColumn="0"/>
-            </w:pPr>
-          </w:p>
-          <w:p>
-            <w:pPr>
-              <w:spacing w:after="200" w:line="276" w:lineRule="auto"/>
-              <w:cnfStyle w:val="000000010000" w:firstRow="0" w:lastRow="0" w:firstColumn="0" w:lastColumn="0" w:oddVBand="0" w:evenVBand="0" w:oddHBand="0" w:evenHBand="1" w:firstRowFirstColumn="0" w:firstRowLastColumn="0" w:lastRowFirstColumn="0" w:lastRowLastColumn="0"/>
-            </w:pPr>
-            <w:r>
-              <w:t>U wordt ingelogd en krijgt daar een melding van</w:t>
-            </w:r>
-          </w:p>
-        </w:tc>
-        <w:tc>
-          <w:tcPr>
-            <w:tcW w:w="2829" w:type="dxa"/>
-            <w:tcBorders>
-              <w:top w:val="single" w:sz="4" w:space="0" w:color="auto"/>
-              <w:bottom w:val="single" w:sz="4" w:space="0" w:color="auto"/>
-            </w:tcBorders>
-          </w:tcPr>
-          <w:p>
-            <w:pPr>
-              <w:spacing w:after="200" w:line="276" w:lineRule="auto"/>
-              <w:cnfStyle w:val="000000010000" w:firstRow="0" w:lastRow="0" w:firstColumn="0" w:lastColumn="0" w:oddVBand="0" w:evenVBand="0" w:oddHBand="0" w:evenHBand="1" w:firstRowFirstColumn="0" w:firstRowLastColumn="0" w:lastRowFirstColumn="0" w:lastRowLastColumn="0"/>
-            </w:pPr>
-          </w:p>
-        </w:tc>
-        <w:tc>
-          <w:tcPr>
-            <w:tcW w:w="4102" w:type="dxa"/>
-            <w:tcBorders>
-              <w:top w:val="single" w:sz="4" w:space="0" w:color="auto"/>
-              <w:bottom w:val="single" w:sz="4" w:space="0" w:color="auto"/>
-            </w:tcBorders>
-          </w:tcPr>
-          <w:p>
-            <w:pPr>
-              <w:spacing w:after="200" w:line="276" w:lineRule="auto"/>
-              <w:cnfStyle w:val="000000010000" w:firstRow="0" w:lastRow="0" w:firstColumn="0" w:lastColumn="0" w:oddVBand="0" w:evenVBand="0" w:oddHBand="0" w:evenHBand="1" w:firstRowFirstColumn="0" w:firstRowLastColumn="0" w:lastRowFirstColumn="0" w:lastRowLastColumn="0"/>
-            </w:pPr>
-          </w:p>
-        </w:tc>
-      </w:tr>
-      <w:tr>
-        <w:trPr>
-          <w:cnfStyle w:val="000000100000" w:firstRow="0" w:lastRow="0" w:firstColumn="0" w:lastColumn="0" w:oddVBand="0" w:evenVBand="0" w:oddHBand="1" w:evenHBand="0" w:firstRowFirstColumn="0" w:firstRowLastColumn="0" w:lastRowFirstColumn="0" w:lastRowLastColumn="0"/>
-          <w:trHeight w:val="728"/>
-        </w:trPr>
-        <w:tc>
-          <w:tcPr>
-            <w:cnfStyle w:val="001000000000" w:firstRow="0" w:lastRow="0" w:firstColumn="1" w:lastColumn="0" w:oddVBand="0" w:evenVBand="0" w:oddHBand="0" w:evenHBand="0" w:firstRowFirstColumn="0" w:firstRowLastColumn="0" w:lastRowFirstColumn="0" w:lastRowLastColumn="0"/>
-            <w:tcW w:w="2828" w:type="dxa"/>
-          </w:tcPr>
-          <w:p>
-            <w:pPr>
-              <w:spacing w:after="200" w:line="276" w:lineRule="auto"/>
-              <w:rPr>
-                <w:rFonts w:ascii="Arial" w:hAnsi="Arial" w:cs="Arial"/>
-                <w:sz w:val="22"/>
-                <w:szCs w:val="22"/>
-              </w:rPr>
-            </w:pPr>
-            <w:r>
-              <w:rPr>
-                <w:rFonts w:ascii="Arial" w:hAnsi="Arial" w:cs="Arial"/>
-                <w:sz w:val="22"/>
-                <w:szCs w:val="22"/>
-              </w:rPr>
               <w:t>U wilt de contact gegevens bekijken</w:t>
             </w:r>
           </w:p>
@@ -3283,19 +4690,34 @@
             <w:pPr>
               <w:spacing w:after="200" w:line="276" w:lineRule="auto"/>
               <w:cnfStyle w:val="000000100000" w:firstRow="0" w:lastRow="0" w:firstColumn="0" w:lastColumn="0" w:oddVBand="0" w:evenVBand="0" w:oddHBand="1" w:evenHBand="0" w:firstRowFirstColumn="0" w:firstRowLastColumn="0" w:lastRowFirstColumn="0" w:lastRowLastColumn="0"/>
-            </w:pPr>
-          </w:p>
-        </w:tc>
-        <w:tc>
-          <w:tcPr>
-            <w:tcW w:w="2829" w:type="dxa"/>
-          </w:tcPr>
-          <w:p>
-            <w:pPr>
-              <w:spacing w:after="200" w:line="276" w:lineRule="auto"/>
-              <w:cnfStyle w:val="000000100000" w:firstRow="0" w:lastRow="0" w:firstColumn="0" w:lastColumn="0" w:oddVBand="0" w:evenVBand="0" w:oddHBand="1" w:evenHBand="0" w:firstRowFirstColumn="0" w:firstRowLastColumn="0" w:lastRowFirstColumn="0" w:lastRowLastColumn="0"/>
-            </w:pPr>
-            <w:r>
+              <w:rPr>
+                <w:rFonts w:ascii="Arial" w:hAnsi="Arial" w:cs="Arial"/>
+                <w:sz w:val="22"/>
+                <w:szCs w:val="22"/>
+              </w:rPr>
+            </w:pPr>
+          </w:p>
+        </w:tc>
+        <w:tc>
+          <w:tcPr>
+            <w:tcW w:w="2829" w:type="dxa"/>
+          </w:tcPr>
+          <w:p>
+            <w:pPr>
+              <w:spacing w:after="200" w:line="276" w:lineRule="auto"/>
+              <w:cnfStyle w:val="000000100000" w:firstRow="0" w:lastRow="0" w:firstColumn="0" w:lastColumn="0" w:oddVBand="0" w:evenVBand="0" w:oddHBand="1" w:evenHBand="0" w:firstRowFirstColumn="0" w:firstRowLastColumn="0" w:lastRowFirstColumn="0" w:lastRowLastColumn="0"/>
+              <w:rPr>
+                <w:rFonts w:ascii="Arial" w:hAnsi="Arial" w:cs="Arial"/>
+                <w:sz w:val="22"/>
+                <w:szCs w:val="22"/>
+              </w:rPr>
+            </w:pPr>
+            <w:r>
+              <w:rPr>
+                <w:rFonts w:ascii="Arial" w:hAnsi="Arial" w:cs="Arial"/>
+                <w:sz w:val="22"/>
+                <w:szCs w:val="22"/>
+              </w:rPr>
               <w:t>-klikt in het menu op contact</w:t>
             </w:r>
           </w:p>
@@ -3303,22 +4725,31 @@
             <w:pPr>
               <w:spacing w:after="200" w:line="276" w:lineRule="auto"/>
               <w:cnfStyle w:val="000000100000" w:firstRow="0" w:lastRow="0" w:firstColumn="0" w:lastColumn="0" w:oddVBand="0" w:evenVBand="0" w:oddHBand="1" w:evenHBand="0" w:firstRowFirstColumn="0" w:firstRowLastColumn="0" w:lastRowFirstColumn="0" w:lastRowLastColumn="0"/>
-            </w:pPr>
-          </w:p>
-          <w:p>
-            <w:pPr>
-              <w:spacing w:after="200" w:line="276" w:lineRule="auto"/>
-              <w:cnfStyle w:val="000000100000" w:firstRow="0" w:lastRow="0" w:firstColumn="0" w:lastColumn="0" w:oddVBand="0" w:evenVBand="0" w:oddHBand="1" w:evenHBand="0" w:firstRowFirstColumn="0" w:firstRowLastColumn="0" w:lastRowFirstColumn="0" w:lastRowLastColumn="0"/>
-            </w:pPr>
-            <w:r>
-              <w:t xml:space="preserve">Komt op de contactpagina terecht en krijgt de </w:t>
-            </w:r>
-            <w:r>
-              <w:lastRenderedPageBreak/>
-              <w:t>informatie te zien.</w:t>
-            </w:r>
-            <w:bookmarkStart w:id="0" w:name="_GoBack"/>
-            <w:bookmarkEnd w:id="0"/>
+              <w:rPr>
+                <w:rFonts w:ascii="Arial" w:hAnsi="Arial" w:cs="Arial"/>
+                <w:sz w:val="22"/>
+                <w:szCs w:val="22"/>
+              </w:rPr>
+            </w:pPr>
+          </w:p>
+          <w:p>
+            <w:pPr>
+              <w:spacing w:after="200" w:line="276" w:lineRule="auto"/>
+              <w:cnfStyle w:val="000000100000" w:firstRow="0" w:lastRow="0" w:firstColumn="0" w:lastColumn="0" w:oddVBand="0" w:evenVBand="0" w:oddHBand="1" w:evenHBand="0" w:firstRowFirstColumn="0" w:firstRowLastColumn="0" w:lastRowFirstColumn="0" w:lastRowLastColumn="0"/>
+              <w:rPr>
+                <w:rFonts w:ascii="Arial" w:hAnsi="Arial" w:cs="Arial"/>
+                <w:sz w:val="22"/>
+                <w:szCs w:val="22"/>
+              </w:rPr>
+            </w:pPr>
+            <w:r>
+              <w:rPr>
+                <w:rFonts w:ascii="Arial" w:hAnsi="Arial" w:cs="Arial"/>
+                <w:sz w:val="22"/>
+                <w:szCs w:val="22"/>
+              </w:rPr>
+              <w:t>Komt op de contactpagina terecht en krijgt de informatie te zien.</w:t>
+            </w:r>
           </w:p>
         </w:tc>
         <w:tc>
@@ -3332,7 +4763,20 @@
             <w:pPr>
               <w:spacing w:after="200" w:line="276" w:lineRule="auto"/>
               <w:cnfStyle w:val="000000100000" w:firstRow="0" w:lastRow="0" w:firstColumn="0" w:lastColumn="0" w:oddVBand="0" w:evenVBand="0" w:oddHBand="1" w:evenHBand="0" w:firstRowFirstColumn="0" w:firstRowLastColumn="0" w:lastRowFirstColumn="0" w:lastRowLastColumn="0"/>
-            </w:pPr>
+              <w:rPr>
+                <w:rFonts w:ascii="Arial" w:hAnsi="Arial" w:cs="Arial"/>
+                <w:sz w:val="22"/>
+                <w:szCs w:val="22"/>
+              </w:rPr>
+            </w:pPr>
+            <w:r>
+              <w:rPr>
+                <w:rFonts w:ascii="Arial" w:hAnsi="Arial" w:cs="Arial"/>
+                <w:sz w:val="22"/>
+                <w:szCs w:val="22"/>
+              </w:rPr>
+              <w:t>Is het design goed voor deze pagina?</w:t>
+            </w:r>
           </w:p>
         </w:tc>
         <w:tc>
@@ -3346,6 +4790,11 @@
             <w:pPr>
               <w:spacing w:after="200" w:line="276" w:lineRule="auto"/>
               <w:cnfStyle w:val="000000100000" w:firstRow="0" w:lastRow="0" w:firstColumn="0" w:lastColumn="0" w:oddVBand="0" w:evenVBand="0" w:oddHBand="1" w:evenHBand="0" w:firstRowFirstColumn="0" w:firstRowLastColumn="0" w:lastRowFirstColumn="0" w:lastRowLastColumn="0"/>
+              <w:rPr>
+                <w:rFonts w:ascii="Arial" w:hAnsi="Arial" w:cs="Arial"/>
+                <w:sz w:val="22"/>
+                <w:szCs w:val="22"/>
+              </w:rPr>
             </w:pPr>
           </w:p>
         </w:tc>
@@ -3354,9 +4803,107 @@
     <w:p>
       <w:pPr>
         <w:spacing w:after="200" w:line="276" w:lineRule="auto"/>
+        <w:rPr>
+          <w:rFonts w:ascii="Arial" w:hAnsi="Arial" w:cs="Arial"/>
+          <w:sz w:val="22"/>
+          <w:szCs w:val="22"/>
+        </w:rPr>
       </w:pPr>
     </w:p>
-    <w:p/>
+    <w:p>
+      <w:pPr>
+        <w:rPr>
+          <w:rFonts w:ascii="Arial" w:hAnsi="Arial" w:cs="Arial"/>
+          <w:sz w:val="22"/>
+          <w:szCs w:val="22"/>
+        </w:rPr>
+      </w:pPr>
+    </w:p>
+    <w:p>
+      <w:pPr>
+        <w:rPr>
+          <w:rFonts w:ascii="Arial" w:hAnsi="Arial" w:cs="Arial"/>
+          <w:sz w:val="22"/>
+          <w:szCs w:val="22"/>
+        </w:rPr>
+      </w:pPr>
+    </w:p>
+    <w:p>
+      <w:pPr>
+        <w:rPr>
+          <w:rFonts w:ascii="Arial" w:hAnsi="Arial" w:cs="Arial"/>
+          <w:sz w:val="22"/>
+          <w:szCs w:val="22"/>
+        </w:rPr>
+      </w:pPr>
+    </w:p>
+    <w:p>
+      <w:pPr>
+        <w:spacing w:after="200" w:line="276" w:lineRule="auto"/>
+        <w:rPr>
+          <w:rFonts w:ascii="Arial" w:hAnsi="Arial" w:cs="Arial"/>
+          <w:sz w:val="22"/>
+          <w:szCs w:val="22"/>
+        </w:rPr>
+      </w:pPr>
+    </w:p>
+    <w:p>
+      <w:pPr>
+        <w:spacing w:after="200" w:line="276" w:lineRule="auto"/>
+        <w:rPr>
+          <w:rFonts w:ascii="Arial" w:hAnsi="Arial" w:cs="Arial"/>
+          <w:sz w:val="22"/>
+          <w:szCs w:val="22"/>
+        </w:rPr>
+      </w:pPr>
+      <w:r>
+        <w:rPr>
+          <w:rFonts w:ascii="Arial" w:hAnsi="Arial" w:cs="Arial"/>
+          <w:sz w:val="22"/>
+          <w:szCs w:val="22"/>
+        </w:rPr>
+        <w:lastRenderedPageBreak/>
+        <w:t xml:space="preserve">Heeft u nog op of aanmerkingen voor deze app? </w:t>
+      </w:r>
+    </w:p>
+    <w:tbl>
+      <w:tblPr>
+        <w:tblStyle w:val="Tabelraster"/>
+        <w:tblW w:w="15781" w:type="dxa"/>
+        <w:tblLook w:val="04A0" w:firstRow="1" w:lastRow="0" w:firstColumn="1" w:lastColumn="0" w:noHBand="0" w:noVBand="1"/>
+      </w:tblPr>
+      <w:tblGrid>
+        <w:gridCol w:w="15781"/>
+      </w:tblGrid>
+      <w:tr>
+        <w:trPr>
+          <w:trHeight w:val="8245"/>
+        </w:trPr>
+        <w:tc>
+          <w:tcPr>
+            <w:tcW w:w="15781" w:type="dxa"/>
+          </w:tcPr>
+          <w:p>
+            <w:pPr>
+              <w:rPr>
+                <w:rFonts w:ascii="Arial" w:hAnsi="Arial" w:cs="Arial"/>
+                <w:sz w:val="22"/>
+                <w:szCs w:val="22"/>
+              </w:rPr>
+            </w:pPr>
+          </w:p>
+        </w:tc>
+      </w:tr>
+    </w:tbl>
+    <w:p>
+      <w:pPr>
+        <w:rPr>
+          <w:rFonts w:ascii="Arial" w:hAnsi="Arial" w:cs="Arial"/>
+          <w:sz w:val="22"/>
+          <w:szCs w:val="22"/>
+        </w:rPr>
+      </w:pPr>
+    </w:p>
     <w:sectPr>
       <w:pgSz w:w="16838" w:h="11906" w:orient="landscape"/>
       <w:pgMar w:top="720" w:right="720" w:bottom="720" w:left="720" w:header="708" w:footer="708" w:gutter="0"/>

</xml_diff>